<commit_message>
Affichage des annonces par catégories
</commit_message>
<xml_diff>
--- a/Doc/Documentation.docx
+++ b/Doc/Documentation.docx
@@ -539,7 +539,7 @@
               </mc:Choice>
               <mc:Fallback>
                 <w:pict>
-                  <v:rect w14:anchorId="1EB0822E" id="Rectangle 468" o:spid="_x0000_s1026" style="position:absolute;margin-left:0;margin-top:0;width:244.8pt;height:554.4pt;z-index:251659264;visibility:visible;mso-wrap-style:square;mso-width-percent:400;mso-height-percent:700;mso-left-percent:440;mso-top-percent:25;mso-wrap-distance-left:9pt;mso-wrap-distance-top:0;mso-wrap-distance-right:9pt;mso-wrap-distance-bottom:0;mso-position-horizontal-relative:page;mso-position-vertical-relative:page;mso-width-percent:400;mso-height-percent:700;mso-left-percent:440;mso-top-percent:25;mso-width-relative:page;mso-height-relative:page;v-text-anchor:middle" o:gfxdata="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" fillcolor="white [3212]" strokecolor="#747070 [1614]" strokeweight="1.25pt">
+                  <v:rect w14:anchorId="28838F3D" id="Rectangle 468" o:spid="_x0000_s1026" style="position:absolute;margin-left:0;margin-top:0;width:244.8pt;height:554.4pt;z-index:251659264;visibility:visible;mso-wrap-style:square;mso-width-percent:400;mso-height-percent:700;mso-left-percent:440;mso-top-percent:25;mso-wrap-distance-left:9pt;mso-wrap-distance-top:0;mso-wrap-distance-right:9pt;mso-wrap-distance-bottom:0;mso-position-horizontal-relative:page;mso-position-vertical-relative:page;mso-width-percent:400;mso-height-percent:700;mso-left-percent:440;mso-top-percent:25;mso-width-relative:page;mso-height-relative:page;v-text-anchor:middle" o:gfxdata="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" fillcolor="white [3212]" strokecolor="#747070 [1614]" strokeweight="1.25pt">
                     <w10:wrap anchorx="page" anchory="page"/>
                   </v:rect>
                 </w:pict>
@@ -636,7 +636,7 @@
               </mc:Choice>
               <mc:Fallback>
                 <w:pict>
-                  <v:rect w14:anchorId="4D9FA494" id="Rectangle 469" o:spid="_x0000_s1026" style="position:absolute;margin-left:0;margin-top:0;width:226.45pt;height:9.35pt;z-index:251662336;visibility:visible;mso-wrap-style:square;mso-width-percent:370;mso-height-percent:0;mso-left-percent:455;mso-top-percent:690;mso-wrap-distance-left:9pt;mso-wrap-distance-top:0;mso-wrap-distance-right:9pt;mso-wrap-distance-bottom:0;mso-position-horizontal-relative:page;mso-position-vertical-relative:page;mso-width-percent:370;mso-height-percent:0;mso-left-percent:455;mso-top-percent:690;mso-width-relative:page;mso-height-relative:margin;v-text-anchor:middle" o:gfxdata="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" fillcolor="#5b9bd5 [3204]" stroked="f" strokeweight="1pt">
+                  <v:rect w14:anchorId="064D7B81" id="Rectangle 469" o:spid="_x0000_s1026" style="position:absolute;margin-left:0;margin-top:0;width:226.45pt;height:9.35pt;z-index:251662336;visibility:visible;mso-wrap-style:square;mso-width-percent:370;mso-height-percent:0;mso-left-percent:455;mso-top-percent:690;mso-wrap-distance-left:9pt;mso-wrap-distance-top:0;mso-wrap-distance-right:9pt;mso-wrap-distance-bottom:0;mso-position-horizontal-relative:page;mso-position-vertical-relative:page;mso-width-percent:370;mso-height-percent:0;mso-left-percent:455;mso-top-percent:690;mso-width-relative:page;mso-height-relative:margin;v-text-anchor:middle" o:gfxdata="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" fillcolor="#5b9bd5 [3204]" stroked="f" strokeweight="1pt">
                     <w10:wrap anchorx="page" anchory="page"/>
                   </v:rect>
                 </w:pict>
@@ -925,7 +925,9 @@
               <w:tab w:val="right" w:leader="dot" w:pos="9062"/>
             </w:tabs>
             <w:rPr>
+              <w:rFonts w:eastAsiaTheme="minorEastAsia"/>
               <w:noProof/>
+              <w:lang w:eastAsia="fr-CH"/>
             </w:rPr>
           </w:pPr>
           <w:r>
@@ -937,7 +939,7 @@
           <w:r>
             <w:fldChar w:fldCharType="separate"/>
           </w:r>
-          <w:hyperlink w:anchor="_Toc2603915" w:history="1">
+          <w:hyperlink w:anchor="_Toc2607288" w:history="1">
             <w:r>
               <w:rPr>
                 <w:rStyle w:val="Lienhypertexte"/>
@@ -964,7 +966,7 @@
                 <w:noProof/>
                 <w:webHidden/>
               </w:rPr>
-              <w:instrText xml:space="preserve"> PAGEREF _Toc2603915 \h </w:instrText>
+              <w:instrText xml:space="preserve"> PAGEREF _Toc2607288 \h </w:instrText>
             </w:r>
             <w:r>
               <w:rPr>
@@ -1002,10 +1004,12 @@
               <w:tab w:val="right" w:leader="dot" w:pos="9062"/>
             </w:tabs>
             <w:rPr>
+              <w:rFonts w:eastAsiaTheme="minorEastAsia"/>
               <w:noProof/>
+              <w:lang w:eastAsia="fr-CH"/>
             </w:rPr>
           </w:pPr>
-          <w:hyperlink w:anchor="_Toc2603916" w:history="1">
+          <w:hyperlink w:anchor="_Toc2607289" w:history="1">
             <w:r>
               <w:rPr>
                 <w:rStyle w:val="Lienhypertexte"/>
@@ -1032,7 +1036,7 @@
                 <w:noProof/>
                 <w:webHidden/>
               </w:rPr>
-              <w:instrText xml:space="preserve"> PAGEREF _Toc2603916 \h </w:instrText>
+              <w:instrText xml:space="preserve"> PAGEREF _Toc2607289 \h </w:instrText>
             </w:r>
             <w:r>
               <w:rPr>
@@ -1070,10 +1074,12 @@
               <w:tab w:val="right" w:leader="dot" w:pos="9062"/>
             </w:tabs>
             <w:rPr>
+              <w:rFonts w:eastAsiaTheme="minorEastAsia"/>
               <w:noProof/>
+              <w:lang w:eastAsia="fr-CH"/>
             </w:rPr>
           </w:pPr>
-          <w:hyperlink w:anchor="_Toc2603917" w:history="1">
+          <w:hyperlink w:anchor="_Toc2607290" w:history="1">
             <w:r>
               <w:rPr>
                 <w:rStyle w:val="Lienhypertexte"/>
@@ -1100,7 +1106,7 @@
                 <w:noProof/>
                 <w:webHidden/>
               </w:rPr>
-              <w:instrText xml:space="preserve"> PAGEREF _Toc2603917 \h </w:instrText>
+              <w:instrText xml:space="preserve"> PAGEREF _Toc2607290 \h </w:instrText>
             </w:r>
             <w:r>
               <w:rPr>
@@ -1138,10 +1144,12 @@
               <w:tab w:val="right" w:leader="dot" w:pos="9062"/>
             </w:tabs>
             <w:rPr>
+              <w:rFonts w:eastAsiaTheme="minorEastAsia"/>
               <w:noProof/>
+              <w:lang w:eastAsia="fr-CH"/>
             </w:rPr>
           </w:pPr>
-          <w:hyperlink w:anchor="_Toc2603918" w:history="1">
+          <w:hyperlink w:anchor="_Toc2607291" w:history="1">
             <w:r>
               <w:rPr>
                 <w:rStyle w:val="Lienhypertexte"/>
@@ -1168,7 +1176,7 @@
                 <w:noProof/>
                 <w:webHidden/>
               </w:rPr>
-              <w:instrText xml:space="preserve"> PAGEREF _Toc2603918 \h </w:instrText>
+              <w:instrText xml:space="preserve"> PAGEREF _Toc2607291 \h </w:instrText>
             </w:r>
             <w:r>
               <w:rPr>
@@ -1206,10 +1214,12 @@
               <w:tab w:val="right" w:leader="dot" w:pos="9062"/>
             </w:tabs>
             <w:rPr>
+              <w:rFonts w:eastAsiaTheme="minorEastAsia"/>
               <w:noProof/>
+              <w:lang w:eastAsia="fr-CH"/>
             </w:rPr>
           </w:pPr>
-          <w:hyperlink w:anchor="_Toc2603919" w:history="1">
+          <w:hyperlink w:anchor="_Toc2607292" w:history="1">
             <w:r>
               <w:rPr>
                 <w:rStyle w:val="Lienhypertexte"/>
@@ -1236,7 +1246,7 @@
                 <w:noProof/>
                 <w:webHidden/>
               </w:rPr>
-              <w:instrText xml:space="preserve"> PAGEREF _Toc2603919 \h </w:instrText>
+              <w:instrText xml:space="preserve"> PAGEREF _Toc2607292 \h </w:instrText>
             </w:r>
             <w:r>
               <w:rPr>
@@ -1274,10 +1284,12 @@
               <w:tab w:val="right" w:leader="dot" w:pos="9062"/>
             </w:tabs>
             <w:rPr>
+              <w:rFonts w:eastAsiaTheme="minorEastAsia"/>
               <w:noProof/>
+              <w:lang w:eastAsia="fr-CH"/>
             </w:rPr>
           </w:pPr>
-          <w:hyperlink w:anchor="_Toc2603920" w:history="1">
+          <w:hyperlink w:anchor="_Toc2607293" w:history="1">
             <w:r>
               <w:rPr>
                 <w:rStyle w:val="Lienhypertexte"/>
@@ -1304,7 +1316,7 @@
                 <w:noProof/>
                 <w:webHidden/>
               </w:rPr>
-              <w:instrText xml:space="preserve"> PAGEREF _Toc2603920 \h </w:instrText>
+              <w:instrText xml:space="preserve"> PAGEREF _Toc2607293 \h </w:instrText>
             </w:r>
             <w:r>
               <w:rPr>
@@ -1342,10 +1354,12 @@
               <w:tab w:val="right" w:leader="dot" w:pos="9062"/>
             </w:tabs>
             <w:rPr>
+              <w:rFonts w:eastAsiaTheme="minorEastAsia"/>
               <w:noProof/>
+              <w:lang w:eastAsia="fr-CH"/>
             </w:rPr>
           </w:pPr>
-          <w:hyperlink w:anchor="_Toc2603921" w:history="1">
+          <w:hyperlink w:anchor="_Toc2607294" w:history="1">
             <w:r>
               <w:rPr>
                 <w:rStyle w:val="Lienhypertexte"/>
@@ -1372,7 +1386,7 @@
                 <w:noProof/>
                 <w:webHidden/>
               </w:rPr>
-              <w:instrText xml:space="preserve"> PAGEREF _Toc2603921 \h </w:instrText>
+              <w:instrText xml:space="preserve"> PAGEREF _Toc2607294 \h </w:instrText>
             </w:r>
             <w:r>
               <w:rPr>
@@ -1410,10 +1424,12 @@
               <w:tab w:val="right" w:leader="dot" w:pos="9062"/>
             </w:tabs>
             <w:rPr>
+              <w:rFonts w:eastAsiaTheme="minorEastAsia"/>
               <w:noProof/>
+              <w:lang w:eastAsia="fr-CH"/>
             </w:rPr>
           </w:pPr>
-          <w:hyperlink w:anchor="_Toc2603922" w:history="1">
+          <w:hyperlink w:anchor="_Toc2607295" w:history="1">
             <w:r>
               <w:rPr>
                 <w:rStyle w:val="Lienhypertexte"/>
@@ -1440,7 +1456,7 @@
                 <w:noProof/>
                 <w:webHidden/>
               </w:rPr>
-              <w:instrText xml:space="preserve"> PAGEREF _Toc2603922 \h </w:instrText>
+              <w:instrText xml:space="preserve"> PAGEREF _Toc2607295 \h </w:instrText>
             </w:r>
             <w:r>
               <w:rPr>
@@ -1478,10 +1494,12 @@
               <w:tab w:val="right" w:leader="dot" w:pos="9062"/>
             </w:tabs>
             <w:rPr>
+              <w:rFonts w:eastAsiaTheme="minorEastAsia"/>
               <w:noProof/>
+              <w:lang w:eastAsia="fr-CH"/>
             </w:rPr>
           </w:pPr>
-          <w:hyperlink w:anchor="_Toc2603923" w:history="1">
+          <w:hyperlink w:anchor="_Toc2607296" w:history="1">
             <w:r>
               <w:rPr>
                 <w:rStyle w:val="Lienhypertexte"/>
@@ -1508,7 +1526,7 @@
                 <w:noProof/>
                 <w:webHidden/>
               </w:rPr>
-              <w:instrText xml:space="preserve"> PAGEREF _Toc2603923 \h </w:instrText>
+              <w:instrText xml:space="preserve"> PAGEREF _Toc2607296 \h </w:instrText>
             </w:r>
             <w:r>
               <w:rPr>
@@ -1529,6 +1547,76 @@
                 <w:webHidden/>
               </w:rPr>
               <w:t>5</w:t>
+            </w:r>
+            <w:r>
+              <w:rPr>
+                <w:noProof/>
+                <w:webHidden/>
+              </w:rPr>
+              <w:fldChar w:fldCharType="end"/>
+            </w:r>
+          </w:hyperlink>
+        </w:p>
+        <w:p>
+          <w:pPr>
+            <w:pStyle w:val="TM1"/>
+            <w:tabs>
+              <w:tab w:val="right" w:leader="dot" w:pos="9062"/>
+            </w:tabs>
+            <w:rPr>
+              <w:rFonts w:eastAsiaTheme="minorEastAsia"/>
+              <w:noProof/>
+              <w:lang w:eastAsia="fr-CH"/>
+            </w:rPr>
+          </w:pPr>
+          <w:hyperlink w:anchor="_Toc2607297" w:history="1">
+            <w:r>
+              <w:rPr>
+                <w:rStyle w:val="Lienhypertexte"/>
+                <w:noProof/>
+              </w:rPr>
+              <w:t>ANALYSE ORGANIQUE</w:t>
+            </w:r>
+            <w:r>
+              <w:rPr>
+                <w:noProof/>
+                <w:webHidden/>
+              </w:rPr>
+              <w:tab/>
+            </w:r>
+            <w:r>
+              <w:rPr>
+                <w:noProof/>
+                <w:webHidden/>
+              </w:rPr>
+              <w:fldChar w:fldCharType="begin"/>
+            </w:r>
+            <w:r>
+              <w:rPr>
+                <w:noProof/>
+                <w:webHidden/>
+              </w:rPr>
+              <w:instrText xml:space="preserve"> PAGEREF _Toc2607297 \h </w:instrText>
+            </w:r>
+            <w:r>
+              <w:rPr>
+                <w:noProof/>
+                <w:webHidden/>
+              </w:rPr>
+            </w:r>
+            <w:r>
+              <w:rPr>
+                <w:noProof/>
+                <w:webHidden/>
+              </w:rPr>
+              <w:fldChar w:fldCharType="separate"/>
+            </w:r>
+            <w:r>
+              <w:rPr>
+                <w:noProof/>
+                <w:webHidden/>
+              </w:rPr>
+              <w:t>6</w:t>
             </w:r>
             <w:r>
               <w:rPr>
@@ -1546,30 +1634,158 @@
               <w:tab w:val="right" w:leader="dot" w:pos="9062"/>
             </w:tabs>
             <w:rPr>
+              <w:rFonts w:eastAsiaTheme="minorEastAsia"/>
               <w:noProof/>
+              <w:lang w:eastAsia="fr-CH"/>
             </w:rPr>
           </w:pPr>
-          <w:hyperlink w:anchor="_Toc2603924" w:history="1">
+          <w:hyperlink w:anchor="_Toc2607298" w:history="1">
             <w:r>
               <w:rPr>
                 <w:rStyle w:val="Lienhypertexte"/>
                 <w:noProof/>
               </w:rPr>
-              <w:t xml:space="preserve">ANALYSE </w:t>
-            </w:r>
+              <w:t>ARCHITECTURE DU PROJET</w:t>
+            </w:r>
+            <w:r>
+              <w:rPr>
+                <w:noProof/>
+                <w:webHidden/>
+              </w:rPr>
+              <w:tab/>
+            </w:r>
+            <w:r>
+              <w:rPr>
+                <w:noProof/>
+                <w:webHidden/>
+              </w:rPr>
+              <w:fldChar w:fldCharType="begin"/>
+            </w:r>
+            <w:r>
+              <w:rPr>
+                <w:noProof/>
+                <w:webHidden/>
+              </w:rPr>
+              <w:instrText xml:space="preserve"> PAGEREF _Toc2607298 \h </w:instrText>
+            </w:r>
+            <w:r>
+              <w:rPr>
+                <w:noProof/>
+                <w:webHidden/>
+              </w:rPr>
+            </w:r>
+            <w:r>
+              <w:rPr>
+                <w:noProof/>
+                <w:webHidden/>
+              </w:rPr>
+              <w:fldChar w:fldCharType="separate"/>
+            </w:r>
+            <w:r>
+              <w:rPr>
+                <w:noProof/>
+                <w:webHidden/>
+              </w:rPr>
+              <w:t>6</w:t>
+            </w:r>
+            <w:r>
+              <w:rPr>
+                <w:noProof/>
+                <w:webHidden/>
+              </w:rPr>
+              <w:fldChar w:fldCharType="end"/>
+            </w:r>
+          </w:hyperlink>
+        </w:p>
+        <w:p>
+          <w:pPr>
+            <w:pStyle w:val="TM2"/>
+            <w:tabs>
+              <w:tab w:val="right" w:leader="dot" w:pos="9062"/>
+            </w:tabs>
+            <w:rPr>
+              <w:rFonts w:eastAsiaTheme="minorEastAsia"/>
+              <w:noProof/>
+              <w:lang w:eastAsia="fr-CH"/>
+            </w:rPr>
+          </w:pPr>
+          <w:hyperlink w:anchor="_Toc2607299" w:history="1">
             <w:r>
               <w:rPr>
                 <w:rStyle w:val="Lienhypertexte"/>
                 <w:noProof/>
               </w:rPr>
-              <w:t>O</w:t>
-            </w:r>
+              <w:t>DESCRIPTION DES FONCTIONS</w:t>
+            </w:r>
+            <w:r>
+              <w:rPr>
+                <w:noProof/>
+                <w:webHidden/>
+              </w:rPr>
+              <w:tab/>
+            </w:r>
+            <w:r>
+              <w:rPr>
+                <w:noProof/>
+                <w:webHidden/>
+              </w:rPr>
+              <w:fldChar w:fldCharType="begin"/>
+            </w:r>
+            <w:r>
+              <w:rPr>
+                <w:noProof/>
+                <w:webHidden/>
+              </w:rPr>
+              <w:instrText xml:space="preserve"> PAGEREF _Toc2607299 \h </w:instrText>
+            </w:r>
+            <w:r>
+              <w:rPr>
+                <w:noProof/>
+                <w:webHidden/>
+              </w:rPr>
+            </w:r>
+            <w:r>
+              <w:rPr>
+                <w:noProof/>
+                <w:webHidden/>
+              </w:rPr>
+              <w:fldChar w:fldCharType="separate"/>
+            </w:r>
+            <w:r>
+              <w:rPr>
+                <w:noProof/>
+                <w:webHidden/>
+              </w:rPr>
+              <w:t>6</w:t>
+            </w:r>
+            <w:r>
+              <w:rPr>
+                <w:noProof/>
+                <w:webHidden/>
+              </w:rPr>
+              <w:fldChar w:fldCharType="end"/>
+            </w:r>
+          </w:hyperlink>
+        </w:p>
+        <w:p>
+          <w:pPr>
+            <w:pStyle w:val="TM3"/>
+            <w:tabs>
+              <w:tab w:val="right" w:leader="dot" w:pos="9062"/>
+            </w:tabs>
+            <w:rPr>
+              <w:rFonts w:eastAsiaTheme="minorEastAsia"/>
+              <w:noProof/>
+              <w:lang w:eastAsia="fr-CH"/>
+            </w:rPr>
+          </w:pPr>
+          <w:hyperlink w:anchor="_Toc2607300" w:history="1">
             <w:r>
               <w:rPr>
                 <w:rStyle w:val="Lienhypertexte"/>
                 <w:noProof/>
               </w:rPr>
-              <w:t>RGANIQUE</w:t>
+              <w:t>Fonction « formLogin »</w:t>
             </w:r>
             <w:r>
               <w:rPr>
@@ -1590,7 +1806,7 @@
                 <w:noProof/>
                 <w:webHidden/>
               </w:rPr>
-              <w:instrText xml:space="preserve"> PAGEREF _Toc2603924 \h </w:instrText>
+              <w:instrText xml:space="preserve"> PAGEREF _Toc2607300 \h </w:instrText>
             </w:r>
             <w:r>
               <w:rPr>
@@ -1611,6 +1827,496 @@
                 <w:webHidden/>
               </w:rPr>
               <w:t>6</w:t>
+            </w:r>
+            <w:r>
+              <w:rPr>
+                <w:noProof/>
+                <w:webHidden/>
+              </w:rPr>
+              <w:fldChar w:fldCharType="end"/>
+            </w:r>
+          </w:hyperlink>
+        </w:p>
+        <w:p>
+          <w:pPr>
+            <w:pStyle w:val="TM3"/>
+            <w:tabs>
+              <w:tab w:val="right" w:leader="dot" w:pos="9062"/>
+            </w:tabs>
+            <w:rPr>
+              <w:rFonts w:eastAsiaTheme="minorEastAsia"/>
+              <w:noProof/>
+              <w:lang w:eastAsia="fr-CH"/>
+            </w:rPr>
+          </w:pPr>
+          <w:hyperlink w:anchor="_Toc2607301" w:history="1">
+            <w:r>
+              <w:rPr>
+                <w:rStyle w:val="Lienhypertexte"/>
+                <w:noProof/>
+              </w:rPr>
+              <w:t>Fonction « connectDB »</w:t>
+            </w:r>
+            <w:r>
+              <w:rPr>
+                <w:noProof/>
+                <w:webHidden/>
+              </w:rPr>
+              <w:tab/>
+            </w:r>
+            <w:r>
+              <w:rPr>
+                <w:noProof/>
+                <w:webHidden/>
+              </w:rPr>
+              <w:fldChar w:fldCharType="begin"/>
+            </w:r>
+            <w:r>
+              <w:rPr>
+                <w:noProof/>
+                <w:webHidden/>
+              </w:rPr>
+              <w:instrText xml:space="preserve"> PAGEREF _Toc2607301 \h </w:instrText>
+            </w:r>
+            <w:r>
+              <w:rPr>
+                <w:noProof/>
+                <w:webHidden/>
+              </w:rPr>
+            </w:r>
+            <w:r>
+              <w:rPr>
+                <w:noProof/>
+                <w:webHidden/>
+              </w:rPr>
+              <w:fldChar w:fldCharType="separate"/>
+            </w:r>
+            <w:r>
+              <w:rPr>
+                <w:noProof/>
+                <w:webHidden/>
+              </w:rPr>
+              <w:t>6</w:t>
+            </w:r>
+            <w:r>
+              <w:rPr>
+                <w:noProof/>
+                <w:webHidden/>
+              </w:rPr>
+              <w:fldChar w:fldCharType="end"/>
+            </w:r>
+          </w:hyperlink>
+        </w:p>
+        <w:p>
+          <w:pPr>
+            <w:pStyle w:val="TM3"/>
+            <w:tabs>
+              <w:tab w:val="right" w:leader="dot" w:pos="9062"/>
+            </w:tabs>
+            <w:rPr>
+              <w:rFonts w:eastAsiaTheme="minorEastAsia"/>
+              <w:noProof/>
+              <w:lang w:eastAsia="fr-CH"/>
+            </w:rPr>
+          </w:pPr>
+          <w:hyperlink w:anchor="_Toc2607302" w:history="1">
+            <w:r>
+              <w:rPr>
+                <w:rStyle w:val="Lienhypertexte"/>
+                <w:noProof/>
+              </w:rPr>
+              <w:t>Fonction « getAllAnonces »</w:t>
+            </w:r>
+            <w:r>
+              <w:rPr>
+                <w:noProof/>
+                <w:webHidden/>
+              </w:rPr>
+              <w:tab/>
+            </w:r>
+            <w:r>
+              <w:rPr>
+                <w:noProof/>
+                <w:webHidden/>
+              </w:rPr>
+              <w:fldChar w:fldCharType="begin"/>
+            </w:r>
+            <w:r>
+              <w:rPr>
+                <w:noProof/>
+                <w:webHidden/>
+              </w:rPr>
+              <w:instrText xml:space="preserve"> PAGEREF _Toc2607302 \h </w:instrText>
+            </w:r>
+            <w:r>
+              <w:rPr>
+                <w:noProof/>
+                <w:webHidden/>
+              </w:rPr>
+            </w:r>
+            <w:r>
+              <w:rPr>
+                <w:noProof/>
+                <w:webHidden/>
+              </w:rPr>
+              <w:fldChar w:fldCharType="separate"/>
+            </w:r>
+            <w:r>
+              <w:rPr>
+                <w:noProof/>
+                <w:webHidden/>
+              </w:rPr>
+              <w:t>6</w:t>
+            </w:r>
+            <w:r>
+              <w:rPr>
+                <w:noProof/>
+                <w:webHidden/>
+              </w:rPr>
+              <w:fldChar w:fldCharType="end"/>
+            </w:r>
+          </w:hyperlink>
+        </w:p>
+        <w:p>
+          <w:pPr>
+            <w:pStyle w:val="TM3"/>
+            <w:tabs>
+              <w:tab w:val="right" w:leader="dot" w:pos="9062"/>
+            </w:tabs>
+            <w:rPr>
+              <w:rFonts w:eastAsiaTheme="minorEastAsia"/>
+              <w:noProof/>
+              <w:lang w:eastAsia="fr-CH"/>
+            </w:rPr>
+          </w:pPr>
+          <w:hyperlink w:anchor="_Toc2607303" w:history="1">
+            <w:r>
+              <w:rPr>
+                <w:rStyle w:val="Lienhypertexte"/>
+                <w:noProof/>
+              </w:rPr>
+              <w:t>Fonction « getAllTypes »</w:t>
+            </w:r>
+            <w:r>
+              <w:rPr>
+                <w:noProof/>
+                <w:webHidden/>
+              </w:rPr>
+              <w:tab/>
+            </w:r>
+            <w:r>
+              <w:rPr>
+                <w:noProof/>
+                <w:webHidden/>
+              </w:rPr>
+              <w:fldChar w:fldCharType="begin"/>
+            </w:r>
+            <w:r>
+              <w:rPr>
+                <w:noProof/>
+                <w:webHidden/>
+              </w:rPr>
+              <w:instrText xml:space="preserve"> PAGEREF _Toc2607303 \h </w:instrText>
+            </w:r>
+            <w:r>
+              <w:rPr>
+                <w:noProof/>
+                <w:webHidden/>
+              </w:rPr>
+            </w:r>
+            <w:r>
+              <w:rPr>
+                <w:noProof/>
+                <w:webHidden/>
+              </w:rPr>
+              <w:fldChar w:fldCharType="separate"/>
+            </w:r>
+            <w:r>
+              <w:rPr>
+                <w:noProof/>
+                <w:webHidden/>
+              </w:rPr>
+              <w:t>6</w:t>
+            </w:r>
+            <w:r>
+              <w:rPr>
+                <w:noProof/>
+                <w:webHidden/>
+              </w:rPr>
+              <w:fldChar w:fldCharType="end"/>
+            </w:r>
+          </w:hyperlink>
+        </w:p>
+        <w:p>
+          <w:pPr>
+            <w:pStyle w:val="TM3"/>
+            <w:tabs>
+              <w:tab w:val="right" w:leader="dot" w:pos="9062"/>
+            </w:tabs>
+            <w:rPr>
+              <w:rFonts w:eastAsiaTheme="minorEastAsia"/>
+              <w:noProof/>
+              <w:lang w:eastAsia="fr-CH"/>
+            </w:rPr>
+          </w:pPr>
+          <w:hyperlink w:anchor="_Toc2607304" w:history="1">
+            <w:r>
+              <w:rPr>
+                <w:rStyle w:val="Lienhypertexte"/>
+                <w:noProof/>
+              </w:rPr>
+              <w:t>Fonction « getAllUsers »</w:t>
+            </w:r>
+            <w:r>
+              <w:rPr>
+                <w:noProof/>
+                <w:webHidden/>
+              </w:rPr>
+              <w:tab/>
+            </w:r>
+            <w:r>
+              <w:rPr>
+                <w:noProof/>
+                <w:webHidden/>
+              </w:rPr>
+              <w:fldChar w:fldCharType="begin"/>
+            </w:r>
+            <w:r>
+              <w:rPr>
+                <w:noProof/>
+                <w:webHidden/>
+              </w:rPr>
+              <w:instrText xml:space="preserve"> PAGEREF _Toc2607304 \h </w:instrText>
+            </w:r>
+            <w:r>
+              <w:rPr>
+                <w:noProof/>
+                <w:webHidden/>
+              </w:rPr>
+            </w:r>
+            <w:r>
+              <w:rPr>
+                <w:noProof/>
+                <w:webHidden/>
+              </w:rPr>
+              <w:fldChar w:fldCharType="separate"/>
+            </w:r>
+            <w:r>
+              <w:rPr>
+                <w:noProof/>
+                <w:webHidden/>
+              </w:rPr>
+              <w:t>6</w:t>
+            </w:r>
+            <w:r>
+              <w:rPr>
+                <w:noProof/>
+                <w:webHidden/>
+              </w:rPr>
+              <w:fldChar w:fldCharType="end"/>
+            </w:r>
+          </w:hyperlink>
+        </w:p>
+        <w:p>
+          <w:pPr>
+            <w:pStyle w:val="TM3"/>
+            <w:tabs>
+              <w:tab w:val="right" w:leader="dot" w:pos="9062"/>
+            </w:tabs>
+            <w:rPr>
+              <w:rFonts w:eastAsiaTheme="minorEastAsia"/>
+              <w:noProof/>
+              <w:lang w:eastAsia="fr-CH"/>
+            </w:rPr>
+          </w:pPr>
+          <w:hyperlink w:anchor="_Toc2607305" w:history="1">
+            <w:r>
+              <w:rPr>
+                <w:rStyle w:val="Lienhypertexte"/>
+                <w:noProof/>
+              </w:rPr>
+              <w:t>Fonction « getTypes »</w:t>
+            </w:r>
+            <w:r>
+              <w:rPr>
+                <w:noProof/>
+                <w:webHidden/>
+              </w:rPr>
+              <w:tab/>
+            </w:r>
+            <w:r>
+              <w:rPr>
+                <w:noProof/>
+                <w:webHidden/>
+              </w:rPr>
+              <w:fldChar w:fldCharType="begin"/>
+            </w:r>
+            <w:r>
+              <w:rPr>
+                <w:noProof/>
+                <w:webHidden/>
+              </w:rPr>
+              <w:instrText xml:space="preserve"> PAGEREF _Toc2607305 \h </w:instrText>
+            </w:r>
+            <w:r>
+              <w:rPr>
+                <w:noProof/>
+                <w:webHidden/>
+              </w:rPr>
+            </w:r>
+            <w:r>
+              <w:rPr>
+                <w:noProof/>
+                <w:webHidden/>
+              </w:rPr>
+              <w:fldChar w:fldCharType="separate"/>
+            </w:r>
+            <w:r>
+              <w:rPr>
+                <w:noProof/>
+                <w:webHidden/>
+              </w:rPr>
+              <w:t>6</w:t>
+            </w:r>
+            <w:r>
+              <w:rPr>
+                <w:noProof/>
+                <w:webHidden/>
+              </w:rPr>
+              <w:fldChar w:fldCharType="end"/>
+            </w:r>
+          </w:hyperlink>
+        </w:p>
+        <w:p>
+          <w:pPr>
+            <w:pStyle w:val="TM3"/>
+            <w:tabs>
+              <w:tab w:val="right" w:leader="dot" w:pos="9062"/>
+            </w:tabs>
+            <w:rPr>
+              <w:rFonts w:eastAsiaTheme="minorEastAsia"/>
+              <w:noProof/>
+              <w:lang w:eastAsia="fr-CH"/>
+            </w:rPr>
+          </w:pPr>
+          <w:hyperlink w:anchor="_Toc2607306" w:history="1">
+            <w:r>
+              <w:rPr>
+                <w:rStyle w:val="Lienhypertexte"/>
+                <w:noProof/>
+              </w:rPr>
+              <w:t>Fonction « getAnnonces »</w:t>
+            </w:r>
+            <w:r>
+              <w:rPr>
+                <w:noProof/>
+                <w:webHidden/>
+              </w:rPr>
+              <w:tab/>
+            </w:r>
+            <w:r>
+              <w:rPr>
+                <w:noProof/>
+                <w:webHidden/>
+              </w:rPr>
+              <w:fldChar w:fldCharType="begin"/>
+            </w:r>
+            <w:r>
+              <w:rPr>
+                <w:noProof/>
+                <w:webHidden/>
+              </w:rPr>
+              <w:instrText xml:space="preserve"> PAGEREF _Toc2607306 \h </w:instrText>
+            </w:r>
+            <w:r>
+              <w:rPr>
+                <w:noProof/>
+                <w:webHidden/>
+              </w:rPr>
+            </w:r>
+            <w:r>
+              <w:rPr>
+                <w:noProof/>
+                <w:webHidden/>
+              </w:rPr>
+              <w:fldChar w:fldCharType="separate"/>
+            </w:r>
+            <w:r>
+              <w:rPr>
+                <w:noProof/>
+                <w:webHidden/>
+              </w:rPr>
+              <w:t>6</w:t>
+            </w:r>
+            <w:r>
+              <w:rPr>
+                <w:noProof/>
+                <w:webHidden/>
+              </w:rPr>
+              <w:fldChar w:fldCharType="end"/>
+            </w:r>
+          </w:hyperlink>
+        </w:p>
+        <w:p>
+          <w:pPr>
+            <w:pStyle w:val="TM3"/>
+            <w:tabs>
+              <w:tab w:val="right" w:leader="dot" w:pos="9062"/>
+            </w:tabs>
+            <w:rPr>
+              <w:rFonts w:eastAsiaTheme="minorEastAsia"/>
+              <w:noProof/>
+              <w:lang w:eastAsia="fr-CH"/>
+            </w:rPr>
+          </w:pPr>
+          <w:hyperlink w:anchor="_Toc2607307" w:history="1">
+            <w:r>
+              <w:rPr>
+                <w:rStyle w:val="Lienhypertexte"/>
+                <w:noProof/>
+              </w:rPr>
+              <w:t>Fonction « insertPost »</w:t>
+            </w:r>
+            <w:r>
+              <w:rPr>
+                <w:noProof/>
+                <w:webHidden/>
+              </w:rPr>
+              <w:tab/>
+            </w:r>
+            <w:r>
+              <w:rPr>
+                <w:noProof/>
+                <w:webHidden/>
+              </w:rPr>
+              <w:fldChar w:fldCharType="begin"/>
+            </w:r>
+            <w:r>
+              <w:rPr>
+                <w:noProof/>
+                <w:webHidden/>
+              </w:rPr>
+              <w:instrText xml:space="preserve"> PAGEREF _Toc2607307 \h </w:instrText>
+            </w:r>
+            <w:r>
+              <w:rPr>
+                <w:noProof/>
+                <w:webHidden/>
+              </w:rPr>
+            </w:r>
+            <w:r>
+              <w:rPr>
+                <w:noProof/>
+                <w:webHidden/>
+              </w:rPr>
+              <w:fldChar w:fldCharType="separate"/>
+            </w:r>
+            <w:r>
+              <w:rPr>
+                <w:noProof/>
+                <w:webHidden/>
+              </w:rPr>
+              <w:t>7</w:t>
             </w:r>
             <w:r>
               <w:rPr>
@@ -1637,17 +2343,19 @@
       <w:r>
         <w:br w:type="page"/>
       </w:r>
+      <w:bookmarkStart w:id="0" w:name="_GoBack"/>
+      <w:bookmarkEnd w:id="0"/>
     </w:p>
     <w:p>
       <w:pPr>
         <w:pStyle w:val="Titre1"/>
       </w:pPr>
-      <w:bookmarkStart w:id="0" w:name="_Toc2603915"/>
+      <w:bookmarkStart w:id="1" w:name="_Toc2607288"/>
       <w:r>
         <w:lastRenderedPageBreak/>
         <w:t>INTRODUCTION</w:t>
       </w:r>
-      <w:bookmarkEnd w:id="0"/>
+      <w:bookmarkEnd w:id="1"/>
     </w:p>
     <w:p>
       <w:pPr>
@@ -1842,12 +2550,12 @@
       <w:pPr>
         <w:pStyle w:val="Titre1"/>
       </w:pPr>
-      <w:bookmarkStart w:id="1" w:name="_Toc2603916"/>
+      <w:bookmarkStart w:id="2" w:name="_Toc2607289"/>
       <w:r>
         <w:lastRenderedPageBreak/>
         <w:t>ANALYSE FONCTIONNELLE</w:t>
       </w:r>
-      <w:bookmarkEnd w:id="1"/>
+      <w:bookmarkEnd w:id="2"/>
       <w:r>
         <w:t xml:space="preserve"> </w:t>
       </w:r>
@@ -1883,11 +2591,11 @@
         <w:pStyle w:val="Titre2"/>
         <w:jc w:val="both"/>
       </w:pPr>
-      <w:bookmarkStart w:id="2" w:name="_Toc2603917"/>
+      <w:bookmarkStart w:id="3" w:name="_Toc2607290"/>
       <w:r>
         <w:t>FONCTIONNELITES DISPONIBLE</w:t>
       </w:r>
-      <w:bookmarkEnd w:id="2"/>
+      <w:bookmarkEnd w:id="3"/>
     </w:p>
     <w:p>
       <w:pPr>
@@ -1897,11 +2605,11 @@
       <w:r>
         <w:t xml:space="preserve"> </w:t>
       </w:r>
-      <w:bookmarkStart w:id="3" w:name="_Toc2603918"/>
+      <w:bookmarkStart w:id="4" w:name="_Toc2607291"/>
       <w:r>
         <w:t>En tant qu’utilisateur</w:t>
       </w:r>
-      <w:bookmarkEnd w:id="3"/>
+      <w:bookmarkEnd w:id="4"/>
     </w:p>
     <w:p>
       <w:pPr>
@@ -1965,11 +2673,11 @@
         <w:pStyle w:val="Titre2"/>
         <w:jc w:val="both"/>
       </w:pPr>
-      <w:bookmarkStart w:id="4" w:name="_Toc2603919"/>
+      <w:bookmarkStart w:id="5" w:name="_Toc2607292"/>
       <w:r>
         <w:t>DESCRIPTION DE L’INTERFACE ET DE SON FONCTIONNEMENT</w:t>
       </w:r>
-      <w:bookmarkEnd w:id="4"/>
+      <w:bookmarkEnd w:id="5"/>
     </w:p>
     <w:p>
       <w:pPr>
@@ -1993,11 +2701,11 @@
       <w:r>
         <w:t xml:space="preserve"> </w:t>
       </w:r>
-      <w:bookmarkStart w:id="5" w:name="_Toc2603920"/>
+      <w:bookmarkStart w:id="6" w:name="_Toc2607293"/>
       <w:r>
         <w:t>Barre de navigation</w:t>
       </w:r>
-      <w:bookmarkEnd w:id="5"/>
+      <w:bookmarkEnd w:id="6"/>
     </w:p>
     <w:p>
       <w:pPr>
@@ -2081,7 +2789,7 @@
       <w:r>
         <w:t xml:space="preserve"> </w:t>
       </w:r>
-      <w:bookmarkStart w:id="6" w:name="_Toc2603921"/>
+      <w:bookmarkStart w:id="7" w:name="_Toc2607294"/>
       <w:r>
         <w:t>Page « </w:t>
       </w:r>
@@ -2093,7 +2801,7 @@
       <w:r>
         <w:t> »</w:t>
       </w:r>
-      <w:bookmarkEnd w:id="6"/>
+      <w:bookmarkEnd w:id="7"/>
     </w:p>
     <w:p/>
     <w:p>
@@ -2190,11 +2898,11 @@
       <w:r>
         <w:t xml:space="preserve"> </w:t>
       </w:r>
-      <w:bookmarkStart w:id="7" w:name="_Toc2603922"/>
+      <w:bookmarkStart w:id="8" w:name="_Toc2607295"/>
       <w:r>
         <w:t>Formulaire « Ajouter une annonce »</w:t>
       </w:r>
-      <w:bookmarkEnd w:id="7"/>
+      <w:bookmarkEnd w:id="8"/>
     </w:p>
     <w:p/>
     <w:p>
@@ -2285,7 +2993,7 @@
       <w:r>
         <w:t xml:space="preserve"> </w:t>
       </w:r>
-      <w:bookmarkStart w:id="8" w:name="_Toc2603923"/>
+      <w:bookmarkStart w:id="9" w:name="_Toc2607296"/>
       <w:r>
         <w:t>Formulaire « </w:t>
       </w:r>
@@ -2301,7 +3009,7 @@
       <w:r>
         <w:t> »</w:t>
       </w:r>
-      <w:bookmarkEnd w:id="8"/>
+      <w:bookmarkEnd w:id="9"/>
     </w:p>
     <w:p/>
     <w:p>
@@ -2404,19 +3112,24 @@
       <w:pPr>
         <w:pStyle w:val="Titre1"/>
       </w:pPr>
-      <w:bookmarkStart w:id="9" w:name="_Toc2603924"/>
+      <w:bookmarkStart w:id="10" w:name="_Toc2607297"/>
       <w:r>
         <w:t>ANALYSE ORGANIQUE</w:t>
       </w:r>
-      <w:bookmarkEnd w:id="9"/>
+      <w:bookmarkEnd w:id="10"/>
     </w:p>
     <w:p>
       <w:pPr>
         <w:pStyle w:val="Titre2"/>
       </w:pPr>
       <w:r>
-        <w:t xml:space="preserve"> ARCHITECTURE DU PROJET</w:t>
-      </w:r>
+        <w:t xml:space="preserve"> </w:t>
+      </w:r>
+      <w:bookmarkStart w:id="11" w:name="_Toc2607298"/>
+      <w:r>
+        <w:t>ARCHITECTURE DU PROJET</w:t>
+      </w:r>
+      <w:bookmarkEnd w:id="11"/>
     </w:p>
     <w:p>
       <w:pPr>
@@ -2529,8 +3242,13 @@
       <w:pPr>
         <w:pStyle w:val="Titre2"/>
       </w:pPr>
-      <w:r>
-        <w:t xml:space="preserve">DESCRIPTION DES FONCTIONS </w:t>
+      <w:bookmarkStart w:id="12" w:name="_Toc2607299"/>
+      <w:r>
+        <w:t>DESCRIPTION DES FONCTIONS</w:t>
+      </w:r>
+      <w:bookmarkEnd w:id="12"/>
+      <w:r>
+        <w:t xml:space="preserve"> </w:t>
       </w:r>
     </w:p>
     <w:p>
@@ -2538,7 +3256,11 @@
         <w:pStyle w:val="Titre3"/>
       </w:pPr>
       <w:r>
-        <w:t xml:space="preserve"> Fonction « </w:t>
+        <w:t xml:space="preserve"> </w:t>
+      </w:r>
+      <w:bookmarkStart w:id="13" w:name="_Toc2607300"/>
+      <w:r>
+        <w:t>Fonction « </w:t>
       </w:r>
       <w:proofErr w:type="spellStart"/>
       <w:r>
@@ -2548,6 +3270,7 @@
       <w:r>
         <w:t> »</w:t>
       </w:r>
+      <w:bookmarkEnd w:id="13"/>
     </w:p>
     <w:p>
       <w:pPr>
@@ -2610,7 +3333,11 @@
         <w:pStyle w:val="Titre3"/>
       </w:pPr>
       <w:r>
-        <w:t xml:space="preserve"> Fonction « </w:t>
+        <w:t xml:space="preserve"> </w:t>
+      </w:r>
+      <w:bookmarkStart w:id="14" w:name="_Toc2607301"/>
+      <w:r>
+        <w:t>Fonction « </w:t>
       </w:r>
       <w:proofErr w:type="spellStart"/>
       <w:r>
@@ -2620,6 +3347,7 @@
       <w:r>
         <w:t> »</w:t>
       </w:r>
+      <w:bookmarkEnd w:id="14"/>
     </w:p>
     <w:p>
       <w:pPr>
@@ -2724,7 +3452,11 @@
         <w:pStyle w:val="Titre3"/>
       </w:pPr>
       <w:r>
-        <w:t xml:space="preserve"> Fonction « </w:t>
+        <w:t xml:space="preserve"> </w:t>
+      </w:r>
+      <w:bookmarkStart w:id="15" w:name="_Toc2607302"/>
+      <w:r>
+        <w:t>Fonction « </w:t>
       </w:r>
       <w:proofErr w:type="spellStart"/>
       <w:r>
@@ -2734,6 +3466,7 @@
       <w:r>
         <w:t> »</w:t>
       </w:r>
+      <w:bookmarkEnd w:id="15"/>
     </w:p>
     <w:p>
       <w:pPr>
@@ -2790,7 +3523,11 @@
         <w:pStyle w:val="Titre3"/>
       </w:pPr>
       <w:r>
-        <w:t xml:space="preserve"> Fonction « </w:t>
+        <w:t xml:space="preserve"> </w:t>
+      </w:r>
+      <w:bookmarkStart w:id="16" w:name="_Toc2607303"/>
+      <w:r>
+        <w:t>Fonction « </w:t>
       </w:r>
       <w:proofErr w:type="spellStart"/>
       <w:r>
@@ -2800,6 +3537,7 @@
       <w:r>
         <w:t> »</w:t>
       </w:r>
+      <w:bookmarkEnd w:id="16"/>
     </w:p>
     <w:p>
       <w:pPr>
@@ -2844,7 +3582,11 @@
         <w:pStyle w:val="Titre3"/>
       </w:pPr>
       <w:r>
-        <w:t xml:space="preserve"> Fonction « </w:t>
+        <w:t xml:space="preserve"> </w:t>
+      </w:r>
+      <w:bookmarkStart w:id="17" w:name="_Toc2607304"/>
+      <w:r>
+        <w:t>Fonction « </w:t>
       </w:r>
       <w:proofErr w:type="spellStart"/>
       <w:r>
@@ -2854,6 +3596,7 @@
       <w:r>
         <w:t> »</w:t>
       </w:r>
+      <w:bookmarkEnd w:id="17"/>
     </w:p>
     <w:p>
       <w:pPr>
@@ -2904,7 +3647,11 @@
         <w:pStyle w:val="Titre3"/>
       </w:pPr>
       <w:r>
-        <w:t xml:space="preserve"> Fonction « </w:t>
+        <w:t xml:space="preserve"> </w:t>
+      </w:r>
+      <w:bookmarkStart w:id="18" w:name="_Toc2607305"/>
+      <w:r>
+        <w:t>Fonction « </w:t>
       </w:r>
       <w:proofErr w:type="spellStart"/>
       <w:r>
@@ -2914,6 +3661,7 @@
       <w:r>
         <w:t> »</w:t>
       </w:r>
+      <w:bookmarkEnd w:id="18"/>
     </w:p>
     <w:p>
       <w:pPr>
@@ -2952,7 +3700,11 @@
         <w:pStyle w:val="Titre3"/>
       </w:pPr>
       <w:r>
-        <w:t xml:space="preserve"> Fonction « </w:t>
+        <w:t xml:space="preserve"> </w:t>
+      </w:r>
+      <w:bookmarkStart w:id="19" w:name="_Toc2607306"/>
+      <w:r>
+        <w:t>Fonction « </w:t>
       </w:r>
       <w:proofErr w:type="spellStart"/>
       <w:r>
@@ -2960,7 +3712,11 @@
       </w:r>
       <w:proofErr w:type="spellEnd"/>
       <w:r>
-        <w:t xml:space="preserve"> » </w:t>
+        <w:t> »</w:t>
+      </w:r>
+      <w:bookmarkEnd w:id="19"/>
+      <w:r>
+        <w:t xml:space="preserve"> </w:t>
       </w:r>
     </w:p>
     <w:p>
@@ -2995,7 +3751,11 @@
       </w:pPr>
       <w:r>
         <w:lastRenderedPageBreak/>
-        <w:t xml:space="preserve"> Fonction « </w:t>
+        <w:t xml:space="preserve"> </w:t>
+      </w:r>
+      <w:bookmarkStart w:id="20" w:name="_Toc2607307"/>
+      <w:r>
+        <w:t>Fonction « </w:t>
       </w:r>
       <w:proofErr w:type="spellStart"/>
       <w:r>
@@ -3005,6 +3765,7 @@
       <w:r>
         <w:t> »</w:t>
       </w:r>
+      <w:bookmarkEnd w:id="20"/>
     </w:p>
     <w:p>
       <w:pPr>
@@ -3028,8 +3789,6 @@
         </w:rPr>
         <w:t>Elle reçoit en paramètre le nom, la description, le prix, l’id de l’utilisateur et l’id du type et insert dans la base de données ce qu’ils contiennent.</w:t>
       </w:r>
-      <w:bookmarkStart w:id="10" w:name="_GoBack"/>
-      <w:bookmarkEnd w:id="10"/>
     </w:p>
     <w:p>
       <w:pPr>
@@ -4352,7 +5111,7 @@
 </file>
 
 <file path=customXml/itemProps1.xml><?xml version="1.0" encoding="utf-8"?>
-<ds:datastoreItem xmlns:ds="http://schemas.openxmlformats.org/officeDocument/2006/customXml" ds:itemID="{0662DB35-A82F-45E6-BCC4-8E551A5D0338}">
+<ds:datastoreItem xmlns:ds="http://schemas.openxmlformats.org/officeDocument/2006/customXml" ds:itemID="{029C4255-0385-4BF4-8EE2-F343D2A454D7}">
   <ds:schemaRefs>
     <ds:schemaRef ds:uri="http://schemas.openxmlformats.org/officeDocument/2006/bibliography"/>
   </ds:schemaRefs>

</xml_diff>

<commit_message>
Réglage de la connexion, suppression d'un fichier obsolète
</commit_message>
<xml_diff>
--- a/Doc/Documentation.docx
+++ b/Doc/Documentation.docx
@@ -10,11 +10,13 @@
           <w:docPartUnique/>
         </w:docPartObj>
       </w:sdtPr>
+      <w:sdtEndPr/>
       <w:sdtContent>
         <w:p>
           <w:r>
             <w:rPr>
               <w:noProof/>
+              <w:lang w:eastAsia="fr-CH"/>
             </w:rPr>
             <mc:AlternateContent>
               <mc:Choice Requires="wps">
@@ -87,6 +89,7 @@
                                     <w:dataBinding w:prefixMappings="xmlns:ns0='http://schemas.openxmlformats.org/package/2006/metadata/core-properties' xmlns:ns1='http://purl.org/dc/elements/1.1/'" w:xpath="/ns0:coreProperties[1]/ns1:creator[1]" w:storeItemID="{6C3C8BC8-F283-45AE-878A-BAB7291924A1}"/>
                                     <w:text/>
                                   </w:sdtPr>
+                                  <w:sdtEndPr/>
                                   <w:sdtContent>
                                     <w:r>
                                       <w:rPr>
@@ -164,6 +167,7 @@
           <w:r>
             <w:rPr>
               <w:noProof/>
+              <w:lang w:eastAsia="fr-CH"/>
             </w:rPr>
             <mc:AlternateContent>
               <mc:Choice Requires="wps">
@@ -277,6 +281,7 @@
           <w:r>
             <w:rPr>
               <w:noProof/>
+              <w:lang w:eastAsia="fr-CH"/>
             </w:rPr>
             <mc:AlternateContent>
               <mc:Choice Requires="wps">
@@ -368,6 +373,7 @@
                                     <w:dataBinding w:prefixMappings="xmlns:ns0='http://schemas.microsoft.com/office/2006/coverPageProps'" w:xpath="/ns0:CoverPageProperties[1]/ns0:Abstract[1]" w:storeItemID="{55AF091B-3C7A-41E3-B477-F2FDAA23CFDA}"/>
                                     <w:text/>
                                   </w:sdtPr>
+                                  <w:sdtEndPr/>
                                   <w:sdtContent>
                                     <w:r>
                                       <w:rPr>
@@ -445,6 +451,7 @@
           <w:r>
             <w:rPr>
               <w:noProof/>
+              <w:lang w:eastAsia="fr-CH"/>
             </w:rPr>
             <mc:AlternateContent>
               <mc:Choice Requires="wps">
@@ -549,6 +556,7 @@
           <w:r>
             <w:rPr>
               <w:noProof/>
+              <w:lang w:eastAsia="fr-CH"/>
             </w:rPr>
             <mc:AlternateContent>
               <mc:Choice Requires="wps">
@@ -646,6 +654,7 @@
           <w:r>
             <w:rPr>
               <w:noProof/>
+              <w:lang w:eastAsia="fr-CH"/>
             </w:rPr>
             <mc:AlternateContent>
               <mc:Choice Requires="wps">
@@ -714,6 +723,7 @@
                                   <w:dataBinding w:prefixMappings="xmlns:ns0='http://schemas.openxmlformats.org/package/2006/metadata/core-properties' xmlns:ns1='http://purl.org/dc/elements/1.1/'" w:xpath="/ns0:coreProperties[1]/ns1:title[1]" w:storeItemID="{6C3C8BC8-F283-45AE-878A-BAB7291924A1}"/>
                                   <w:text/>
                                 </w:sdtPr>
+                                <w:sdtEndPr/>
                                 <w:sdtContent>
                                   <w:p>
                                     <w:pPr>
@@ -750,6 +760,7 @@
                                   <w:dataBinding w:prefixMappings="xmlns:ns0='http://schemas.openxmlformats.org/package/2006/metadata/core-properties' xmlns:ns1='http://purl.org/dc/elements/1.1/'" w:xpath="/ns0:coreProperties[1]/ns1:subject[1]" w:storeItemID="{6C3C8BC8-F283-45AE-878A-BAB7291924A1}"/>
                                   <w:text/>
                                 </w:sdtPr>
+                                <w:sdtEndPr/>
                                 <w:sdtContent>
                                   <w:p>
                                     <w:pPr>
@@ -887,7 +898,11 @@
     <w:sdt>
       <w:sdtPr>
         <w:rPr>
-          <w:lang w:val="fr-FR"/>
+          <w:rFonts w:asciiTheme="minorHAnsi" w:eastAsiaTheme="minorHAnsi" w:hAnsiTheme="minorHAnsi" w:cstheme="minorBidi"/>
+          <w:color w:val="auto"/>
+          <w:sz w:val="22"/>
+          <w:szCs w:val="22"/>
+          <w:lang w:val="fr-FR" w:eastAsia="en-US"/>
         </w:rPr>
         <w:id w:val="-566263458"/>
         <w:docPartObj>
@@ -897,13 +912,8 @@
       </w:sdtPr>
       <w:sdtEndPr>
         <w:rPr>
-          <w:rFonts w:asciiTheme="minorHAnsi" w:eastAsiaTheme="minorHAnsi" w:hAnsiTheme="minorHAnsi" w:cstheme="minorBidi"/>
           <w:b/>
           <w:bCs/>
-          <w:color w:val="auto"/>
-          <w:sz w:val="22"/>
-          <w:szCs w:val="22"/>
-          <w:lang w:eastAsia="en-US"/>
         </w:rPr>
       </w:sdtEndPr>
       <w:sdtContent>
@@ -939,7 +949,7 @@
           <w:r>
             <w:fldChar w:fldCharType="separate"/>
           </w:r>
-          <w:hyperlink w:anchor="_Toc2607288" w:history="1">
+          <w:hyperlink w:anchor="_Toc3207617" w:history="1">
             <w:r>
               <w:rPr>
                 <w:rStyle w:val="Lienhypertexte"/>
@@ -966,7 +976,7 @@
                 <w:noProof/>
                 <w:webHidden/>
               </w:rPr>
-              <w:instrText xml:space="preserve"> PAGEREF _Toc2607288 \h </w:instrText>
+              <w:instrText xml:space="preserve"> PAGEREF _Toc3207617 \h </w:instrText>
             </w:r>
             <w:r>
               <w:rPr>
@@ -1009,7 +1019,7 @@
               <w:lang w:eastAsia="fr-CH"/>
             </w:rPr>
           </w:pPr>
-          <w:hyperlink w:anchor="_Toc2607289" w:history="1">
+          <w:hyperlink w:anchor="_Toc3207618" w:history="1">
             <w:r>
               <w:rPr>
                 <w:rStyle w:val="Lienhypertexte"/>
@@ -1036,7 +1046,7 @@
                 <w:noProof/>
                 <w:webHidden/>
               </w:rPr>
-              <w:instrText xml:space="preserve"> PAGEREF _Toc2607289 \h </w:instrText>
+              <w:instrText xml:space="preserve"> PAGEREF _Toc3207618 \h </w:instrText>
             </w:r>
             <w:r>
               <w:rPr>
@@ -1079,7 +1089,7 @@
               <w:lang w:eastAsia="fr-CH"/>
             </w:rPr>
           </w:pPr>
-          <w:hyperlink w:anchor="_Toc2607290" w:history="1">
+          <w:hyperlink w:anchor="_Toc3207619" w:history="1">
             <w:r>
               <w:rPr>
                 <w:rStyle w:val="Lienhypertexte"/>
@@ -1106,7 +1116,7 @@
                 <w:noProof/>
                 <w:webHidden/>
               </w:rPr>
-              <w:instrText xml:space="preserve"> PAGEREF _Toc2607290 \h </w:instrText>
+              <w:instrText xml:space="preserve"> PAGEREF _Toc3207619 \h </w:instrText>
             </w:r>
             <w:r>
               <w:rPr>
@@ -1149,7 +1159,7 @@
               <w:lang w:eastAsia="fr-CH"/>
             </w:rPr>
           </w:pPr>
-          <w:hyperlink w:anchor="_Toc2607291" w:history="1">
+          <w:hyperlink w:anchor="_Toc3207620" w:history="1">
             <w:r>
               <w:rPr>
                 <w:rStyle w:val="Lienhypertexte"/>
@@ -1176,7 +1186,7 @@
                 <w:noProof/>
                 <w:webHidden/>
               </w:rPr>
-              <w:instrText xml:space="preserve"> PAGEREF _Toc2607291 \h </w:instrText>
+              <w:instrText xml:space="preserve"> PAGEREF _Toc3207620 \h </w:instrText>
             </w:r>
             <w:r>
               <w:rPr>
@@ -1219,7 +1229,7 @@
               <w:lang w:eastAsia="fr-CH"/>
             </w:rPr>
           </w:pPr>
-          <w:hyperlink w:anchor="_Toc2607292" w:history="1">
+          <w:hyperlink w:anchor="_Toc3207621" w:history="1">
             <w:r>
               <w:rPr>
                 <w:rStyle w:val="Lienhypertexte"/>
@@ -1246,7 +1256,7 @@
                 <w:noProof/>
                 <w:webHidden/>
               </w:rPr>
-              <w:instrText xml:space="preserve"> PAGEREF _Toc2607292 \h </w:instrText>
+              <w:instrText xml:space="preserve"> PAGEREF _Toc3207621 \h </w:instrText>
             </w:r>
             <w:r>
               <w:rPr>
@@ -1289,7 +1299,7 @@
               <w:lang w:eastAsia="fr-CH"/>
             </w:rPr>
           </w:pPr>
-          <w:hyperlink w:anchor="_Toc2607293" w:history="1">
+          <w:hyperlink w:anchor="_Toc3207622" w:history="1">
             <w:r>
               <w:rPr>
                 <w:rStyle w:val="Lienhypertexte"/>
@@ -1316,7 +1326,7 @@
                 <w:noProof/>
                 <w:webHidden/>
               </w:rPr>
-              <w:instrText xml:space="preserve"> PAGEREF _Toc2607293 \h </w:instrText>
+              <w:instrText xml:space="preserve"> PAGEREF _Toc3207622 \h </w:instrText>
             </w:r>
             <w:r>
               <w:rPr>
@@ -1359,7 +1369,7 @@
               <w:lang w:eastAsia="fr-CH"/>
             </w:rPr>
           </w:pPr>
-          <w:hyperlink w:anchor="_Toc2607294" w:history="1">
+          <w:hyperlink w:anchor="_Toc3207623" w:history="1">
             <w:r>
               <w:rPr>
                 <w:rStyle w:val="Lienhypertexte"/>
@@ -1386,7 +1396,7 @@
                 <w:noProof/>
                 <w:webHidden/>
               </w:rPr>
-              <w:instrText xml:space="preserve"> PAGEREF _Toc2607294 \h </w:instrText>
+              <w:instrText xml:space="preserve"> PAGEREF _Toc3207623 \h </w:instrText>
             </w:r>
             <w:r>
               <w:rPr>
@@ -1429,7 +1439,7 @@
               <w:lang w:eastAsia="fr-CH"/>
             </w:rPr>
           </w:pPr>
-          <w:hyperlink w:anchor="_Toc2607295" w:history="1">
+          <w:hyperlink w:anchor="_Toc3207624" w:history="1">
             <w:r>
               <w:rPr>
                 <w:rStyle w:val="Lienhypertexte"/>
@@ -1456,7 +1466,7 @@
                 <w:noProof/>
                 <w:webHidden/>
               </w:rPr>
-              <w:instrText xml:space="preserve"> PAGEREF _Toc2607295 \h </w:instrText>
+              <w:instrText xml:space="preserve"> PAGEREF _Toc3207624 \h </w:instrText>
             </w:r>
             <w:r>
               <w:rPr>
@@ -1499,7 +1509,7 @@
               <w:lang w:eastAsia="fr-CH"/>
             </w:rPr>
           </w:pPr>
-          <w:hyperlink w:anchor="_Toc2607296" w:history="1">
+          <w:hyperlink w:anchor="_Toc3207625" w:history="1">
             <w:r>
               <w:rPr>
                 <w:rStyle w:val="Lienhypertexte"/>
@@ -1526,7 +1536,7 @@
                 <w:noProof/>
                 <w:webHidden/>
               </w:rPr>
-              <w:instrText xml:space="preserve"> PAGEREF _Toc2607296 \h </w:instrText>
+              <w:instrText xml:space="preserve"> PAGEREF _Toc3207625 \h </w:instrText>
             </w:r>
             <w:r>
               <w:rPr>
@@ -1569,7 +1579,7 @@
               <w:lang w:eastAsia="fr-CH"/>
             </w:rPr>
           </w:pPr>
-          <w:hyperlink w:anchor="_Toc2607297" w:history="1">
+          <w:hyperlink w:anchor="_Toc3207626" w:history="1">
             <w:r>
               <w:rPr>
                 <w:rStyle w:val="Lienhypertexte"/>
@@ -1596,7 +1606,7 @@
                 <w:noProof/>
                 <w:webHidden/>
               </w:rPr>
-              <w:instrText xml:space="preserve"> PAGEREF _Toc2607297 \h </w:instrText>
+              <w:instrText xml:space="preserve"> PAGEREF _Toc3207626 \h </w:instrText>
             </w:r>
             <w:r>
               <w:rPr>
@@ -1639,7 +1649,7 @@
               <w:lang w:eastAsia="fr-CH"/>
             </w:rPr>
           </w:pPr>
-          <w:hyperlink w:anchor="_Toc2607298" w:history="1">
+          <w:hyperlink w:anchor="_Toc3207627" w:history="1">
             <w:r>
               <w:rPr>
                 <w:rStyle w:val="Lienhypertexte"/>
@@ -1666,7 +1676,7 @@
                 <w:noProof/>
                 <w:webHidden/>
               </w:rPr>
-              <w:instrText xml:space="preserve"> PAGEREF _Toc2607298 \h </w:instrText>
+              <w:instrText xml:space="preserve"> PAGEREF _Toc3207627 \h </w:instrText>
             </w:r>
             <w:r>
               <w:rPr>
@@ -1709,7 +1719,7 @@
               <w:lang w:eastAsia="fr-CH"/>
             </w:rPr>
           </w:pPr>
-          <w:hyperlink w:anchor="_Toc2607299" w:history="1">
+          <w:hyperlink w:anchor="_Toc3207628" w:history="1">
             <w:r>
               <w:rPr>
                 <w:rStyle w:val="Lienhypertexte"/>
@@ -1736,7 +1746,7 @@
                 <w:noProof/>
                 <w:webHidden/>
               </w:rPr>
-              <w:instrText xml:space="preserve"> PAGEREF _Toc2607299 \h </w:instrText>
+              <w:instrText xml:space="preserve"> PAGEREF _Toc3207628 \h </w:instrText>
             </w:r>
             <w:r>
               <w:rPr>
@@ -1779,7 +1789,7 @@
               <w:lang w:eastAsia="fr-CH"/>
             </w:rPr>
           </w:pPr>
-          <w:hyperlink w:anchor="_Toc2607300" w:history="1">
+          <w:hyperlink w:anchor="_Toc3207629" w:history="1">
             <w:r>
               <w:rPr>
                 <w:rStyle w:val="Lienhypertexte"/>
@@ -1806,7 +1816,7 @@
                 <w:noProof/>
                 <w:webHidden/>
               </w:rPr>
-              <w:instrText xml:space="preserve"> PAGEREF _Toc2607300 \h </w:instrText>
+              <w:instrText xml:space="preserve"> PAGEREF _Toc3207629 \h </w:instrText>
             </w:r>
             <w:r>
               <w:rPr>
@@ -1849,7 +1859,7 @@
               <w:lang w:eastAsia="fr-CH"/>
             </w:rPr>
           </w:pPr>
-          <w:hyperlink w:anchor="_Toc2607301" w:history="1">
+          <w:hyperlink w:anchor="_Toc3207630" w:history="1">
             <w:r>
               <w:rPr>
                 <w:rStyle w:val="Lienhypertexte"/>
@@ -1876,7 +1886,7 @@
                 <w:noProof/>
                 <w:webHidden/>
               </w:rPr>
-              <w:instrText xml:space="preserve"> PAGEREF _Toc2607301 \h </w:instrText>
+              <w:instrText xml:space="preserve"> PAGEREF _Toc3207630 \h </w:instrText>
             </w:r>
             <w:r>
               <w:rPr>
@@ -1919,7 +1929,7 @@
               <w:lang w:eastAsia="fr-CH"/>
             </w:rPr>
           </w:pPr>
-          <w:hyperlink w:anchor="_Toc2607302" w:history="1">
+          <w:hyperlink w:anchor="_Toc3207631" w:history="1">
             <w:r>
               <w:rPr>
                 <w:rStyle w:val="Lienhypertexte"/>
@@ -1946,7 +1956,7 @@
                 <w:noProof/>
                 <w:webHidden/>
               </w:rPr>
-              <w:instrText xml:space="preserve"> PAGEREF _Toc2607302 \h </w:instrText>
+              <w:instrText xml:space="preserve"> PAGEREF _Toc3207631 \h </w:instrText>
             </w:r>
             <w:r>
               <w:rPr>
@@ -1989,7 +1999,7 @@
               <w:lang w:eastAsia="fr-CH"/>
             </w:rPr>
           </w:pPr>
-          <w:hyperlink w:anchor="_Toc2607303" w:history="1">
+          <w:hyperlink w:anchor="_Toc3207632" w:history="1">
             <w:r>
               <w:rPr>
                 <w:rStyle w:val="Lienhypertexte"/>
@@ -2016,7 +2026,7 @@
                 <w:noProof/>
                 <w:webHidden/>
               </w:rPr>
-              <w:instrText xml:space="preserve"> PAGEREF _Toc2607303 \h </w:instrText>
+              <w:instrText xml:space="preserve"> PAGEREF _Toc3207632 \h </w:instrText>
             </w:r>
             <w:r>
               <w:rPr>
@@ -2059,7 +2069,7 @@
               <w:lang w:eastAsia="fr-CH"/>
             </w:rPr>
           </w:pPr>
-          <w:hyperlink w:anchor="_Toc2607304" w:history="1">
+          <w:hyperlink w:anchor="_Toc3207633" w:history="1">
             <w:r>
               <w:rPr>
                 <w:rStyle w:val="Lienhypertexte"/>
@@ -2086,7 +2096,7 @@
                 <w:noProof/>
                 <w:webHidden/>
               </w:rPr>
-              <w:instrText xml:space="preserve"> PAGEREF _Toc2607304 \h </w:instrText>
+              <w:instrText xml:space="preserve"> PAGEREF _Toc3207633 \h </w:instrText>
             </w:r>
             <w:r>
               <w:rPr>
@@ -2129,7 +2139,7 @@
               <w:lang w:eastAsia="fr-CH"/>
             </w:rPr>
           </w:pPr>
-          <w:hyperlink w:anchor="_Toc2607305" w:history="1">
+          <w:hyperlink w:anchor="_Toc3207634" w:history="1">
             <w:r>
               <w:rPr>
                 <w:rStyle w:val="Lienhypertexte"/>
@@ -2156,7 +2166,7 @@
                 <w:noProof/>
                 <w:webHidden/>
               </w:rPr>
-              <w:instrText xml:space="preserve"> PAGEREF _Toc2607305 \h </w:instrText>
+              <w:instrText xml:space="preserve"> PAGEREF _Toc3207634 \h </w:instrText>
             </w:r>
             <w:r>
               <w:rPr>
@@ -2199,7 +2209,7 @@
               <w:lang w:eastAsia="fr-CH"/>
             </w:rPr>
           </w:pPr>
-          <w:hyperlink w:anchor="_Toc2607306" w:history="1">
+          <w:hyperlink w:anchor="_Toc3207635" w:history="1">
             <w:r>
               <w:rPr>
                 <w:rStyle w:val="Lienhypertexte"/>
@@ -2226,7 +2236,7 @@
                 <w:noProof/>
                 <w:webHidden/>
               </w:rPr>
-              <w:instrText xml:space="preserve"> PAGEREF _Toc2607306 \h </w:instrText>
+              <w:instrText xml:space="preserve"> PAGEREF _Toc3207635 \h </w:instrText>
             </w:r>
             <w:r>
               <w:rPr>
@@ -2269,7 +2279,7 @@
               <w:lang w:eastAsia="fr-CH"/>
             </w:rPr>
           </w:pPr>
-          <w:hyperlink w:anchor="_Toc2607307" w:history="1">
+          <w:hyperlink w:anchor="_Toc3207636" w:history="1">
             <w:r>
               <w:rPr>
                 <w:rStyle w:val="Lienhypertexte"/>
@@ -2296,7 +2306,7 @@
                 <w:noProof/>
                 <w:webHidden/>
               </w:rPr>
-              <w:instrText xml:space="preserve"> PAGEREF _Toc2607307 \h </w:instrText>
+              <w:instrText xml:space="preserve"> PAGEREF _Toc3207636 \h </w:instrText>
             </w:r>
             <w:r>
               <w:rPr>
@@ -2343,19 +2353,17 @@
       <w:r>
         <w:br w:type="page"/>
       </w:r>
-      <w:bookmarkStart w:id="0" w:name="_GoBack"/>
-      <w:bookmarkEnd w:id="0"/>
     </w:p>
     <w:p>
       <w:pPr>
         <w:pStyle w:val="Titre1"/>
       </w:pPr>
-      <w:bookmarkStart w:id="1" w:name="_Toc2607288"/>
+      <w:bookmarkStart w:id="0" w:name="_Toc3207617"/>
       <w:r>
         <w:lastRenderedPageBreak/>
         <w:t>INTRODUCTION</w:t>
       </w:r>
-      <w:bookmarkEnd w:id="1"/>
+      <w:bookmarkEnd w:id="0"/>
     </w:p>
     <w:p>
       <w:pPr>
@@ -2501,17 +2509,39 @@
         <w:rPr>
           <w:sz w:val="24"/>
         </w:rPr>
-        <w:t xml:space="preserve">Il est nommé « Large » et disponible à l’adresse suivante : </w:t>
-      </w:r>
-      <w:hyperlink r:id="rId6" w:history="1">
-        <w:r>
-          <w:rPr>
-            <w:rStyle w:val="Lienhypertexte"/>
-            <w:sz w:val="24"/>
-          </w:rPr>
-          <w:t>https://getbootstrap.com/docs/4.2/examples/blog/</w:t>
-        </w:r>
-      </w:hyperlink>
+        <w:t>Il est nommé « Large » et di</w:t>
+      </w:r>
+      <w:r>
+        <w:rPr>
+          <w:sz w:val="24"/>
+        </w:rPr>
+        <w:t xml:space="preserve">sponible à l’adresse suivante : </w:t>
+      </w:r>
+      <w:bookmarkStart w:id="1" w:name="_GoBack"/>
+      <w:bookmarkEnd w:id="1"/>
+      <w:r>
+        <w:fldChar w:fldCharType="begin"/>
+      </w:r>
+      <w:r>
+        <w:instrText xml:space="preserve"> HYPERLINK "https://getbootstrap.com/docs/4.2/examples/blog/" </w:instrText>
+      </w:r>
+      <w:r>
+        <w:fldChar w:fldCharType="separate"/>
+      </w:r>
+      <w:r>
+        <w:rPr>
+          <w:rStyle w:val="Lienhypertexte"/>
+          <w:sz w:val="24"/>
+        </w:rPr>
+        <w:t>https://getbootstrap.com/docs/4.2/examples/blog/</w:t>
+      </w:r>
+      <w:r>
+        <w:rPr>
+          <w:rStyle w:val="Lienhypertexte"/>
+          <w:sz w:val="24"/>
+        </w:rPr>
+        <w:fldChar w:fldCharType="end"/>
+      </w:r>
       <w:r>
         <w:rPr>
           <w:sz w:val="24"/>
@@ -2550,7 +2580,7 @@
       <w:pPr>
         <w:pStyle w:val="Titre1"/>
       </w:pPr>
-      <w:bookmarkStart w:id="2" w:name="_Toc2607289"/>
+      <w:bookmarkStart w:id="2" w:name="_Toc3207618"/>
       <w:r>
         <w:lastRenderedPageBreak/>
         <w:t>ANALYSE FONCTIONNELLE</w:t>
@@ -2591,7 +2621,7 @@
         <w:pStyle w:val="Titre2"/>
         <w:jc w:val="both"/>
       </w:pPr>
-      <w:bookmarkStart w:id="3" w:name="_Toc2607290"/>
+      <w:bookmarkStart w:id="3" w:name="_Toc3207619"/>
       <w:r>
         <w:t>FONCTIONNELITES DISPONIBLE</w:t>
       </w:r>
@@ -2605,7 +2635,7 @@
       <w:r>
         <w:t xml:space="preserve"> </w:t>
       </w:r>
-      <w:bookmarkStart w:id="4" w:name="_Toc2607291"/>
+      <w:bookmarkStart w:id="4" w:name="_Toc3207620"/>
       <w:r>
         <w:t>En tant qu’utilisateur</w:t>
       </w:r>
@@ -2673,7 +2703,7 @@
         <w:pStyle w:val="Titre2"/>
         <w:jc w:val="both"/>
       </w:pPr>
-      <w:bookmarkStart w:id="5" w:name="_Toc2607292"/>
+      <w:bookmarkStart w:id="5" w:name="_Toc3207621"/>
       <w:r>
         <w:t>DESCRIPTION DE L’INTERFACE ET DE SON FONCTIONNEMENT</w:t>
       </w:r>
@@ -2701,7 +2731,7 @@
       <w:r>
         <w:t xml:space="preserve"> </w:t>
       </w:r>
-      <w:bookmarkStart w:id="6" w:name="_Toc2607293"/>
+      <w:bookmarkStart w:id="6" w:name="_Toc3207622"/>
       <w:r>
         <w:t>Barre de navigation</w:t>
       </w:r>
@@ -2766,19 +2796,7 @@
         <w:rPr>
           <w:sz w:val="24"/>
         </w:rPr>
-        <w:t xml:space="preserve">Lorsque qu’un utilisateur est connecté, la barre de navigation s’affiche de cette manière. Elle permet à l’utilisateur d’ajouter une annonce, de </w:t>
-      </w:r>
-      <w:r>
-        <w:rPr>
-          <w:sz w:val="24"/>
-        </w:rPr>
-        <w:t>consulter les annonces par type</w:t>
-      </w:r>
-      <w:r>
-        <w:rPr>
-          <w:sz w:val="24"/>
-        </w:rPr>
-        <w:t xml:space="preserve"> ou de se déconnecter.</w:t>
+        <w:t>Lorsque qu’un utilisateur est connecté, la barre de navigation s’affiche de cette manière. Elle permet à l’utilisateur d’ajouter une annonce, de consulter les annonces par type ou de se déconnecter.</w:t>
       </w:r>
     </w:p>
     <w:p>
@@ -2789,7 +2807,7 @@
       <w:r>
         <w:t xml:space="preserve"> </w:t>
       </w:r>
-      <w:bookmarkStart w:id="7" w:name="_Toc2607294"/>
+      <w:bookmarkStart w:id="7" w:name="_Toc3207623"/>
       <w:r>
         <w:t>Page « </w:t>
       </w:r>
@@ -2831,8 +2849,8 @@
             <v:path o:extrusionok="f" gradientshapeok="t" o:connecttype="rect"/>
             <o:lock v:ext="edit" aspectratio="t"/>
           </v:shapetype>
-          <v:shape id="_x0000_i1038" type="#_x0000_t75" style="width:458.6pt;height:378.1pt" o:bordertopcolor="this" o:borderleftcolor="this" o:borderbottomcolor="this" o:borderrightcolor="this">
-            <v:imagedata r:id="rId7" o:title="index"/>
+          <v:shape id="_x0000_i1025" type="#_x0000_t75" style="width:458.35pt;height:378.25pt" o:bordertopcolor="this" o:borderleftcolor="this" o:borderbottomcolor="this" o:borderrightcolor="this">
+            <v:imagedata r:id="rId6" o:title="index"/>
             <w10:bordertop type="dot" width="4"/>
             <w10:borderleft type="dot" width="4"/>
             <w10:borderbottom type="dot" width="4"/>
@@ -2849,24 +2867,14 @@
       <w:r>
         <w:t xml:space="preserve">Figure </w:t>
       </w:r>
-      <w:r>
-        <w:fldChar w:fldCharType="begin"/>
-      </w:r>
-      <w:r>
-        <w:instrText xml:space="preserve"> SEQ Figure \* ARABIC </w:instrText>
-      </w:r>
-      <w:r>
-        <w:fldChar w:fldCharType="separate"/>
-      </w:r>
-      <w:r>
-        <w:rPr>
-          <w:noProof/>
-        </w:rPr>
-        <w:t>1</w:t>
-      </w:r>
-      <w:r>
-        <w:fldChar w:fldCharType="end"/>
-      </w:r>
+      <w:fldSimple w:instr=" SEQ Figure \* ARABIC ">
+        <w:r>
+          <w:rPr>
+            <w:noProof/>
+          </w:rPr>
+          <w:t>1</w:t>
+        </w:r>
+      </w:fldSimple>
       <w:r>
         <w:t xml:space="preserve">: </w:t>
       </w:r>
@@ -2898,7 +2906,7 @@
       <w:r>
         <w:t xml:space="preserve"> </w:t>
       </w:r>
-      <w:bookmarkStart w:id="8" w:name="_Toc2607295"/>
+      <w:bookmarkStart w:id="8" w:name="_Toc3207624"/>
       <w:r>
         <w:t>Formulaire « Ajouter une annonce »</w:t>
       </w:r>
@@ -2913,8 +2921,8 @@
       <w:r>
         <w:lastRenderedPageBreak/>
         <w:pict>
-          <v:shape id="_x0000_i1026" type="#_x0000_t75" style="width:236.4pt;height:309.1pt" o:bordertopcolor="this" o:borderleftcolor="this" o:borderbottomcolor="this" o:borderrightcolor="this">
-            <v:imagedata r:id="rId8" o:title="Ajouter" croptop="116f" cropbottom="232f" cropleft="151f" cropright="440f"/>
+          <v:shape id="_x0000_i1026" type="#_x0000_t75" style="width:236.4pt;height:308.95pt" o:bordertopcolor="this" o:borderleftcolor="this" o:borderbottomcolor="this" o:borderrightcolor="this">
+            <v:imagedata r:id="rId7" o:title="Ajouter" croptop="116f" cropbottom="232f" cropleft="151f" cropright="440f"/>
             <w10:bordertop type="single" width="4"/>
             <w10:borderleft type="single" width="4"/>
             <w10:borderbottom type="single" width="4"/>
@@ -2931,24 +2939,14 @@
       <w:r>
         <w:t xml:space="preserve">Figure </w:t>
       </w:r>
-      <w:r>
-        <w:fldChar w:fldCharType="begin"/>
-      </w:r>
-      <w:r>
-        <w:instrText xml:space="preserve"> SEQ Figure \* ARABIC </w:instrText>
-      </w:r>
-      <w:r>
-        <w:fldChar w:fldCharType="separate"/>
-      </w:r>
-      <w:r>
-        <w:rPr>
-          <w:noProof/>
-        </w:rPr>
-        <w:t>2</w:t>
-      </w:r>
-      <w:r>
-        <w:fldChar w:fldCharType="end"/>
-      </w:r>
+      <w:fldSimple w:instr=" SEQ Figure \* ARABIC ">
+        <w:r>
+          <w:rPr>
+            <w:noProof/>
+          </w:rPr>
+          <w:t>2</w:t>
+        </w:r>
+      </w:fldSimple>
       <w:r>
         <w:t>: Formulaire pour ajouter une annonce</w:t>
       </w:r>
@@ -2993,21 +2991,9 @@
       <w:r>
         <w:t xml:space="preserve"> </w:t>
       </w:r>
-      <w:bookmarkStart w:id="9" w:name="_Toc2607296"/>
-      <w:r>
-        <w:t>Formulaire « </w:t>
-      </w:r>
-      <w:r>
-        <w:t>Se conn</w:t>
-      </w:r>
-      <w:r>
-        <w:t>e</w:t>
-      </w:r>
-      <w:r>
-        <w:t>cter</w:t>
-      </w:r>
-      <w:r>
-        <w:t> »</w:t>
+      <w:bookmarkStart w:id="9" w:name="_Toc3207625"/>
+      <w:r>
+        <w:t>Formulaire « Se connecter »</w:t>
       </w:r>
       <w:bookmarkEnd w:id="9"/>
     </w:p>
@@ -3019,8 +3005,8 @@
       </w:pPr>
       <w:r>
         <w:pict>
-          <v:shape id="_x0000_i1033" type="#_x0000_t75" style="width:213.95pt;height:150.1pt" o:bordertopcolor="this" o:borderleftcolor="this" o:borderbottomcolor="this" o:borderrightcolor="this">
-            <v:imagedata r:id="rId9" o:title="Connexion"/>
+          <v:shape id="_x0000_i1027" type="#_x0000_t75" style="width:213.85pt;height:149.9pt" o:bordertopcolor="this" o:borderleftcolor="this" o:borderbottomcolor="this" o:borderrightcolor="this">
+            <v:imagedata r:id="rId8" o:title="Connexion"/>
             <w10:bordertop type="single" width="4"/>
             <w10:borderleft type="single" width="4"/>
             <w10:borderbottom type="single" width="4"/>
@@ -3037,24 +3023,14 @@
       <w:r>
         <w:t xml:space="preserve">Figure </w:t>
       </w:r>
-      <w:r>
-        <w:fldChar w:fldCharType="begin"/>
-      </w:r>
-      <w:r>
-        <w:instrText xml:space="preserve"> SEQ Figure \* ARABIC </w:instrText>
-      </w:r>
-      <w:r>
-        <w:fldChar w:fldCharType="separate"/>
-      </w:r>
-      <w:r>
-        <w:rPr>
-          <w:noProof/>
-        </w:rPr>
-        <w:t>3</w:t>
-      </w:r>
-      <w:r>
-        <w:fldChar w:fldCharType="end"/>
-      </w:r>
+      <w:fldSimple w:instr=" SEQ Figure \* ARABIC ">
+        <w:r>
+          <w:rPr>
+            <w:noProof/>
+          </w:rPr>
+          <w:t>3</w:t>
+        </w:r>
+      </w:fldSimple>
       <w:r>
         <w:t>: Formulaire de connexion</w:t>
       </w:r>
@@ -3112,7 +3088,7 @@
       <w:pPr>
         <w:pStyle w:val="Titre1"/>
       </w:pPr>
-      <w:bookmarkStart w:id="10" w:name="_Toc2607297"/>
+      <w:bookmarkStart w:id="10" w:name="_Toc3207626"/>
       <w:r>
         <w:t>ANALYSE ORGANIQUE</w:t>
       </w:r>
@@ -3125,7 +3101,7 @@
       <w:r>
         <w:t xml:space="preserve"> </w:t>
       </w:r>
-      <w:bookmarkStart w:id="11" w:name="_Toc2607298"/>
+      <w:bookmarkStart w:id="11" w:name="_Toc3207627"/>
       <w:r>
         <w:t>ARCHITECTURE DU PROJET</w:t>
       </w:r>
@@ -3242,7 +3218,7 @@
       <w:pPr>
         <w:pStyle w:val="Titre2"/>
       </w:pPr>
-      <w:bookmarkStart w:id="12" w:name="_Toc2607299"/>
+      <w:bookmarkStart w:id="12" w:name="_Toc3207628"/>
       <w:r>
         <w:t>DESCRIPTION DES FONCTIONS</w:t>
       </w:r>
@@ -3258,7 +3234,7 @@
       <w:r>
         <w:t xml:space="preserve"> </w:t>
       </w:r>
-      <w:bookmarkStart w:id="13" w:name="_Toc2607300"/>
+      <w:bookmarkStart w:id="13" w:name="_Toc3207629"/>
       <w:r>
         <w:t>Fonction « </w:t>
       </w:r>
@@ -3335,7 +3311,7 @@
       <w:r>
         <w:t xml:space="preserve"> </w:t>
       </w:r>
-      <w:bookmarkStart w:id="14" w:name="_Toc2607301"/>
+      <w:bookmarkStart w:id="14" w:name="_Toc3207630"/>
       <w:r>
         <w:t>Fonction « </w:t>
       </w:r>
@@ -3454,7 +3430,7 @@
       <w:r>
         <w:t xml:space="preserve"> </w:t>
       </w:r>
-      <w:bookmarkStart w:id="15" w:name="_Toc2607302"/>
+      <w:bookmarkStart w:id="15" w:name="_Toc3207631"/>
       <w:r>
         <w:t>Fonction « </w:t>
       </w:r>
@@ -3525,7 +3501,7 @@
       <w:r>
         <w:t xml:space="preserve"> </w:t>
       </w:r>
-      <w:bookmarkStart w:id="16" w:name="_Toc2607303"/>
+      <w:bookmarkStart w:id="16" w:name="_Toc3207632"/>
       <w:r>
         <w:t>Fonction « </w:t>
       </w:r>
@@ -3550,25 +3526,66 @@
         <w:rPr>
           <w:sz w:val="24"/>
         </w:rPr>
-        <w:t xml:space="preserve">Cette fonction récupère tous les type. </w:t>
-      </w:r>
-      <w:r>
-        <w:rPr>
-          <w:sz w:val="24"/>
-        </w:rPr>
-        <w:t>Elle ne reçoit pas de paramètre et</w:t>
-      </w:r>
-      <w:r>
-        <w:rPr>
-          <w:sz w:val="24"/>
-        </w:rPr>
+        <w:t xml:space="preserve">Cette fonction récupère tous les type. Elle ne reçoit pas de paramètre et </w:t>
+      </w:r>
+      <w:r>
+        <w:rPr>
+          <w:sz w:val="24"/>
+        </w:rPr>
+        <w:t>renvoie un tableau contenant des objets Type</w:t>
+      </w:r>
+      <w:r>
+        <w:rPr>
+          <w:sz w:val="24"/>
+        </w:rPr>
+        <w:t xml:space="preserve">. </w:t>
+      </w:r>
+    </w:p>
+    <w:p>
+      <w:pPr>
+        <w:pStyle w:val="Titre3"/>
+      </w:pPr>
+      <w:r>
         <w:t xml:space="preserve"> </w:t>
       </w:r>
-      <w:r>
-        <w:rPr>
-          <w:sz w:val="24"/>
-        </w:rPr>
-        <w:t>renvoie un tableau contenant des objets Type</w:t>
+      <w:bookmarkStart w:id="17" w:name="_Toc3207633"/>
+      <w:r>
+        <w:t>Fonction « </w:t>
+      </w:r>
+      <w:proofErr w:type="spellStart"/>
+      <w:r>
+        <w:t>getAllUsers</w:t>
+      </w:r>
+      <w:proofErr w:type="spellEnd"/>
+      <w:r>
+        <w:t> »</w:t>
+      </w:r>
+      <w:bookmarkEnd w:id="17"/>
+    </w:p>
+    <w:p>
+      <w:pPr>
+        <w:jc w:val="both"/>
+        <w:rPr>
+          <w:sz w:val="24"/>
+        </w:rPr>
+      </w:pPr>
+      <w:r>
+        <w:rPr>
+          <w:sz w:val="24"/>
+        </w:rPr>
+        <w:t>Cette fonction récupère l'id, le pseudo et l'email de tous les utilisateurs</w:t>
+      </w:r>
+      <w:r>
+        <w:rPr>
+          <w:sz w:val="24"/>
+        </w:rPr>
+        <w:t xml:space="preserve">. Elle ne reçoit pas de paramètre et </w:t>
+      </w:r>
+      <w:r>
+        <w:rPr>
+          <w:sz w:val="24"/>
+        </w:rPr>
+        <w:t>renvoie un tableau contenant des objets User</w:t>
       </w:r>
       <w:r>
         <w:rPr>
@@ -3584,19 +3601,19 @@
       <w:r>
         <w:t xml:space="preserve"> </w:t>
       </w:r>
-      <w:bookmarkStart w:id="17" w:name="_Toc2607304"/>
+      <w:bookmarkStart w:id="18" w:name="_Toc3207634"/>
       <w:r>
         <w:t>Fonction « </w:t>
       </w:r>
       <w:proofErr w:type="spellStart"/>
       <w:r>
-        <w:t>getAllUsers</w:t>
+        <w:t>getTypes</w:t>
       </w:r>
       <w:proofErr w:type="spellEnd"/>
       <w:r>
         <w:t> »</w:t>
       </w:r>
-      <w:bookmarkEnd w:id="17"/>
+      <w:bookmarkEnd w:id="18"/>
     </w:p>
     <w:p>
       <w:pPr>
@@ -3609,59 +3626,38 @@
         <w:rPr>
           <w:sz w:val="24"/>
         </w:rPr>
-        <w:t>Cette fonction récupère l'id, le pseudo et l'email de tous les utilisateurs</w:t>
-      </w:r>
-      <w:r>
-        <w:rPr>
-          <w:sz w:val="24"/>
-        </w:rPr>
-        <w:t xml:space="preserve">. </w:t>
-      </w:r>
-      <w:r>
-        <w:rPr>
-          <w:sz w:val="24"/>
-        </w:rPr>
-        <w:t>Elle ne reçoit pas de paramètre et</w:t>
-      </w:r>
-      <w:r>
-        <w:rPr>
-          <w:sz w:val="24"/>
-        </w:rPr>
+        <w:t xml:space="preserve">Cette fonction récupère l’id et le nom des types. Elle ne reçoit pas de paramètre et renvoie un tableau contenant des </w:t>
+      </w:r>
+      <w:r>
+        <w:rPr>
+          <w:sz w:val="24"/>
+        </w:rPr>
+        <w:t xml:space="preserve">objet Types. </w:t>
+      </w:r>
+    </w:p>
+    <w:p>
+      <w:pPr>
+        <w:pStyle w:val="Titre3"/>
+      </w:pPr>
+      <w:r>
         <w:t xml:space="preserve"> </w:t>
       </w:r>
-      <w:r>
-        <w:rPr>
-          <w:sz w:val="24"/>
-        </w:rPr>
-        <w:t>renvoie un tableau contenant des objets User</w:t>
-      </w:r>
-      <w:r>
-        <w:rPr>
-          <w:sz w:val="24"/>
-        </w:rPr>
-        <w:t xml:space="preserve">. </w:t>
-      </w:r>
-    </w:p>
-    <w:p>
-      <w:pPr>
-        <w:pStyle w:val="Titre3"/>
-      </w:pPr>
+      <w:bookmarkStart w:id="19" w:name="_Toc3207635"/>
+      <w:r>
+        <w:t>Fonction « </w:t>
+      </w:r>
+      <w:proofErr w:type="spellStart"/>
+      <w:r>
+        <w:t>getAnnonces</w:t>
+      </w:r>
+      <w:proofErr w:type="spellEnd"/>
+      <w:r>
+        <w:t> »</w:t>
+      </w:r>
+      <w:bookmarkEnd w:id="19"/>
       <w:r>
         <w:t xml:space="preserve"> </w:t>
       </w:r>
-      <w:bookmarkStart w:id="18" w:name="_Toc2607305"/>
-      <w:r>
-        <w:t>Fonction « </w:t>
-      </w:r>
-      <w:proofErr w:type="spellStart"/>
-      <w:r>
-        <w:t>getTypes</w:t>
-      </w:r>
-      <w:proofErr w:type="spellEnd"/>
-      <w:r>
-        <w:t> »</w:t>
-      </w:r>
-      <w:bookmarkEnd w:id="18"/>
     </w:p>
     <w:p>
       <w:pPr>
@@ -3674,75 +3670,7 @@
         <w:rPr>
           <w:sz w:val="24"/>
         </w:rPr>
-        <w:t xml:space="preserve">Cette fonction récupère l’id et le nom des types. </w:t>
-      </w:r>
-      <w:r>
-        <w:rPr>
-          <w:sz w:val="24"/>
-        </w:rPr>
-        <w:t>Elle ne reçoit pas de paramètre et</w:t>
-      </w:r>
-      <w:r>
-        <w:rPr>
-          <w:sz w:val="24"/>
-        </w:rPr>
-        <w:t xml:space="preserve"> renvoie un tableau contenant des </w:t>
-      </w:r>
-      <w:r>
-        <w:rPr>
-          <w:sz w:val="24"/>
-        </w:rPr>
-        <w:t xml:space="preserve">objet Types. </w:t>
-      </w:r>
-    </w:p>
-    <w:p>
-      <w:pPr>
-        <w:pStyle w:val="Titre3"/>
-      </w:pPr>
-      <w:r>
-        <w:t xml:space="preserve"> </w:t>
-      </w:r>
-      <w:bookmarkStart w:id="19" w:name="_Toc2607306"/>
-      <w:r>
-        <w:t>Fonction « </w:t>
-      </w:r>
-      <w:proofErr w:type="spellStart"/>
-      <w:r>
-        <w:t>getAnnonces</w:t>
-      </w:r>
-      <w:proofErr w:type="spellEnd"/>
-      <w:r>
-        <w:t> »</w:t>
-      </w:r>
-      <w:bookmarkEnd w:id="19"/>
-      <w:r>
-        <w:t xml:space="preserve"> </w:t>
-      </w:r>
-    </w:p>
-    <w:p>
-      <w:pPr>
-        <w:jc w:val="both"/>
-        <w:rPr>
-          <w:sz w:val="24"/>
-        </w:rPr>
-      </w:pPr>
-      <w:r>
-        <w:rPr>
-          <w:sz w:val="24"/>
-        </w:rPr>
-        <w:t xml:space="preserve">Cette fonction récupère le nom, la description, le prix, l’id utilisateur et l’id type. </w:t>
-      </w:r>
-      <w:r>
-        <w:rPr>
-          <w:sz w:val="24"/>
-        </w:rPr>
-        <w:t>Elle ne reçoit pas de paramètre et</w:t>
-      </w:r>
-      <w:r>
-        <w:rPr>
-          <w:sz w:val="24"/>
-        </w:rPr>
-        <w:t xml:space="preserve"> revoie un tableau des objets Annonces. </w:t>
+        <w:t xml:space="preserve">Cette fonction récupère le nom, la description, le prix, l’id utilisateur et l’id type. Elle ne reçoit pas de paramètre et revoie un tableau des objets Annonces. </w:t>
       </w:r>
     </w:p>
     <w:p>
@@ -3753,7 +3681,7 @@
         <w:lastRenderedPageBreak/>
         <w:t xml:space="preserve"> </w:t>
       </w:r>
-      <w:bookmarkStart w:id="20" w:name="_Toc2607307"/>
+      <w:bookmarkStart w:id="20" w:name="_Toc3207636"/>
       <w:r>
         <w:t>Fonction « </w:t>
       </w:r>
@@ -5111,7 +5039,7 @@
 </file>
 
 <file path=customXml/itemProps1.xml><?xml version="1.0" encoding="utf-8"?>
-<ds:datastoreItem xmlns:ds="http://schemas.openxmlformats.org/officeDocument/2006/customXml" ds:itemID="{029C4255-0385-4BF4-8EE2-F343D2A454D7}">
+<ds:datastoreItem xmlns:ds="http://schemas.openxmlformats.org/officeDocument/2006/customXml" ds:itemID="{7148F2BA-CFB9-4253-BBB9-A69943F00B13}">
   <ds:schemaRefs>
     <ds:schemaRef ds:uri="http://schemas.openxmlformats.org/officeDocument/2006/bibliography"/>
   </ds:schemaRefs>

</xml_diff>

<commit_message>
Amélioration de la doc + suppression d'un caractère indésirable
</commit_message>
<xml_diff>
--- a/Doc/Documentation.docx
+++ b/Doc/Documentation.docx
@@ -2517,31 +2517,15 @@
         </w:rPr>
         <w:t xml:space="preserve">sponible à l’adresse suivante : </w:t>
       </w:r>
-      <w:bookmarkStart w:id="1" w:name="_GoBack"/>
-      <w:bookmarkEnd w:id="1"/>
-      <w:r>
-        <w:fldChar w:fldCharType="begin"/>
-      </w:r>
-      <w:r>
-        <w:instrText xml:space="preserve"> HYPERLINK "https://getbootstrap.com/docs/4.2/examples/blog/" </w:instrText>
-      </w:r>
-      <w:r>
-        <w:fldChar w:fldCharType="separate"/>
-      </w:r>
-      <w:r>
-        <w:rPr>
-          <w:rStyle w:val="Lienhypertexte"/>
-          <w:sz w:val="24"/>
-        </w:rPr>
-        <w:t>https://getbootstrap.com/docs/4.2/examples/blog/</w:t>
-      </w:r>
-      <w:r>
-        <w:rPr>
-          <w:rStyle w:val="Lienhypertexte"/>
-          <w:sz w:val="24"/>
-        </w:rPr>
-        <w:fldChar w:fldCharType="end"/>
-      </w:r>
+      <w:hyperlink r:id="rId6" w:history="1">
+        <w:r>
+          <w:rPr>
+            <w:rStyle w:val="Lienhypertexte"/>
+            <w:sz w:val="24"/>
+          </w:rPr>
+          <w:t>https://getbootstrap.com/docs/4.2/examples/blog/</w:t>
+        </w:r>
+      </w:hyperlink>
       <w:r>
         <w:rPr>
           <w:sz w:val="24"/>
@@ -2565,270 +2549,18 @@
     </w:p>
     <w:p>
       <w:pPr>
-        <w:rPr>
-          <w:sz w:val="24"/>
-        </w:rPr>
-      </w:pPr>
-      <w:r>
-        <w:rPr>
-          <w:sz w:val="24"/>
-        </w:rPr>
-        <w:br w:type="page"/>
-      </w:r>
-    </w:p>
-    <w:p>
-      <w:pPr>
-        <w:pStyle w:val="Titre1"/>
-      </w:pPr>
-      <w:bookmarkStart w:id="2" w:name="_Toc3207618"/>
-      <w:r>
-        <w:lastRenderedPageBreak/>
-        <w:t>ANALYSE FONCTIONNELLE</w:t>
-      </w:r>
-      <w:bookmarkEnd w:id="2"/>
-      <w:r>
-        <w:t xml:space="preserve"> </w:t>
-      </w:r>
-    </w:p>
-    <w:p>
-      <w:pPr>
-        <w:jc w:val="both"/>
-        <w:rPr>
-          <w:sz w:val="24"/>
-        </w:rPr>
-      </w:pPr>
-      <w:r>
-        <w:rPr>
-          <w:sz w:val="24"/>
-        </w:rPr>
-        <w:t>Cette</w:t>
-      </w:r>
-      <w:r>
-        <w:rPr>
-          <w:sz w:val="24"/>
-        </w:rPr>
-        <w:t xml:space="preserve"> partie de la documentation de l</w:t>
-      </w:r>
-      <w:r>
-        <w:rPr>
-          <w:sz w:val="24"/>
-        </w:rPr>
-        <w:t xml:space="preserve">a documentation technique explique ce que le projet doit pouvoir faire. </w:t>
-      </w:r>
-    </w:p>
-    <w:p>
-      <w:pPr>
         <w:pStyle w:val="Titre2"/>
-        <w:jc w:val="both"/>
-      </w:pPr>
-      <w:bookmarkStart w:id="3" w:name="_Toc3207619"/>
-      <w:r>
-        <w:t>FONCTIONNELITES DISPONIBLE</w:t>
-      </w:r>
-      <w:bookmarkEnd w:id="3"/>
-    </w:p>
-    <w:p>
-      <w:pPr>
-        <w:pStyle w:val="Titre3"/>
-        <w:jc w:val="both"/>
-      </w:pPr>
-      <w:r>
-        <w:t xml:space="preserve"> </w:t>
-      </w:r>
-      <w:bookmarkStart w:id="4" w:name="_Toc3207620"/>
-      <w:r>
-        <w:t>En tant qu’utilisateur</w:t>
-      </w:r>
-      <w:bookmarkEnd w:id="4"/>
-    </w:p>
-    <w:p>
-      <w:pPr>
-        <w:pStyle w:val="Paragraphedeliste"/>
-        <w:numPr>
-          <w:ilvl w:val="0"/>
-          <w:numId w:val="2"/>
-        </w:numPr>
-        <w:jc w:val="both"/>
-        <w:rPr>
-          <w:sz w:val="24"/>
-        </w:rPr>
-      </w:pPr>
-      <w:r>
-        <w:rPr>
-          <w:sz w:val="24"/>
-        </w:rPr>
-        <w:t xml:space="preserve">Se connecter au site </w:t>
-      </w:r>
-    </w:p>
-    <w:p>
-      <w:pPr>
-        <w:pStyle w:val="Paragraphedeliste"/>
-        <w:numPr>
-          <w:ilvl w:val="0"/>
-          <w:numId w:val="2"/>
-        </w:numPr>
-        <w:jc w:val="both"/>
-        <w:rPr>
-          <w:sz w:val="24"/>
-        </w:rPr>
-      </w:pPr>
-      <w:r>
-        <w:rPr>
-          <w:sz w:val="24"/>
-        </w:rPr>
-        <w:t>Consulter les différentes annonces, trié par type</w:t>
-      </w:r>
-    </w:p>
-    <w:p>
-      <w:pPr>
-        <w:pStyle w:val="Paragraphedeliste"/>
-        <w:numPr>
-          <w:ilvl w:val="0"/>
-          <w:numId w:val="2"/>
-        </w:numPr>
-        <w:jc w:val="both"/>
-        <w:rPr>
-          <w:sz w:val="24"/>
-        </w:rPr>
-      </w:pPr>
-      <w:r>
-        <w:rPr>
-          <w:sz w:val="24"/>
-        </w:rPr>
-        <w:t xml:space="preserve">Créer de nouvelles annonces </w:t>
-      </w:r>
-    </w:p>
-    <w:p>
-      <w:pPr>
-        <w:pStyle w:val="Titre2"/>
-        <w:jc w:val="both"/>
-      </w:pPr>
-      <w:bookmarkStart w:id="5" w:name="_Toc3207621"/>
-      <w:r>
-        <w:t>DESCRIPTION DE L’INTERFACE ET DE SON FONCTIONNEMENT</w:t>
-      </w:r>
-      <w:bookmarkEnd w:id="5"/>
-    </w:p>
-    <w:p>
-      <w:pPr>
-        <w:jc w:val="both"/>
-        <w:rPr>
-          <w:sz w:val="24"/>
-        </w:rPr>
-      </w:pPr>
-      <w:r>
-        <w:rPr>
-          <w:sz w:val="24"/>
-        </w:rPr>
-        <w:t>Cette partie de la documentation permettra d’expliquer les différentes pages du site.</w:t>
-      </w:r>
-    </w:p>
-    <w:p>
-      <w:pPr>
-        <w:pStyle w:val="Titre3"/>
-        <w:jc w:val="both"/>
-      </w:pPr>
-      <w:r>
-        <w:t xml:space="preserve"> </w:t>
-      </w:r>
-      <w:bookmarkStart w:id="6" w:name="_Toc3207622"/>
-      <w:r>
-        <w:t>Barre de navigation</w:t>
-      </w:r>
-      <w:bookmarkEnd w:id="6"/>
-    </w:p>
-    <w:p>
-      <w:pPr>
-        <w:jc w:val="both"/>
-        <w:rPr>
-          <w:sz w:val="24"/>
-        </w:rPr>
-      </w:pPr>
-      <w:r>
-        <w:rPr>
-          <w:sz w:val="24"/>
-        </w:rPr>
-        <w:t>//insérer image</w:t>
-      </w:r>
-    </w:p>
-    <w:p>
-      <w:pPr>
-        <w:jc w:val="both"/>
-        <w:rPr>
-          <w:sz w:val="24"/>
-        </w:rPr>
-      </w:pPr>
-      <w:r>
-        <w:rPr>
-          <w:sz w:val="24"/>
-        </w:rPr>
-        <w:t xml:space="preserve">Lorsque l’utilisateur n’est pas connecté, la barre de navigation s’affiche comme ceci. Elle permet à l’utilisateur de se connecter </w:t>
-      </w:r>
-      <w:r>
-        <w:rPr>
-          <w:sz w:val="24"/>
-        </w:rPr>
-        <w:t>ou consulter les annonces par type.</w:t>
-      </w:r>
-    </w:p>
-    <w:p>
-      <w:pPr>
-        <w:jc w:val="both"/>
-        <w:rPr>
-          <w:sz w:val="24"/>
-        </w:rPr>
-      </w:pPr>
-      <w:r>
-        <w:rPr>
-          <w:sz w:val="24"/>
-        </w:rPr>
-        <w:t xml:space="preserve">//insérer image </w:t>
-      </w:r>
-    </w:p>
-    <w:p>
-      <w:pPr>
-        <w:jc w:val="both"/>
-        <w:rPr>
-          <w:sz w:val="24"/>
-        </w:rPr>
-      </w:pPr>
-      <w:r>
-        <w:rPr>
-          <w:sz w:val="24"/>
-        </w:rPr>
-        <w:t>Lorsque qu’un utilisateur est connecté, la barre de navigation s’affiche de cette manière. Elle permet à l’utilisateur d’ajouter une annonce, de consulter les annonces par type ou de se déconnecter.</w:t>
-      </w:r>
-    </w:p>
-    <w:p>
-      <w:pPr>
-        <w:pStyle w:val="Titre3"/>
-        <w:jc w:val="both"/>
-      </w:pPr>
-      <w:r>
-        <w:t xml:space="preserve"> </w:t>
-      </w:r>
-      <w:bookmarkStart w:id="7" w:name="_Toc3207623"/>
-      <w:r>
-        <w:t>Page « </w:t>
-      </w:r>
-      <w:proofErr w:type="spellStart"/>
-      <w:r>
-        <w:t>index.php</w:t>
-      </w:r>
-      <w:proofErr w:type="spellEnd"/>
-      <w:r>
-        <w:t> »</w:t>
-      </w:r>
-      <w:bookmarkEnd w:id="7"/>
+      </w:pPr>
+      <w:r>
+        <w:t>La maquette</w:t>
+      </w:r>
     </w:p>
     <w:p/>
     <w:p>
       <w:pPr>
         <w:keepNext/>
-        <w:jc w:val="center"/>
-      </w:pPr>
-      <w:r>
-        <w:lastRenderedPageBreak/>
+      </w:pPr>
+      <w:r>
         <w:pict>
           <v:shapetype id="_x0000_t75" coordsize="21600,21600" o:spt="75" o:preferrelative="t" path="m@4@5l@4@11@9@11@9@5xe" filled="f" stroked="f">
             <v:stroke joinstyle="miter"/>
@@ -2849,12 +2581,8 @@
             <v:path o:extrusionok="f" gradientshapeok="t" o:connecttype="rect"/>
             <o:lock v:ext="edit" aspectratio="t"/>
           </v:shapetype>
-          <v:shape id="_x0000_i1025" type="#_x0000_t75" style="width:458.35pt;height:378.25pt" o:bordertopcolor="this" o:borderleftcolor="this" o:borderbottomcolor="this" o:borderrightcolor="this">
-            <v:imagedata r:id="rId6" o:title="index"/>
-            <w10:bordertop type="dot" width="4"/>
-            <w10:borderleft type="dot" width="4"/>
-            <w10:borderbottom type="dot" width="4"/>
-            <w10:borderright type="dot" width="4"/>
+          <v:shape id="_x0000_i1040" type="#_x0000_t75" style="width:453.25pt;height:310pt">
+            <v:imagedata r:id="rId7" o:title="Maquette"/>
           </v:shape>
         </w:pict>
       </w:r>
@@ -2876,13 +2604,43 @@
         </w:r>
       </w:fldSimple>
       <w:r>
-        <w:t xml:space="preserve">: </w:t>
-      </w:r>
-      <w:proofErr w:type="spellStart"/>
-      <w:r>
-        <w:t>index.php</w:t>
-      </w:r>
-      <w:proofErr w:type="spellEnd"/>
+        <w:t>: La maquette</w:t>
+      </w:r>
+      <w:bookmarkStart w:id="1" w:name="_GoBack"/>
+      <w:bookmarkEnd w:id="1"/>
+    </w:p>
+    <w:p>
+      <w:pPr>
+        <w:rPr>
+          <w:sz w:val="24"/>
+        </w:rPr>
+      </w:pPr>
+      <w:r>
+        <w:rPr>
+          <w:sz w:val="24"/>
+        </w:rPr>
+        <w:t>Nous avons imaginé en premier le lieu le site de cette façon.</w:t>
+      </w:r>
+      <w:r>
+        <w:rPr>
+          <w:sz w:val="24"/>
+        </w:rPr>
+        <w:br w:type="page"/>
+      </w:r>
+    </w:p>
+    <w:p>
+      <w:pPr>
+        <w:pStyle w:val="Titre1"/>
+      </w:pPr>
+      <w:bookmarkStart w:id="2" w:name="_Toc3207618"/>
+      <w:r>
+        <w:lastRenderedPageBreak/>
+        <w:t>ANALYSE FONCTIONNELLE</w:t>
+      </w:r>
+      <w:bookmarkEnd w:id="2"/>
+      <w:r>
+        <w:t xml:space="preserve"> </w:t>
+      </w:r>
     </w:p>
     <w:p>
       <w:pPr>
@@ -2895,8 +2653,31 @@
         <w:rPr>
           <w:sz w:val="24"/>
         </w:rPr>
-        <w:t xml:space="preserve">Cette page affiche toute les annonces en fonction du type en paramètre. Il possible de cliquer sur chacune d’elle pour y découvrir plus d’information. </w:t>
-      </w:r>
+        <w:t>Cette</w:t>
+      </w:r>
+      <w:r>
+        <w:rPr>
+          <w:sz w:val="24"/>
+        </w:rPr>
+        <w:t xml:space="preserve"> partie de la documentation de l</w:t>
+      </w:r>
+      <w:r>
+        <w:rPr>
+          <w:sz w:val="24"/>
+        </w:rPr>
+        <w:t xml:space="preserve">a documentation technique explique ce que le projet doit pouvoir faire. </w:t>
+      </w:r>
+    </w:p>
+    <w:p>
+      <w:pPr>
+        <w:pStyle w:val="Titre2"/>
+        <w:jc w:val="both"/>
+      </w:pPr>
+      <w:bookmarkStart w:id="3" w:name="_Toc3207619"/>
+      <w:r>
+        <w:t>FONCTIONNELITES DISPONIBLE</w:t>
+      </w:r>
+      <w:bookmarkEnd w:id="3"/>
     </w:p>
     <w:p>
       <w:pPr>
@@ -2906,12 +2687,202 @@
       <w:r>
         <w:t xml:space="preserve"> </w:t>
       </w:r>
-      <w:bookmarkStart w:id="8" w:name="_Toc3207624"/>
-      <w:r>
-        <w:t>Formulaire « Ajouter une annonce »</w:t>
-      </w:r>
-      <w:bookmarkEnd w:id="8"/>
-    </w:p>
+      <w:bookmarkStart w:id="4" w:name="_Toc3207620"/>
+      <w:r>
+        <w:t>En tant qu’utilisateur</w:t>
+      </w:r>
+      <w:bookmarkEnd w:id="4"/>
+    </w:p>
+    <w:p>
+      <w:pPr>
+        <w:pStyle w:val="Paragraphedeliste"/>
+        <w:numPr>
+          <w:ilvl w:val="0"/>
+          <w:numId w:val="2"/>
+        </w:numPr>
+        <w:jc w:val="both"/>
+        <w:rPr>
+          <w:sz w:val="24"/>
+        </w:rPr>
+      </w:pPr>
+      <w:r>
+        <w:rPr>
+          <w:sz w:val="24"/>
+        </w:rPr>
+        <w:t xml:space="preserve">Se connecter au site </w:t>
+      </w:r>
+    </w:p>
+    <w:p>
+      <w:pPr>
+        <w:pStyle w:val="Paragraphedeliste"/>
+        <w:numPr>
+          <w:ilvl w:val="0"/>
+          <w:numId w:val="2"/>
+        </w:numPr>
+        <w:jc w:val="both"/>
+        <w:rPr>
+          <w:sz w:val="24"/>
+        </w:rPr>
+      </w:pPr>
+      <w:r>
+        <w:rPr>
+          <w:sz w:val="24"/>
+        </w:rPr>
+        <w:t>Consulter les différentes annonces, trié par type</w:t>
+      </w:r>
+    </w:p>
+    <w:p>
+      <w:pPr>
+        <w:pStyle w:val="Paragraphedeliste"/>
+        <w:numPr>
+          <w:ilvl w:val="0"/>
+          <w:numId w:val="2"/>
+        </w:numPr>
+        <w:jc w:val="both"/>
+        <w:rPr>
+          <w:sz w:val="24"/>
+        </w:rPr>
+      </w:pPr>
+      <w:r>
+        <w:rPr>
+          <w:sz w:val="24"/>
+        </w:rPr>
+        <w:t xml:space="preserve">Créer de nouvelles annonces </w:t>
+      </w:r>
+    </w:p>
+    <w:p>
+      <w:pPr>
+        <w:pStyle w:val="Titre2"/>
+        <w:jc w:val="both"/>
+      </w:pPr>
+      <w:bookmarkStart w:id="5" w:name="_Toc3207621"/>
+      <w:r>
+        <w:t>DESCRIPTION DE L’INTERFACE ET DE SON FONCTIONNEMENT</w:t>
+      </w:r>
+      <w:bookmarkEnd w:id="5"/>
+    </w:p>
+    <w:p>
+      <w:pPr>
+        <w:jc w:val="both"/>
+        <w:rPr>
+          <w:sz w:val="24"/>
+        </w:rPr>
+      </w:pPr>
+      <w:r>
+        <w:rPr>
+          <w:sz w:val="24"/>
+        </w:rPr>
+        <w:t>Cette partie de la documentation permettra d’expliquer les différentes pages du site.</w:t>
+      </w:r>
+    </w:p>
+    <w:p>
+      <w:pPr>
+        <w:pStyle w:val="Titre3"/>
+        <w:jc w:val="both"/>
+      </w:pPr>
+      <w:r>
+        <w:t xml:space="preserve"> </w:t>
+      </w:r>
+      <w:bookmarkStart w:id="6" w:name="_Toc3207622"/>
+      <w:r>
+        <w:t>Barre de navigation</w:t>
+      </w:r>
+      <w:bookmarkEnd w:id="6"/>
+    </w:p>
+    <w:p/>
+    <w:p>
+      <w:pPr>
+        <w:jc w:val="both"/>
+        <w:rPr>
+          <w:sz w:val="24"/>
+        </w:rPr>
+      </w:pPr>
+      <w:r>
+        <w:rPr>
+          <w:sz w:val="24"/>
+        </w:rPr>
+        <w:pict>
+          <v:shape id="_x0000_i1035" type="#_x0000_t75" style="width:453.45pt;height:20.05pt">
+            <v:imagedata r:id="rId8" o:title="Navigation1"/>
+          </v:shape>
+        </w:pict>
+      </w:r>
+    </w:p>
+    <w:p>
+      <w:pPr>
+        <w:jc w:val="both"/>
+        <w:rPr>
+          <w:sz w:val="24"/>
+        </w:rPr>
+      </w:pPr>
+      <w:r>
+        <w:rPr>
+          <w:sz w:val="24"/>
+        </w:rPr>
+        <w:t xml:space="preserve">Lorsque l’utilisateur n’est pas connecté, la barre de navigation s’affiche comme ceci. Elle permet à l’utilisateur de se connecter </w:t>
+      </w:r>
+      <w:r>
+        <w:rPr>
+          <w:sz w:val="24"/>
+        </w:rPr>
+        <w:t>ou consulter les annonces par type.</w:t>
+      </w:r>
+    </w:p>
+    <w:p>
+      <w:pPr>
+        <w:jc w:val="both"/>
+        <w:rPr>
+          <w:sz w:val="24"/>
+        </w:rPr>
+      </w:pPr>
+      <w:r>
+        <w:rPr>
+          <w:sz w:val="24"/>
+        </w:rPr>
+        <w:pict>
+          <v:shape id="_x0000_i1037" type="#_x0000_t75" style="width:453.55pt;height:17.7pt">
+            <v:imagedata r:id="rId9" o:title="Navigation2"/>
+          </v:shape>
+        </w:pict>
+      </w:r>
+    </w:p>
+    <w:p>
+      <w:pPr>
+        <w:jc w:val="both"/>
+        <w:rPr>
+          <w:sz w:val="24"/>
+        </w:rPr>
+      </w:pPr>
+      <w:r>
+        <w:rPr>
+          <w:sz w:val="24"/>
+        </w:rPr>
+        <w:t>Lorsque qu’un utilisateur est connecté, la barre de navigation s’affiche de cette manière. Elle permet à l’utilisateur d’ajouter une annonce, de consulter les annonces par type ou de se déconnecter.</w:t>
+      </w:r>
+    </w:p>
+    <w:p>
+      <w:pPr>
+        <w:pStyle w:val="Titre3"/>
+        <w:jc w:val="both"/>
+      </w:pPr>
+      <w:r>
+        <w:t xml:space="preserve"> </w:t>
+      </w:r>
+      <w:bookmarkStart w:id="7" w:name="_Toc3207623"/>
+      <w:r>
+        <w:t>Page « </w:t>
+      </w:r>
+      <w:proofErr w:type="spellStart"/>
+      <w:r>
+        <w:t>index.php</w:t>
+      </w:r>
+      <w:proofErr w:type="spellEnd"/>
+      <w:r>
+        <w:t> »</w:t>
+      </w:r>
+      <w:bookmarkEnd w:id="7"/>
+    </w:p>
+    <w:p/>
     <w:p/>
     <w:p>
       <w:pPr>
@@ -2921,12 +2892,12 @@
       <w:r>
         <w:lastRenderedPageBreak/>
         <w:pict>
-          <v:shape id="_x0000_i1026" type="#_x0000_t75" style="width:236.4pt;height:308.95pt" o:bordertopcolor="this" o:borderleftcolor="this" o:borderbottomcolor="this" o:borderrightcolor="this">
-            <v:imagedata r:id="rId7" o:title="Ajouter" croptop="116f" cropbottom="232f" cropleft="151f" cropright="440f"/>
-            <w10:bordertop type="single" width="4"/>
-            <w10:borderleft type="single" width="4"/>
-            <w10:borderbottom type="single" width="4"/>
-            <w10:borderright type="single" width="4"/>
+          <v:shape id="_x0000_i1025" type="#_x0000_t75" style="width:458.6pt;height:378.1pt" o:bordertopcolor="this" o:borderleftcolor="this" o:borderbottomcolor="this" o:borderrightcolor="this">
+            <v:imagedata r:id="rId10" o:title="index"/>
+            <w10:bordertop type="dot" width="4"/>
+            <w10:borderleft type="dot" width="4"/>
+            <w10:borderbottom type="dot" width="4"/>
+            <w10:borderright type="dot" width="4"/>
           </v:shape>
         </w:pict>
       </w:r>
@@ -2948,8 +2919,13 @@
         </w:r>
       </w:fldSimple>
       <w:r>
-        <w:t>: Formulaire pour ajouter une annonce</w:t>
-      </w:r>
+        <w:t xml:space="preserve">: </w:t>
+      </w:r>
+      <w:proofErr w:type="spellStart"/>
+      <w:r>
+        <w:t>index.php</w:t>
+      </w:r>
+      <w:proofErr w:type="spellEnd"/>
     </w:p>
     <w:p>
       <w:pPr>
@@ -2962,25 +2938,7 @@
         <w:rPr>
           <w:sz w:val="24"/>
         </w:rPr>
-        <w:t>Le formulaire est composé dans total de 5 champs : le titre, la description, le prix, l’</w:t>
-      </w:r>
-      <w:r>
-        <w:rPr>
-          <w:sz w:val="24"/>
-        </w:rPr>
-        <w:t>image et le type</w:t>
-      </w:r>
-      <w:r>
-        <w:rPr>
-          <w:sz w:val="24"/>
-        </w:rPr>
-        <w:t>. Ceux-ci sont tous indispensable.</w:t>
-      </w:r>
-      <w:r>
-        <w:rPr>
-          <w:sz w:val="24"/>
-        </w:rPr>
-        <w:t xml:space="preserve"> Le champs « titre » est de type texte, le champs « description » est de type texte, le champ prix est de type numéro, le champs « image » est de type file et le champs type est un ascenseur provenant de la base. Lors de l’appui sur le bouton « Ajouter », la page se recharge et récupère les différentes valeurs avec un filtre adéquat. </w:t>
+        <w:t xml:space="preserve">Cette page affiche toute les annonces en fonction du type en paramètre. Il possible de cliquer sur chacune d’elle pour y découvrir plus d’information. </w:t>
       </w:r>
     </w:p>
     <w:p>
@@ -2991,11 +2949,11 @@
       <w:r>
         <w:t xml:space="preserve"> </w:t>
       </w:r>
-      <w:bookmarkStart w:id="9" w:name="_Toc3207625"/>
-      <w:r>
-        <w:t>Formulaire « Se connecter »</w:t>
-      </w:r>
-      <w:bookmarkEnd w:id="9"/>
+      <w:bookmarkStart w:id="8" w:name="_Toc3207624"/>
+      <w:r>
+        <w:t>Formulaire « Ajouter une annonce »</w:t>
+      </w:r>
+      <w:bookmarkEnd w:id="8"/>
     </w:p>
     <w:p/>
     <w:p>
@@ -3004,9 +2962,10 @@
         <w:jc w:val="center"/>
       </w:pPr>
       <w:r>
+        <w:lastRenderedPageBreak/>
         <w:pict>
-          <v:shape id="_x0000_i1027" type="#_x0000_t75" style="width:213.85pt;height:149.9pt" o:bordertopcolor="this" o:borderleftcolor="this" o:borderbottomcolor="this" o:borderrightcolor="this">
-            <v:imagedata r:id="rId8" o:title="Connexion"/>
+          <v:shape id="_x0000_i1026" type="#_x0000_t75" style="width:236.4pt;height:309.1pt" o:bordertopcolor="this" o:borderleftcolor="this" o:borderbottomcolor="this" o:borderrightcolor="this">
+            <v:imagedata r:id="rId11" o:title="Ajouter" croptop="116f" cropbottom="232f" cropleft="151f" cropright="440f"/>
             <w10:bordertop type="single" width="4"/>
             <w10:borderleft type="single" width="4"/>
             <w10:borderbottom type="single" width="4"/>
@@ -3032,6 +2991,90 @@
         </w:r>
       </w:fldSimple>
       <w:r>
+        <w:t>: Formulaire pour ajouter une annonce</w:t>
+      </w:r>
+    </w:p>
+    <w:p>
+      <w:pPr>
+        <w:jc w:val="both"/>
+        <w:rPr>
+          <w:sz w:val="24"/>
+        </w:rPr>
+      </w:pPr>
+      <w:r>
+        <w:rPr>
+          <w:sz w:val="24"/>
+        </w:rPr>
+        <w:t>Le formulaire est composé dans total de 5 champs : le titre, la description, le prix, l’</w:t>
+      </w:r>
+      <w:r>
+        <w:rPr>
+          <w:sz w:val="24"/>
+        </w:rPr>
+        <w:t>image et le type</w:t>
+      </w:r>
+      <w:r>
+        <w:rPr>
+          <w:sz w:val="24"/>
+        </w:rPr>
+        <w:t>. Ceux-ci sont tous indispensable.</w:t>
+      </w:r>
+      <w:r>
+        <w:rPr>
+          <w:sz w:val="24"/>
+        </w:rPr>
+        <w:t xml:space="preserve"> Le champs « titre » est de type texte, le champs « description » est de type texte, le champ prix est de type numéro, le champs « image » est de type file et le champs type est un ascenseur provenant de la base. Lors de l’appui sur le bouton « Ajouter », la page se recharge et récupère les différentes valeurs avec un filtre adéquat. </w:t>
+      </w:r>
+    </w:p>
+    <w:p>
+      <w:pPr>
+        <w:pStyle w:val="Titre3"/>
+        <w:jc w:val="both"/>
+      </w:pPr>
+      <w:r>
+        <w:t xml:space="preserve"> </w:t>
+      </w:r>
+      <w:bookmarkStart w:id="9" w:name="_Toc3207625"/>
+      <w:r>
+        <w:t>Formulaire « Se connecter »</w:t>
+      </w:r>
+      <w:bookmarkEnd w:id="9"/>
+    </w:p>
+    <w:p/>
+    <w:p>
+      <w:pPr>
+        <w:keepNext/>
+        <w:jc w:val="center"/>
+      </w:pPr>
+      <w:r>
+        <w:pict>
+          <v:shape id="_x0000_i1027" type="#_x0000_t75" style="width:213.95pt;height:150.1pt" o:bordertopcolor="this" o:borderleftcolor="this" o:borderbottomcolor="this" o:borderrightcolor="this">
+            <v:imagedata r:id="rId12" o:title="Connexion"/>
+            <w10:bordertop type="single" width="4"/>
+            <w10:borderleft type="single" width="4"/>
+            <w10:borderbottom type="single" width="4"/>
+            <w10:borderright type="single" width="4"/>
+          </v:shape>
+        </w:pict>
+      </w:r>
+    </w:p>
+    <w:p>
+      <w:pPr>
+        <w:pStyle w:val="Lgende"/>
+        <w:jc w:val="center"/>
+      </w:pPr>
+      <w:r>
+        <w:t xml:space="preserve">Figure </w:t>
+      </w:r>
+      <w:fldSimple w:instr=" SEQ Figure \* ARABIC ">
+        <w:r>
+          <w:rPr>
+            <w:noProof/>
+          </w:rPr>
+          <w:t>4</w:t>
+        </w:r>
+      </w:fldSimple>
+      <w:r>
         <w:t>: Formulaire de connexion</w:t>
       </w:r>
     </w:p>
@@ -3086,9 +3129,30 @@
     </w:p>
     <w:p>
       <w:pPr>
+        <w:rPr>
+          <w:sz w:val="24"/>
+        </w:rPr>
+      </w:pPr>
+      <w:r>
+        <w:rPr>
+          <w:sz w:val="24"/>
+        </w:rPr>
+        <w:br w:type="page"/>
+      </w:r>
+    </w:p>
+    <w:p>
+      <w:pPr>
         <w:pStyle w:val="Titre1"/>
       </w:pPr>
       <w:bookmarkStart w:id="10" w:name="_Toc3207626"/>
+      <w:r>
+        <w:lastRenderedPageBreak/>
+        <w:pict>
+          <v:shape id="_x0000_i1034" type="#_x0000_t75" style="width:453.45pt;height:20.05pt">
+            <v:imagedata r:id="rId8" o:title="Navigation1"/>
+          </v:shape>
+        </w:pict>
+      </w:r>
       <w:r>
         <w:t>ANALYSE ORGANIQUE</w:t>
       </w:r>
@@ -3640,37 +3704,74 @@
         <w:pStyle w:val="Titre3"/>
       </w:pPr>
       <w:r>
+        <w:t>Fonction « </w:t>
+      </w:r>
+      <w:proofErr w:type="spellStart"/>
+      <w:r>
+        <w:t>getTypes</w:t>
+      </w:r>
+      <w:r>
+        <w:t>ById</w:t>
+      </w:r>
+      <w:proofErr w:type="spellEnd"/>
+      <w:r>
+        <w:t> »</w:t>
+      </w:r>
+    </w:p>
+    <w:p>
+      <w:pPr>
+        <w:jc w:val="both"/>
+        <w:rPr>
+          <w:sz w:val="24"/>
+        </w:rPr>
+      </w:pPr>
+      <w:r>
+        <w:rPr>
+          <w:sz w:val="24"/>
+        </w:rPr>
+        <w:t>Cette fonction récupère</w:t>
+      </w:r>
+      <w:r>
+        <w:rPr>
+          <w:sz w:val="24"/>
+        </w:rPr>
+        <w:t xml:space="preserve"> le nom des types</w:t>
+      </w:r>
+      <w:r>
+        <w:rPr>
+          <w:sz w:val="24"/>
+        </w:rPr>
+        <w:t xml:space="preserve"> et leurs descriptions</w:t>
+      </w:r>
+      <w:r>
+        <w:rPr>
+          <w:sz w:val="24"/>
+        </w:rPr>
+        <w:t xml:space="preserve">. Elle reçoit </w:t>
+      </w:r>
+      <w:r>
+        <w:rPr>
+          <w:sz w:val="24"/>
+        </w:rPr>
+        <w:t>l’id en</w:t>
+      </w:r>
+      <w:r>
+        <w:rPr>
+          <w:sz w:val="24"/>
+        </w:rPr>
+        <w:t xml:space="preserve"> paramètre et renvoie </w:t>
+      </w:r>
+      <w:r>
+        <w:rPr>
+          <w:sz w:val="24"/>
+        </w:rPr>
+        <w:t>les informations de la base.</w:t>
+      </w:r>
+      <w:r>
+        <w:rPr>
+          <w:sz w:val="24"/>
+        </w:rPr>
         <w:t xml:space="preserve"> </w:t>
-      </w:r>
-      <w:bookmarkStart w:id="19" w:name="_Toc3207635"/>
-      <w:r>
-        <w:t>Fonction « </w:t>
-      </w:r>
-      <w:proofErr w:type="spellStart"/>
-      <w:r>
-        <w:t>getAnnonces</w:t>
-      </w:r>
-      <w:proofErr w:type="spellEnd"/>
-      <w:r>
-        <w:t> »</w:t>
-      </w:r>
-      <w:bookmarkEnd w:id="19"/>
-      <w:r>
-        <w:t xml:space="preserve"> </w:t>
-      </w:r>
-    </w:p>
-    <w:p>
-      <w:pPr>
-        <w:jc w:val="both"/>
-        <w:rPr>
-          <w:sz w:val="24"/>
-        </w:rPr>
-      </w:pPr>
-      <w:r>
-        <w:rPr>
-          <w:sz w:val="24"/>
-        </w:rPr>
-        <w:t xml:space="preserve">Cette fonction récupère le nom, la description, le prix, l’id utilisateur et l’id type. Elle ne reçoit pas de paramètre et revoie un tableau des objets Annonces. </w:t>
       </w:r>
     </w:p>
     <w:p>
@@ -3681,6 +3782,113 @@
         <w:lastRenderedPageBreak/>
         <w:t xml:space="preserve"> </w:t>
       </w:r>
+      <w:bookmarkStart w:id="19" w:name="_Toc3207635"/>
+      <w:r>
+        <w:t>Fonction « </w:t>
+      </w:r>
+      <w:proofErr w:type="spellStart"/>
+      <w:r>
+        <w:t>getAnnonces</w:t>
+      </w:r>
+      <w:proofErr w:type="spellEnd"/>
+      <w:r>
+        <w:t> »</w:t>
+      </w:r>
+      <w:bookmarkEnd w:id="19"/>
+      <w:r>
+        <w:t xml:space="preserve"> </w:t>
+      </w:r>
+    </w:p>
+    <w:p>
+      <w:pPr>
+        <w:jc w:val="both"/>
+        <w:rPr>
+          <w:sz w:val="24"/>
+        </w:rPr>
+      </w:pPr>
+      <w:r>
+        <w:rPr>
+          <w:sz w:val="24"/>
+        </w:rPr>
+        <w:t>Cette fonction récupère le nom, la description,</w:t>
+      </w:r>
+      <w:r>
+        <w:rPr>
+          <w:sz w:val="24"/>
+        </w:rPr>
+        <w:t xml:space="preserve"> le nom de l’image, le type d’image,</w:t>
+      </w:r>
+      <w:r>
+        <w:rPr>
+          <w:sz w:val="24"/>
+        </w:rPr>
+        <w:t xml:space="preserve"> le prix, l’id utilisateur et l’id type. Elle ne reçoit pas de paramètre et revoie un tableau des objets Annonces. </w:t>
+      </w:r>
+    </w:p>
+    <w:p>
+      <w:pPr>
+        <w:pStyle w:val="Titre3"/>
+      </w:pPr>
+      <w:r>
+        <w:t>Fonction « </w:t>
+      </w:r>
+      <w:proofErr w:type="spellStart"/>
+      <w:r>
+        <w:t>getAnnonces</w:t>
+      </w:r>
+      <w:r>
+        <w:t>ByType</w:t>
+      </w:r>
+      <w:proofErr w:type="spellEnd"/>
+      <w:r>
+        <w:t xml:space="preserve"> » </w:t>
+      </w:r>
+    </w:p>
+    <w:p>
+      <w:pPr>
+        <w:jc w:val="both"/>
+        <w:rPr>
+          <w:sz w:val="24"/>
+        </w:rPr>
+      </w:pPr>
+      <w:r>
+        <w:rPr>
+          <w:sz w:val="24"/>
+        </w:rPr>
+        <w:t>Cette fonction récupère le nom, la description, le nom de l’image, le type d’image,</w:t>
+      </w:r>
+      <w:r>
+        <w:rPr>
+          <w:sz w:val="24"/>
+        </w:rPr>
+        <w:t xml:space="preserve"> le prix, l’id utilisateur</w:t>
+      </w:r>
+      <w:r>
+        <w:rPr>
+          <w:sz w:val="24"/>
+        </w:rPr>
+        <w:t xml:space="preserve">. Elle reçoit paramètre </w:t>
+      </w:r>
+      <w:r>
+        <w:rPr>
+          <w:sz w:val="24"/>
+        </w:rPr>
+        <w:t xml:space="preserve">l’id du type </w:t>
+      </w:r>
+      <w:r>
+        <w:rPr>
+          <w:sz w:val="24"/>
+        </w:rPr>
+        <w:t xml:space="preserve">et revoie un tableau des objets Annonces. </w:t>
+      </w:r>
+    </w:p>
+    <w:p>
+      <w:pPr>
+        <w:pStyle w:val="Titre3"/>
+      </w:pPr>
+      <w:r>
+        <w:t xml:space="preserve"> </w:t>
+      </w:r>
       <w:bookmarkStart w:id="20" w:name="_Toc3207636"/>
       <w:r>
         <w:t>Fonction « </w:t>
@@ -3720,10 +3928,120 @@
     </w:p>
     <w:p>
       <w:pPr>
+        <w:pStyle w:val="Titre3"/>
+      </w:pPr>
+      <w:r>
+        <w:t>Fonction « </w:t>
+      </w:r>
+      <w:proofErr w:type="spellStart"/>
+      <w:r>
+        <w:t>userExist</w:t>
+      </w:r>
+      <w:proofErr w:type="spellEnd"/>
+      <w:r>
+        <w:t> »</w:t>
+      </w:r>
+    </w:p>
+    <w:p>
+      <w:pPr>
         <w:jc w:val="both"/>
         <w:rPr>
           <w:sz w:val="24"/>
-        </w:rPr>
+          <w:szCs w:val="24"/>
+        </w:rPr>
+      </w:pPr>
+      <w:r>
+        <w:rPr>
+          <w:sz w:val="24"/>
+          <w:szCs w:val="24"/>
+        </w:rPr>
+        <w:t xml:space="preserve">Cette fonction </w:t>
+      </w:r>
+      <w:r>
+        <w:rPr>
+          <w:sz w:val="24"/>
+          <w:szCs w:val="24"/>
+        </w:rPr>
+        <w:t>vérifie si l’utilisateur existe dans la base</w:t>
+      </w:r>
+      <w:r>
+        <w:rPr>
+          <w:sz w:val="24"/>
+          <w:szCs w:val="24"/>
+        </w:rPr>
+        <w:t xml:space="preserve">. </w:t>
+      </w:r>
+      <w:r>
+        <w:rPr>
+          <w:sz w:val="24"/>
+          <w:szCs w:val="24"/>
+        </w:rPr>
+        <w:t>Elle reçoit en paramètre l’email et le mot de passe en sha1 puis vérifie dans la base de données.</w:t>
+      </w:r>
+    </w:p>
+    <w:p>
+      <w:pPr>
+        <w:pStyle w:val="Titre3"/>
+      </w:pPr>
+      <w:r>
+        <w:t>Fonction « </w:t>
+      </w:r>
+      <w:proofErr w:type="spellStart"/>
+      <w:r>
+        <w:t>getUserId</w:t>
+      </w:r>
+      <w:proofErr w:type="spellEnd"/>
+      <w:r>
+        <w:t> »</w:t>
+      </w:r>
+    </w:p>
+    <w:p>
+      <w:pPr>
+        <w:jc w:val="both"/>
+        <w:rPr>
+          <w:sz w:val="24"/>
+          <w:szCs w:val="24"/>
+        </w:rPr>
+      </w:pPr>
+      <w:r>
+        <w:rPr>
+          <w:sz w:val="24"/>
+          <w:szCs w:val="24"/>
+        </w:rPr>
+        <w:t xml:space="preserve">Cette fonction </w:t>
+      </w:r>
+      <w:r>
+        <w:rPr>
+          <w:sz w:val="24"/>
+          <w:szCs w:val="24"/>
+        </w:rPr>
+        <w:t>récupère l’id de l’utilisateur</w:t>
+      </w:r>
+      <w:r>
+        <w:rPr>
+          <w:sz w:val="24"/>
+          <w:szCs w:val="24"/>
+        </w:rPr>
+        <w:t xml:space="preserve">. </w:t>
+      </w:r>
+      <w:r>
+        <w:rPr>
+          <w:sz w:val="24"/>
+          <w:szCs w:val="24"/>
+        </w:rPr>
+        <w:t xml:space="preserve">Elle reçoit en paramètre l’email et </w:t>
+      </w:r>
+      <w:r>
+        <w:rPr>
+          <w:sz w:val="24"/>
+          <w:szCs w:val="24"/>
+        </w:rPr>
+        <w:t>revoie l’id correspondant.</w:t>
+      </w:r>
+    </w:p>
+    <w:p>
+      <w:pPr>
+        <w:pStyle w:val="Titre3"/>
       </w:pPr>
     </w:p>
     <w:sectPr>
@@ -5039,7 +5357,7 @@
 </file>
 
 <file path=customXml/itemProps1.xml><?xml version="1.0" encoding="utf-8"?>
-<ds:datastoreItem xmlns:ds="http://schemas.openxmlformats.org/officeDocument/2006/customXml" ds:itemID="{7148F2BA-CFB9-4253-BBB9-A69943F00B13}">
+<ds:datastoreItem xmlns:ds="http://schemas.openxmlformats.org/officeDocument/2006/customXml" ds:itemID="{729CD773-4DCF-4D3B-A8A5-374E3C435023}">
   <ds:schemaRefs>
     <ds:schemaRef ds:uri="http://schemas.openxmlformats.org/officeDocument/2006/bibliography"/>
   </ds:schemaRefs>

</xml_diff>

<commit_message>
Version de la doc supérieur
</commit_message>
<xml_diff>
--- a/Doc/Documentation.docx
+++ b/Doc/Documentation.docx
@@ -378,9 +378,8 @@
                                     <w:r>
                                       <w:rPr>
                                         <w:color w:val="FFFFFF" w:themeColor="background1"/>
-                                        <w:lang w:val="fr-FR"/>
                                       </w:rPr>
-                                      <w:t>[Attirez votre lecteur avec un résumé attrayant. Il s’agit généralement d’une brève synthèse du document. Lorsque vous êtes prêt à ajouter votre contenu, cliquez ici et commencez à taper.]</w:t>
+                                      <w:t xml:space="preserve">     </w:t>
                                     </w:r>
                                   </w:sdtContent>
                                 </w:sdt>
@@ -429,13 +428,13 @@
                               <w:dataBinding w:prefixMappings="xmlns:ns0='http://schemas.microsoft.com/office/2006/coverPageProps'" w:xpath="/ns0:CoverPageProperties[1]/ns0:Abstract[1]" w:storeItemID="{55AF091B-3C7A-41E3-B477-F2FDAA23CFDA}"/>
                               <w:text/>
                             </w:sdtPr>
+                            <w:sdtEndPr/>
                             <w:sdtContent>
                               <w:r>
                                 <w:rPr>
                                   <w:color w:val="FFFFFF" w:themeColor="background1"/>
-                                  <w:lang w:val="fr-FR"/>
                                 </w:rPr>
-                                <w:t>[Attirez votre lecteur avec un résumé attrayant. Il s’agit généralement d’une brève synthèse du document. Lorsque vous êtes prêt à ajouter votre contenu, cliquez ici et commencez à taper.]</w:t>
+                                <w:t xml:space="preserve">     </w:t>
                               </w:r>
                             </w:sdtContent>
                           </w:sdt>
@@ -744,6 +743,15 @@
                                       </w:rPr>
                                       <w:t>M306</w:t>
                                     </w:r>
+                                    <w:r>
+                                      <w:rPr>
+                                        <w:rFonts w:asciiTheme="majorHAnsi" w:eastAsiaTheme="majorEastAsia" w:hAnsiTheme="majorHAnsi" w:cstheme="majorBidi"/>
+                                        <w:color w:val="5B9BD5" w:themeColor="accent1"/>
+                                        <w:sz w:val="72"/>
+                                        <w:szCs w:val="72"/>
+                                      </w:rPr>
+                                      <w:t xml:space="preserve"> - Annonces</w:t>
+                                    </w:r>
                                   </w:p>
                                 </w:sdtContent>
                               </w:sdt>
@@ -805,6 +813,10 @@
               </mc:Choice>
               <mc:Fallback>
                 <w:pict>
+                  <v:shapetype id="_x0000_t202" coordsize="21600,21600" o:spt="202" path="m,l,21600r21600,l21600,xe">
+                    <v:stroke joinstyle="miter"/>
+                    <v:path gradientshapeok="t" o:connecttype="rect"/>
+                  </v:shapetype>
                   <v:shape id="Zone de texte 470" o:spid="_x0000_s1029" type="#_x0000_t202" style="position:absolute;margin-left:0;margin-top:0;width:220.3pt;height:194.9pt;z-index:251661312;visibility:visible;mso-wrap-style:square;mso-width-percent:360;mso-height-percent:280;mso-left-percent:455;mso-top-percent:350;mso-wrap-distance-left:9pt;mso-wrap-distance-top:0;mso-wrap-distance-right:9pt;mso-wrap-distance-bottom:0;mso-position-horizontal-relative:page;mso-position-vertical-relative:page;mso-width-percent:360;mso-height-percent:280;mso-left-percent:455;mso-top-percent:350;mso-width-relative:page;mso-height-relative:page;v-text-anchor:top" o:gfxdata="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" filled="f" stroked="f" strokeweight=".5pt">
                     <v:textbox style="mso-fit-shape-to-text:t">
                       <w:txbxContent>
@@ -821,6 +833,7 @@
                             <w:dataBinding w:prefixMappings="xmlns:ns0='http://schemas.openxmlformats.org/package/2006/metadata/core-properties' xmlns:ns1='http://purl.org/dc/elements/1.1/'" w:xpath="/ns0:coreProperties[1]/ns1:title[1]" w:storeItemID="{6C3C8BC8-F283-45AE-878A-BAB7291924A1}"/>
                             <w:text/>
                           </w:sdtPr>
+                          <w:sdtEndPr/>
                           <w:sdtContent>
                             <w:p>
                               <w:pPr>
@@ -841,6 +854,15 @@
                                 </w:rPr>
                                 <w:t>M306</w:t>
                               </w:r>
+                              <w:r>
+                                <w:rPr>
+                                  <w:rFonts w:asciiTheme="majorHAnsi" w:eastAsiaTheme="majorEastAsia" w:hAnsiTheme="majorHAnsi" w:cstheme="majorBidi"/>
+                                  <w:color w:val="5B9BD5" w:themeColor="accent1"/>
+                                  <w:sz w:val="72"/>
+                                  <w:szCs w:val="72"/>
+                                </w:rPr>
+                                <w:t xml:space="preserve"> - Annonces</w:t>
+                              </w:r>
                             </w:p>
                           </w:sdtContent>
                         </w:sdt>
@@ -857,6 +879,7 @@
                             <w:dataBinding w:prefixMappings="xmlns:ns0='http://schemas.openxmlformats.org/package/2006/metadata/core-properties' xmlns:ns1='http://purl.org/dc/elements/1.1/'" w:xpath="/ns0:coreProperties[1]/ns1:subject[1]" w:storeItemID="{6C3C8BC8-F283-45AE-878A-BAB7291924A1}"/>
                             <w:text/>
                           </w:sdtPr>
+                          <w:sdtEndPr/>
                           <w:sdtContent>
                             <w:p>
                               <w:pPr>
@@ -949,7 +972,7 @@
           <w:r>
             <w:fldChar w:fldCharType="separate"/>
           </w:r>
-          <w:hyperlink w:anchor="_Toc3207617" w:history="1">
+          <w:hyperlink w:anchor="_Toc3214523" w:history="1">
             <w:r>
               <w:rPr>
                 <w:rStyle w:val="Lienhypertexte"/>
@@ -976,7 +999,77 @@
                 <w:noProof/>
                 <w:webHidden/>
               </w:rPr>
-              <w:instrText xml:space="preserve"> PAGEREF _Toc3207617 \h </w:instrText>
+              <w:instrText xml:space="preserve"> PAGEREF _Toc3214523 \h </w:instrText>
+            </w:r>
+            <w:r>
+              <w:rPr>
+                <w:noProof/>
+                <w:webHidden/>
+              </w:rPr>
+            </w:r>
+            <w:r>
+              <w:rPr>
+                <w:noProof/>
+                <w:webHidden/>
+              </w:rPr>
+              <w:fldChar w:fldCharType="separate"/>
+            </w:r>
+            <w:r>
+              <w:rPr>
+                <w:noProof/>
+                <w:webHidden/>
+              </w:rPr>
+              <w:t>2</w:t>
+            </w:r>
+            <w:r>
+              <w:rPr>
+                <w:noProof/>
+                <w:webHidden/>
+              </w:rPr>
+              <w:fldChar w:fldCharType="end"/>
+            </w:r>
+          </w:hyperlink>
+        </w:p>
+        <w:p>
+          <w:pPr>
+            <w:pStyle w:val="TM2"/>
+            <w:tabs>
+              <w:tab w:val="right" w:leader="dot" w:pos="9062"/>
+            </w:tabs>
+            <w:rPr>
+              <w:rFonts w:eastAsiaTheme="minorEastAsia"/>
+              <w:noProof/>
+              <w:lang w:eastAsia="fr-CH"/>
+            </w:rPr>
+          </w:pPr>
+          <w:hyperlink w:anchor="_Toc3214524" w:history="1">
+            <w:r>
+              <w:rPr>
+                <w:rStyle w:val="Lienhypertexte"/>
+                <w:noProof/>
+              </w:rPr>
+              <w:t>La maquette</w:t>
+            </w:r>
+            <w:r>
+              <w:rPr>
+                <w:noProof/>
+                <w:webHidden/>
+              </w:rPr>
+              <w:tab/>
+            </w:r>
+            <w:r>
+              <w:rPr>
+                <w:noProof/>
+                <w:webHidden/>
+              </w:rPr>
+              <w:fldChar w:fldCharType="begin"/>
+            </w:r>
+            <w:r>
+              <w:rPr>
+                <w:noProof/>
+                <w:webHidden/>
+              </w:rPr>
+              <w:instrText xml:space="preserve"> PAGEREF _Toc3214524 \h </w:instrText>
             </w:r>
             <w:r>
               <w:rPr>
@@ -1019,7 +1112,7 @@
               <w:lang w:eastAsia="fr-CH"/>
             </w:rPr>
           </w:pPr>
-          <w:hyperlink w:anchor="_Toc3207618" w:history="1">
+          <w:hyperlink w:anchor="_Toc3214525" w:history="1">
             <w:r>
               <w:rPr>
                 <w:rStyle w:val="Lienhypertexte"/>
@@ -1046,7 +1139,7 @@
                 <w:noProof/>
                 <w:webHidden/>
               </w:rPr>
-              <w:instrText xml:space="preserve"> PAGEREF _Toc3207618 \h </w:instrText>
+              <w:instrText xml:space="preserve"> PAGEREF _Toc3214525 \h </w:instrText>
             </w:r>
             <w:r>
               <w:rPr>
@@ -1089,7 +1182,7 @@
               <w:lang w:eastAsia="fr-CH"/>
             </w:rPr>
           </w:pPr>
-          <w:hyperlink w:anchor="_Toc3207619" w:history="1">
+          <w:hyperlink w:anchor="_Toc3214526" w:history="1">
             <w:r>
               <w:rPr>
                 <w:rStyle w:val="Lienhypertexte"/>
@@ -1116,7 +1209,7 @@
                 <w:noProof/>
                 <w:webHidden/>
               </w:rPr>
-              <w:instrText xml:space="preserve"> PAGEREF _Toc3207619 \h </w:instrText>
+              <w:instrText xml:space="preserve"> PAGEREF _Toc3214526 \h </w:instrText>
             </w:r>
             <w:r>
               <w:rPr>
@@ -1159,7 +1252,7 @@
               <w:lang w:eastAsia="fr-CH"/>
             </w:rPr>
           </w:pPr>
-          <w:hyperlink w:anchor="_Toc3207620" w:history="1">
+          <w:hyperlink w:anchor="_Toc3214527" w:history="1">
             <w:r>
               <w:rPr>
                 <w:rStyle w:val="Lienhypertexte"/>
@@ -1186,7 +1279,7 @@
                 <w:noProof/>
                 <w:webHidden/>
               </w:rPr>
-              <w:instrText xml:space="preserve"> PAGEREF _Toc3207620 \h </w:instrText>
+              <w:instrText xml:space="preserve"> PAGEREF _Toc3214527 \h </w:instrText>
             </w:r>
             <w:r>
               <w:rPr>
@@ -1229,7 +1322,7 @@
               <w:lang w:eastAsia="fr-CH"/>
             </w:rPr>
           </w:pPr>
-          <w:hyperlink w:anchor="_Toc3207621" w:history="1">
+          <w:hyperlink w:anchor="_Toc3214528" w:history="1">
             <w:r>
               <w:rPr>
                 <w:rStyle w:val="Lienhypertexte"/>
@@ -1256,7 +1349,7 @@
                 <w:noProof/>
                 <w:webHidden/>
               </w:rPr>
-              <w:instrText xml:space="preserve"> PAGEREF _Toc3207621 \h </w:instrText>
+              <w:instrText xml:space="preserve"> PAGEREF _Toc3214528 \h </w:instrText>
             </w:r>
             <w:r>
               <w:rPr>
@@ -1299,7 +1392,7 @@
               <w:lang w:eastAsia="fr-CH"/>
             </w:rPr>
           </w:pPr>
-          <w:hyperlink w:anchor="_Toc3207622" w:history="1">
+          <w:hyperlink w:anchor="_Toc3214529" w:history="1">
             <w:r>
               <w:rPr>
                 <w:rStyle w:val="Lienhypertexte"/>
@@ -1326,7 +1419,7 @@
                 <w:noProof/>
                 <w:webHidden/>
               </w:rPr>
-              <w:instrText xml:space="preserve"> PAGEREF _Toc3207622 \h </w:instrText>
+              <w:instrText xml:space="preserve"> PAGEREF _Toc3214529 \h </w:instrText>
             </w:r>
             <w:r>
               <w:rPr>
@@ -1369,13 +1462,13 @@
               <w:lang w:eastAsia="fr-CH"/>
             </w:rPr>
           </w:pPr>
-          <w:hyperlink w:anchor="_Toc3207623" w:history="1">
+          <w:hyperlink w:anchor="_Toc3214530" w:history="1">
             <w:r>
               <w:rPr>
                 <w:rStyle w:val="Lienhypertexte"/>
                 <w:noProof/>
               </w:rPr>
-              <w:t>Page « index.php »</w:t>
+              <w:t>Le menu des catégories</w:t>
             </w:r>
             <w:r>
               <w:rPr>
@@ -1396,7 +1489,7 @@
                 <w:noProof/>
                 <w:webHidden/>
               </w:rPr>
-              <w:instrText xml:space="preserve"> PAGEREF _Toc3207623 \h </w:instrText>
+              <w:instrText xml:space="preserve"> PAGEREF _Toc3214530 \h </w:instrText>
             </w:r>
             <w:r>
               <w:rPr>
@@ -1439,13 +1532,13 @@
               <w:lang w:eastAsia="fr-CH"/>
             </w:rPr>
           </w:pPr>
-          <w:hyperlink w:anchor="_Toc3207624" w:history="1">
+          <w:hyperlink w:anchor="_Toc3214531" w:history="1">
             <w:r>
               <w:rPr>
                 <w:rStyle w:val="Lienhypertexte"/>
                 <w:noProof/>
               </w:rPr>
-              <w:t>Formulaire « Ajouter une annonce »</w:t>
+              <w:t>Page « index.php »</w:t>
             </w:r>
             <w:r>
               <w:rPr>
@@ -1466,7 +1559,7 @@
                 <w:noProof/>
                 <w:webHidden/>
               </w:rPr>
-              <w:instrText xml:space="preserve"> PAGEREF _Toc3207624 \h </w:instrText>
+              <w:instrText xml:space="preserve"> PAGEREF _Toc3214531 \h </w:instrText>
             </w:r>
             <w:r>
               <w:rPr>
@@ -1509,12 +1602,82 @@
               <w:lang w:eastAsia="fr-CH"/>
             </w:rPr>
           </w:pPr>
-          <w:hyperlink w:anchor="_Toc3207625" w:history="1">
+          <w:hyperlink w:anchor="_Toc3214532" w:history="1">
             <w:r>
               <w:rPr>
                 <w:rStyle w:val="Lienhypertexte"/>
                 <w:noProof/>
               </w:rPr>
+              <w:t>Formulaire « Ajouter une annonce »</w:t>
+            </w:r>
+            <w:r>
+              <w:rPr>
+                <w:noProof/>
+                <w:webHidden/>
+              </w:rPr>
+              <w:tab/>
+            </w:r>
+            <w:r>
+              <w:rPr>
+                <w:noProof/>
+                <w:webHidden/>
+              </w:rPr>
+              <w:fldChar w:fldCharType="begin"/>
+            </w:r>
+            <w:r>
+              <w:rPr>
+                <w:noProof/>
+                <w:webHidden/>
+              </w:rPr>
+              <w:instrText xml:space="preserve"> PAGEREF _Toc3214532 \h </w:instrText>
+            </w:r>
+            <w:r>
+              <w:rPr>
+                <w:noProof/>
+                <w:webHidden/>
+              </w:rPr>
+            </w:r>
+            <w:r>
+              <w:rPr>
+                <w:noProof/>
+                <w:webHidden/>
+              </w:rPr>
+              <w:fldChar w:fldCharType="separate"/>
+            </w:r>
+            <w:r>
+              <w:rPr>
+                <w:noProof/>
+                <w:webHidden/>
+              </w:rPr>
+              <w:t>5</w:t>
+            </w:r>
+            <w:r>
+              <w:rPr>
+                <w:noProof/>
+                <w:webHidden/>
+              </w:rPr>
+              <w:fldChar w:fldCharType="end"/>
+            </w:r>
+          </w:hyperlink>
+        </w:p>
+        <w:p>
+          <w:pPr>
+            <w:pStyle w:val="TM3"/>
+            <w:tabs>
+              <w:tab w:val="right" w:leader="dot" w:pos="9062"/>
+            </w:tabs>
+            <w:rPr>
+              <w:rFonts w:eastAsiaTheme="minorEastAsia"/>
+              <w:noProof/>
+              <w:lang w:eastAsia="fr-CH"/>
+            </w:rPr>
+          </w:pPr>
+          <w:hyperlink w:anchor="_Toc3214533" w:history="1">
+            <w:r>
+              <w:rPr>
+                <w:rStyle w:val="Lienhypertexte"/>
+                <w:noProof/>
+              </w:rPr>
               <w:t>Formulaire « Se connecter »</w:t>
             </w:r>
             <w:r>
@@ -1536,7 +1699,7 @@
                 <w:noProof/>
                 <w:webHidden/>
               </w:rPr>
-              <w:instrText xml:space="preserve"> PAGEREF _Toc3207625 \h </w:instrText>
+              <w:instrText xml:space="preserve"> PAGEREF _Toc3214533 \h </w:instrText>
             </w:r>
             <w:r>
               <w:rPr>
@@ -1556,7 +1719,7 @@
                 <w:noProof/>
                 <w:webHidden/>
               </w:rPr>
-              <w:t>5</w:t>
+              <w:t>6</w:t>
             </w:r>
             <w:r>
               <w:rPr>
@@ -1579,7 +1742,7 @@
               <w:lang w:eastAsia="fr-CH"/>
             </w:rPr>
           </w:pPr>
-          <w:hyperlink w:anchor="_Toc3207626" w:history="1">
+          <w:hyperlink w:anchor="_Toc3214534" w:history="1">
             <w:r>
               <w:rPr>
                 <w:rStyle w:val="Lienhypertexte"/>
@@ -1606,7 +1769,7 @@
                 <w:noProof/>
                 <w:webHidden/>
               </w:rPr>
-              <w:instrText xml:space="preserve"> PAGEREF _Toc3207626 \h </w:instrText>
+              <w:instrText xml:space="preserve"> PAGEREF _Toc3214534 \h </w:instrText>
             </w:r>
             <w:r>
               <w:rPr>
@@ -1626,7 +1789,7 @@
                 <w:noProof/>
                 <w:webHidden/>
               </w:rPr>
-              <w:t>6</w:t>
+              <w:t>7</w:t>
             </w:r>
             <w:r>
               <w:rPr>
@@ -1649,7 +1812,7 @@
               <w:lang w:eastAsia="fr-CH"/>
             </w:rPr>
           </w:pPr>
-          <w:hyperlink w:anchor="_Toc3207627" w:history="1">
+          <w:hyperlink w:anchor="_Toc3214535" w:history="1">
             <w:r>
               <w:rPr>
                 <w:rStyle w:val="Lienhypertexte"/>
@@ -1676,7 +1839,7 @@
                 <w:noProof/>
                 <w:webHidden/>
               </w:rPr>
-              <w:instrText xml:space="preserve"> PAGEREF _Toc3207627 \h </w:instrText>
+              <w:instrText xml:space="preserve"> PAGEREF _Toc3214535 \h </w:instrText>
             </w:r>
             <w:r>
               <w:rPr>
@@ -1696,7 +1859,7 @@
                 <w:noProof/>
                 <w:webHidden/>
               </w:rPr>
-              <w:t>6</w:t>
+              <w:t>7</w:t>
             </w:r>
             <w:r>
               <w:rPr>
@@ -1719,7 +1882,7 @@
               <w:lang w:eastAsia="fr-CH"/>
             </w:rPr>
           </w:pPr>
-          <w:hyperlink w:anchor="_Toc3207628" w:history="1">
+          <w:hyperlink w:anchor="_Toc3214536" w:history="1">
             <w:r>
               <w:rPr>
                 <w:rStyle w:val="Lienhypertexte"/>
@@ -1746,7 +1909,7 @@
                 <w:noProof/>
                 <w:webHidden/>
               </w:rPr>
-              <w:instrText xml:space="preserve"> PAGEREF _Toc3207628 \h </w:instrText>
+              <w:instrText xml:space="preserve"> PAGEREF _Toc3214536 \h </w:instrText>
             </w:r>
             <w:r>
               <w:rPr>
@@ -1766,7 +1929,7 @@
                 <w:noProof/>
                 <w:webHidden/>
               </w:rPr>
-              <w:t>6</w:t>
+              <w:t>7</w:t>
             </w:r>
             <w:r>
               <w:rPr>
@@ -1789,7 +1952,7 @@
               <w:lang w:eastAsia="fr-CH"/>
             </w:rPr>
           </w:pPr>
-          <w:hyperlink w:anchor="_Toc3207629" w:history="1">
+          <w:hyperlink w:anchor="_Toc3214537" w:history="1">
             <w:r>
               <w:rPr>
                 <w:rStyle w:val="Lienhypertexte"/>
@@ -1816,7 +1979,7 @@
                 <w:noProof/>
                 <w:webHidden/>
               </w:rPr>
-              <w:instrText xml:space="preserve"> PAGEREF _Toc3207629 \h </w:instrText>
+              <w:instrText xml:space="preserve"> PAGEREF _Toc3214537 \h </w:instrText>
             </w:r>
             <w:r>
               <w:rPr>
@@ -1836,7 +1999,7 @@
                 <w:noProof/>
                 <w:webHidden/>
               </w:rPr>
-              <w:t>6</w:t>
+              <w:t>7</w:t>
             </w:r>
             <w:r>
               <w:rPr>
@@ -1859,7 +2022,7 @@
               <w:lang w:eastAsia="fr-CH"/>
             </w:rPr>
           </w:pPr>
-          <w:hyperlink w:anchor="_Toc3207630" w:history="1">
+          <w:hyperlink w:anchor="_Toc3214538" w:history="1">
             <w:r>
               <w:rPr>
                 <w:rStyle w:val="Lienhypertexte"/>
@@ -1886,7 +2049,7 @@
                 <w:noProof/>
                 <w:webHidden/>
               </w:rPr>
-              <w:instrText xml:space="preserve"> PAGEREF _Toc3207630 \h </w:instrText>
+              <w:instrText xml:space="preserve"> PAGEREF _Toc3214538 \h </w:instrText>
             </w:r>
             <w:r>
               <w:rPr>
@@ -1906,7 +2069,7 @@
                 <w:noProof/>
                 <w:webHidden/>
               </w:rPr>
-              <w:t>6</w:t>
+              <w:t>7</w:t>
             </w:r>
             <w:r>
               <w:rPr>
@@ -1929,7 +2092,7 @@
               <w:lang w:eastAsia="fr-CH"/>
             </w:rPr>
           </w:pPr>
-          <w:hyperlink w:anchor="_Toc3207631" w:history="1">
+          <w:hyperlink w:anchor="_Toc3214539" w:history="1">
             <w:r>
               <w:rPr>
                 <w:rStyle w:val="Lienhypertexte"/>
@@ -1956,7 +2119,7 @@
                 <w:noProof/>
                 <w:webHidden/>
               </w:rPr>
-              <w:instrText xml:space="preserve"> PAGEREF _Toc3207631 \h </w:instrText>
+              <w:instrText xml:space="preserve"> PAGEREF _Toc3214539 \h </w:instrText>
             </w:r>
             <w:r>
               <w:rPr>
@@ -1976,7 +2139,7 @@
                 <w:noProof/>
                 <w:webHidden/>
               </w:rPr>
-              <w:t>6</w:t>
+              <w:t>7</w:t>
             </w:r>
             <w:r>
               <w:rPr>
@@ -1999,7 +2162,7 @@
               <w:lang w:eastAsia="fr-CH"/>
             </w:rPr>
           </w:pPr>
-          <w:hyperlink w:anchor="_Toc3207632" w:history="1">
+          <w:hyperlink w:anchor="_Toc3214540" w:history="1">
             <w:r>
               <w:rPr>
                 <w:rStyle w:val="Lienhypertexte"/>
@@ -2026,7 +2189,7 @@
                 <w:noProof/>
                 <w:webHidden/>
               </w:rPr>
-              <w:instrText xml:space="preserve"> PAGEREF _Toc3207632 \h </w:instrText>
+              <w:instrText xml:space="preserve"> PAGEREF _Toc3214540 \h </w:instrText>
             </w:r>
             <w:r>
               <w:rPr>
@@ -2046,7 +2209,7 @@
                 <w:noProof/>
                 <w:webHidden/>
               </w:rPr>
-              <w:t>6</w:t>
+              <w:t>7</w:t>
             </w:r>
             <w:r>
               <w:rPr>
@@ -2069,7 +2232,7 @@
               <w:lang w:eastAsia="fr-CH"/>
             </w:rPr>
           </w:pPr>
-          <w:hyperlink w:anchor="_Toc3207633" w:history="1">
+          <w:hyperlink w:anchor="_Toc3214541" w:history="1">
             <w:r>
               <w:rPr>
                 <w:rStyle w:val="Lienhypertexte"/>
@@ -2096,7 +2259,7 @@
                 <w:noProof/>
                 <w:webHidden/>
               </w:rPr>
-              <w:instrText xml:space="preserve"> PAGEREF _Toc3207633 \h </w:instrText>
+              <w:instrText xml:space="preserve"> PAGEREF _Toc3214541 \h </w:instrText>
             </w:r>
             <w:r>
               <w:rPr>
@@ -2116,7 +2279,7 @@
                 <w:noProof/>
                 <w:webHidden/>
               </w:rPr>
-              <w:t>6</w:t>
+              <w:t>7</w:t>
             </w:r>
             <w:r>
               <w:rPr>
@@ -2139,7 +2302,7 @@
               <w:lang w:eastAsia="fr-CH"/>
             </w:rPr>
           </w:pPr>
-          <w:hyperlink w:anchor="_Toc3207634" w:history="1">
+          <w:hyperlink w:anchor="_Toc3214542" w:history="1">
             <w:r>
               <w:rPr>
                 <w:rStyle w:val="Lienhypertexte"/>
@@ -2166,7 +2329,7 @@
                 <w:noProof/>
                 <w:webHidden/>
               </w:rPr>
-              <w:instrText xml:space="preserve"> PAGEREF _Toc3207634 \h </w:instrText>
+              <w:instrText xml:space="preserve"> PAGEREF _Toc3214542 \h </w:instrText>
             </w:r>
             <w:r>
               <w:rPr>
@@ -2186,7 +2349,7 @@
                 <w:noProof/>
                 <w:webHidden/>
               </w:rPr>
-              <w:t>6</w:t>
+              <w:t>7</w:t>
             </w:r>
             <w:r>
               <w:rPr>
@@ -2209,13 +2372,13 @@
               <w:lang w:eastAsia="fr-CH"/>
             </w:rPr>
           </w:pPr>
-          <w:hyperlink w:anchor="_Toc3207635" w:history="1">
+          <w:hyperlink w:anchor="_Toc3214543" w:history="1">
             <w:r>
               <w:rPr>
                 <w:rStyle w:val="Lienhypertexte"/>
                 <w:noProof/>
               </w:rPr>
-              <w:t>Fonction « getAnnonces »</w:t>
+              <w:t>Fonction « getTypesById »</w:t>
             </w:r>
             <w:r>
               <w:rPr>
@@ -2236,7 +2399,7 @@
                 <w:noProof/>
                 <w:webHidden/>
               </w:rPr>
-              <w:instrText xml:space="preserve"> PAGEREF _Toc3207635 \h </w:instrText>
+              <w:instrText xml:space="preserve"> PAGEREF _Toc3214543 \h </w:instrText>
             </w:r>
             <w:r>
               <w:rPr>
@@ -2256,7 +2419,7 @@
                 <w:noProof/>
                 <w:webHidden/>
               </w:rPr>
-              <w:t>6</w:t>
+              <w:t>7</w:t>
             </w:r>
             <w:r>
               <w:rPr>
@@ -2279,12 +2442,152 @@
               <w:lang w:eastAsia="fr-CH"/>
             </w:rPr>
           </w:pPr>
-          <w:hyperlink w:anchor="_Toc3207636" w:history="1">
+          <w:hyperlink w:anchor="_Toc3214544" w:history="1">
             <w:r>
               <w:rPr>
                 <w:rStyle w:val="Lienhypertexte"/>
                 <w:noProof/>
               </w:rPr>
+              <w:t>Fonction « getAnnonces »</w:t>
+            </w:r>
+            <w:r>
+              <w:rPr>
+                <w:noProof/>
+                <w:webHidden/>
+              </w:rPr>
+              <w:tab/>
+            </w:r>
+            <w:r>
+              <w:rPr>
+                <w:noProof/>
+                <w:webHidden/>
+              </w:rPr>
+              <w:fldChar w:fldCharType="begin"/>
+            </w:r>
+            <w:r>
+              <w:rPr>
+                <w:noProof/>
+                <w:webHidden/>
+              </w:rPr>
+              <w:instrText xml:space="preserve"> PAGEREF _Toc3214544 \h </w:instrText>
+            </w:r>
+            <w:r>
+              <w:rPr>
+                <w:noProof/>
+                <w:webHidden/>
+              </w:rPr>
+            </w:r>
+            <w:r>
+              <w:rPr>
+                <w:noProof/>
+                <w:webHidden/>
+              </w:rPr>
+              <w:fldChar w:fldCharType="separate"/>
+            </w:r>
+            <w:r>
+              <w:rPr>
+                <w:noProof/>
+                <w:webHidden/>
+              </w:rPr>
+              <w:t>7</w:t>
+            </w:r>
+            <w:r>
+              <w:rPr>
+                <w:noProof/>
+                <w:webHidden/>
+              </w:rPr>
+              <w:fldChar w:fldCharType="end"/>
+            </w:r>
+          </w:hyperlink>
+        </w:p>
+        <w:p>
+          <w:pPr>
+            <w:pStyle w:val="TM3"/>
+            <w:tabs>
+              <w:tab w:val="right" w:leader="dot" w:pos="9062"/>
+            </w:tabs>
+            <w:rPr>
+              <w:rFonts w:eastAsiaTheme="minorEastAsia"/>
+              <w:noProof/>
+              <w:lang w:eastAsia="fr-CH"/>
+            </w:rPr>
+          </w:pPr>
+          <w:hyperlink w:anchor="_Toc3214545" w:history="1">
+            <w:r>
+              <w:rPr>
+                <w:rStyle w:val="Lienhypertexte"/>
+                <w:noProof/>
+              </w:rPr>
+              <w:t>Fonction « getAnnoncesByType »</w:t>
+            </w:r>
+            <w:r>
+              <w:rPr>
+                <w:noProof/>
+                <w:webHidden/>
+              </w:rPr>
+              <w:tab/>
+            </w:r>
+            <w:r>
+              <w:rPr>
+                <w:noProof/>
+                <w:webHidden/>
+              </w:rPr>
+              <w:fldChar w:fldCharType="begin"/>
+            </w:r>
+            <w:r>
+              <w:rPr>
+                <w:noProof/>
+                <w:webHidden/>
+              </w:rPr>
+              <w:instrText xml:space="preserve"> PAGEREF _Toc3214545 \h </w:instrText>
+            </w:r>
+            <w:r>
+              <w:rPr>
+                <w:noProof/>
+                <w:webHidden/>
+              </w:rPr>
+            </w:r>
+            <w:r>
+              <w:rPr>
+                <w:noProof/>
+                <w:webHidden/>
+              </w:rPr>
+              <w:fldChar w:fldCharType="separate"/>
+            </w:r>
+            <w:r>
+              <w:rPr>
+                <w:noProof/>
+                <w:webHidden/>
+              </w:rPr>
+              <w:t>8</w:t>
+            </w:r>
+            <w:r>
+              <w:rPr>
+                <w:noProof/>
+                <w:webHidden/>
+              </w:rPr>
+              <w:fldChar w:fldCharType="end"/>
+            </w:r>
+          </w:hyperlink>
+        </w:p>
+        <w:p>
+          <w:pPr>
+            <w:pStyle w:val="TM3"/>
+            <w:tabs>
+              <w:tab w:val="right" w:leader="dot" w:pos="9062"/>
+            </w:tabs>
+            <w:rPr>
+              <w:rFonts w:eastAsiaTheme="minorEastAsia"/>
+              <w:noProof/>
+              <w:lang w:eastAsia="fr-CH"/>
+            </w:rPr>
+          </w:pPr>
+          <w:hyperlink w:anchor="_Toc3214546" w:history="1">
+            <w:r>
+              <w:rPr>
+                <w:rStyle w:val="Lienhypertexte"/>
+                <w:noProof/>
+              </w:rPr>
               <w:t>Fonction « insertPost »</w:t>
             </w:r>
             <w:r>
@@ -2306,7 +2609,7 @@
                 <w:noProof/>
                 <w:webHidden/>
               </w:rPr>
-              <w:instrText xml:space="preserve"> PAGEREF _Toc3207636 \h </w:instrText>
+              <w:instrText xml:space="preserve"> PAGEREF _Toc3214546 \h </w:instrText>
             </w:r>
             <w:r>
               <w:rPr>
@@ -2326,7 +2629,147 @@
                 <w:noProof/>
                 <w:webHidden/>
               </w:rPr>
-              <w:t>7</w:t>
+              <w:t>8</w:t>
+            </w:r>
+            <w:r>
+              <w:rPr>
+                <w:noProof/>
+                <w:webHidden/>
+              </w:rPr>
+              <w:fldChar w:fldCharType="end"/>
+            </w:r>
+          </w:hyperlink>
+        </w:p>
+        <w:p>
+          <w:pPr>
+            <w:pStyle w:val="TM3"/>
+            <w:tabs>
+              <w:tab w:val="right" w:leader="dot" w:pos="9062"/>
+            </w:tabs>
+            <w:rPr>
+              <w:rFonts w:eastAsiaTheme="minorEastAsia"/>
+              <w:noProof/>
+              <w:lang w:eastAsia="fr-CH"/>
+            </w:rPr>
+          </w:pPr>
+          <w:hyperlink w:anchor="_Toc3214547" w:history="1">
+            <w:r>
+              <w:rPr>
+                <w:rStyle w:val="Lienhypertexte"/>
+                <w:noProof/>
+              </w:rPr>
+              <w:t>Fonction « userExist »</w:t>
+            </w:r>
+            <w:r>
+              <w:rPr>
+                <w:noProof/>
+                <w:webHidden/>
+              </w:rPr>
+              <w:tab/>
+            </w:r>
+            <w:r>
+              <w:rPr>
+                <w:noProof/>
+                <w:webHidden/>
+              </w:rPr>
+              <w:fldChar w:fldCharType="begin"/>
+            </w:r>
+            <w:r>
+              <w:rPr>
+                <w:noProof/>
+                <w:webHidden/>
+              </w:rPr>
+              <w:instrText xml:space="preserve"> PAGEREF _Toc3214547 \h </w:instrText>
+            </w:r>
+            <w:r>
+              <w:rPr>
+                <w:noProof/>
+                <w:webHidden/>
+              </w:rPr>
+            </w:r>
+            <w:r>
+              <w:rPr>
+                <w:noProof/>
+                <w:webHidden/>
+              </w:rPr>
+              <w:fldChar w:fldCharType="separate"/>
+            </w:r>
+            <w:r>
+              <w:rPr>
+                <w:noProof/>
+                <w:webHidden/>
+              </w:rPr>
+              <w:t>8</w:t>
+            </w:r>
+            <w:r>
+              <w:rPr>
+                <w:noProof/>
+                <w:webHidden/>
+              </w:rPr>
+              <w:fldChar w:fldCharType="end"/>
+            </w:r>
+          </w:hyperlink>
+        </w:p>
+        <w:p>
+          <w:pPr>
+            <w:pStyle w:val="TM3"/>
+            <w:tabs>
+              <w:tab w:val="right" w:leader="dot" w:pos="9062"/>
+            </w:tabs>
+            <w:rPr>
+              <w:rFonts w:eastAsiaTheme="minorEastAsia"/>
+              <w:noProof/>
+              <w:lang w:eastAsia="fr-CH"/>
+            </w:rPr>
+          </w:pPr>
+          <w:hyperlink w:anchor="_Toc3214548" w:history="1">
+            <w:r>
+              <w:rPr>
+                <w:rStyle w:val="Lienhypertexte"/>
+                <w:noProof/>
+              </w:rPr>
+              <w:t>Fonction « getUserId »</w:t>
+            </w:r>
+            <w:r>
+              <w:rPr>
+                <w:noProof/>
+                <w:webHidden/>
+              </w:rPr>
+              <w:tab/>
+            </w:r>
+            <w:r>
+              <w:rPr>
+                <w:noProof/>
+                <w:webHidden/>
+              </w:rPr>
+              <w:fldChar w:fldCharType="begin"/>
+            </w:r>
+            <w:r>
+              <w:rPr>
+                <w:noProof/>
+                <w:webHidden/>
+              </w:rPr>
+              <w:instrText xml:space="preserve"> PAGEREF _Toc3214548 \h </w:instrText>
+            </w:r>
+            <w:r>
+              <w:rPr>
+                <w:noProof/>
+                <w:webHidden/>
+              </w:rPr>
+            </w:r>
+            <w:r>
+              <w:rPr>
+                <w:noProof/>
+                <w:webHidden/>
+              </w:rPr>
+              <w:fldChar w:fldCharType="separate"/>
+            </w:r>
+            <w:r>
+              <w:rPr>
+                <w:noProof/>
+                <w:webHidden/>
+              </w:rPr>
+              <w:t>8</w:t>
             </w:r>
             <w:r>
               <w:rPr>
@@ -2358,7 +2801,7 @@
       <w:pPr>
         <w:pStyle w:val="Titre1"/>
       </w:pPr>
-      <w:bookmarkStart w:id="0" w:name="_Toc3207617"/>
+      <w:bookmarkStart w:id="0" w:name="_Toc3214523"/>
       <w:r>
         <w:lastRenderedPageBreak/>
         <w:t>INTRODUCTION</w:t>
@@ -2551,9 +2994,11 @@
       <w:pPr>
         <w:pStyle w:val="Titre2"/>
       </w:pPr>
+      <w:bookmarkStart w:id="1" w:name="_Toc3214524"/>
       <w:r>
         <w:t>La maquette</w:t>
       </w:r>
+      <w:bookmarkEnd w:id="1"/>
     </w:p>
     <w:p/>
     <w:p>
@@ -2606,8 +3051,6 @@
       <w:r>
         <w:t>: La maquette</w:t>
       </w:r>
-      <w:bookmarkStart w:id="1" w:name="_GoBack"/>
-      <w:bookmarkEnd w:id="1"/>
     </w:p>
     <w:p>
       <w:pPr>
@@ -2632,7 +3075,7 @@
       <w:pPr>
         <w:pStyle w:val="Titre1"/>
       </w:pPr>
-      <w:bookmarkStart w:id="2" w:name="_Toc3207618"/>
+      <w:bookmarkStart w:id="2" w:name="_Toc3214525"/>
       <w:r>
         <w:lastRenderedPageBreak/>
         <w:t>ANALYSE FONCTIONNELLE</w:t>
@@ -2673,7 +3116,7 @@
         <w:pStyle w:val="Titre2"/>
         <w:jc w:val="both"/>
       </w:pPr>
-      <w:bookmarkStart w:id="3" w:name="_Toc3207619"/>
+      <w:bookmarkStart w:id="3" w:name="_Toc3214526"/>
       <w:r>
         <w:t>FONCTIONNELITES DISPONIBLE</w:t>
       </w:r>
@@ -2687,7 +3130,7 @@
       <w:r>
         <w:t xml:space="preserve"> </w:t>
       </w:r>
-      <w:bookmarkStart w:id="4" w:name="_Toc3207620"/>
+      <w:bookmarkStart w:id="4" w:name="_Toc3214527"/>
       <w:r>
         <w:t>En tant qu’utilisateur</w:t>
       </w:r>
@@ -2755,7 +3198,7 @@
         <w:pStyle w:val="Titre2"/>
         <w:jc w:val="both"/>
       </w:pPr>
-      <w:bookmarkStart w:id="5" w:name="_Toc3207621"/>
+      <w:bookmarkStart w:id="5" w:name="_Toc3214528"/>
       <w:r>
         <w:t>DESCRIPTION DE L’INTERFACE ET DE SON FONCTIONNEMENT</w:t>
       </w:r>
@@ -2783,7 +3226,7 @@
       <w:r>
         <w:t xml:space="preserve"> </w:t>
       </w:r>
-      <w:bookmarkStart w:id="6" w:name="_Toc3207622"/>
+      <w:bookmarkStart w:id="6" w:name="_Toc3214529"/>
       <w:r>
         <w:t>Barre de navigation</w:t>
       </w:r>
@@ -2862,13 +3305,78 @@
     </w:p>
     <w:p>
       <w:pPr>
+        <w:jc w:val="both"/>
+        <w:rPr>
+          <w:sz w:val="24"/>
+        </w:rPr>
+      </w:pPr>
+    </w:p>
+    <w:p>
+      <w:pPr>
+        <w:pStyle w:val="Titre3"/>
+      </w:pPr>
+      <w:bookmarkStart w:id="7" w:name="_Toc3214530"/>
+      <w:r>
+        <w:t>Le menu des catégories</w:t>
+      </w:r>
+      <w:bookmarkEnd w:id="7"/>
+    </w:p>
+    <w:p/>
+    <w:p>
+      <w:pPr>
+        <w:jc w:val="both"/>
+        <w:rPr>
+          <w:sz w:val="24"/>
+        </w:rPr>
+      </w:pPr>
+      <w:r>
+        <w:rPr>
+          <w:sz w:val="24"/>
+        </w:rPr>
+        <w:pict>
+          <v:shape id="_x0000_i1049" type="#_x0000_t75" style="width:453.5pt;height:50.25pt">
+            <v:imagedata r:id="rId10" o:title="MenuCatégorie"/>
+          </v:shape>
+        </w:pict>
+      </w:r>
+    </w:p>
+    <w:p>
+      <w:pPr>
+        <w:jc w:val="both"/>
+        <w:rPr>
+          <w:sz w:val="24"/>
+        </w:rPr>
+      </w:pPr>
+      <w:r>
+        <w:rPr>
+          <w:sz w:val="24"/>
+        </w:rPr>
+        <w:t>En dessous de la barre de navigation se trouve les différentes catégories qui trient les annonces par type.</w:t>
+      </w:r>
+    </w:p>
+    <w:p>
+      <w:pPr>
+        <w:rPr>
+          <w:sz w:val="24"/>
+        </w:rPr>
+      </w:pPr>
+      <w:r>
+        <w:rPr>
+          <w:sz w:val="24"/>
+        </w:rPr>
+        <w:br w:type="page"/>
+      </w:r>
+    </w:p>
+    <w:p>
+      <w:pPr>
         <w:pStyle w:val="Titre3"/>
         <w:jc w:val="both"/>
       </w:pPr>
       <w:r>
+        <w:lastRenderedPageBreak/>
         <w:t xml:space="preserve"> </w:t>
       </w:r>
-      <w:bookmarkStart w:id="7" w:name="_Toc3207623"/>
+      <w:bookmarkStart w:id="8" w:name="_Toc3214531"/>
       <w:r>
         <w:t>Page « </w:t>
       </w:r>
@@ -2880,9 +3388,8 @@
       <w:r>
         <w:t> »</w:t>
       </w:r>
-      <w:bookmarkEnd w:id="7"/>
-    </w:p>
-    <w:p/>
+      <w:bookmarkEnd w:id="8"/>
+    </w:p>
     <w:p/>
     <w:p>
       <w:pPr>
@@ -2890,10 +3397,9 @@
         <w:jc w:val="center"/>
       </w:pPr>
       <w:r>
-        <w:lastRenderedPageBreak/>
         <w:pict>
           <v:shape id="_x0000_i1025" type="#_x0000_t75" style="width:458.6pt;height:378.1pt" o:bordertopcolor="this" o:borderleftcolor="this" o:borderbottomcolor="this" o:borderrightcolor="this">
-            <v:imagedata r:id="rId10" o:title="index"/>
+            <v:imagedata r:id="rId11" o:title="index"/>
             <w10:bordertop type="dot" width="4"/>
             <w10:borderleft type="dot" width="4"/>
             <w10:borderbottom type="dot" width="4"/>
@@ -2943,17 +3449,31 @@
     </w:p>
     <w:p>
       <w:pPr>
+        <w:rPr>
+          <w:sz w:val="24"/>
+        </w:rPr>
+      </w:pPr>
+      <w:r>
+        <w:rPr>
+          <w:sz w:val="24"/>
+        </w:rPr>
+        <w:br w:type="page"/>
+      </w:r>
+    </w:p>
+    <w:p>
+      <w:pPr>
         <w:pStyle w:val="Titre3"/>
         <w:jc w:val="both"/>
       </w:pPr>
       <w:r>
+        <w:lastRenderedPageBreak/>
         <w:t xml:space="preserve"> </w:t>
       </w:r>
-      <w:bookmarkStart w:id="8" w:name="_Toc3207624"/>
+      <w:bookmarkStart w:id="9" w:name="_Toc3214532"/>
       <w:r>
         <w:t>Formulaire « Ajouter une annonce »</w:t>
       </w:r>
-      <w:bookmarkEnd w:id="8"/>
+      <w:bookmarkEnd w:id="9"/>
     </w:p>
     <w:p/>
     <w:p>
@@ -2962,10 +3482,9 @@
         <w:jc w:val="center"/>
       </w:pPr>
       <w:r>
-        <w:lastRenderedPageBreak/>
         <w:pict>
           <v:shape id="_x0000_i1026" type="#_x0000_t75" style="width:236.4pt;height:309.1pt" o:bordertopcolor="this" o:borderleftcolor="this" o:borderbottomcolor="this" o:borderrightcolor="this">
-            <v:imagedata r:id="rId11" o:title="Ajouter" croptop="116f" cropbottom="232f" cropleft="151f" cropright="440f"/>
+            <v:imagedata r:id="rId12" o:title="Ajouter" croptop="116f" cropbottom="232f" cropleft="151f" cropright="440f"/>
             <w10:bordertop type="single" width="4"/>
             <w10:borderleft type="single" width="4"/>
             <w10:borderbottom type="single" width="4"/>
@@ -2994,6 +3513,7 @@
         <w:t>: Formulaire pour ajouter une annonce</w:t>
       </w:r>
     </w:p>
+    <w:p/>
     <w:p>
       <w:pPr>
         <w:jc w:val="both"/>
@@ -3024,6 +3544,19 @@
           <w:sz w:val="24"/>
         </w:rPr>
         <w:t xml:space="preserve"> Le champs « titre » est de type texte, le champs « description » est de type texte, le champ prix est de type numéro, le champs « image » est de type file et le champs type est un ascenseur provenant de la base. Lors de l’appui sur le bouton « Ajouter », la page se recharge et récupère les différentes valeurs avec un filtre adéquat. </w:t>
+      </w:r>
+    </w:p>
+    <w:p>
+      <w:pPr>
+        <w:rPr>
+          <w:sz w:val="24"/>
+        </w:rPr>
+      </w:pPr>
+      <w:r>
+        <w:rPr>
+          <w:sz w:val="24"/>
+        </w:rPr>
+        <w:br w:type="page"/>
       </w:r>
     </w:p>
     <w:p>
@@ -3032,13 +3565,14 @@
         <w:jc w:val="both"/>
       </w:pPr>
       <w:r>
+        <w:lastRenderedPageBreak/>
         <w:t xml:space="preserve"> </w:t>
       </w:r>
-      <w:bookmarkStart w:id="9" w:name="_Toc3207625"/>
+      <w:bookmarkStart w:id="10" w:name="_Toc3214533"/>
       <w:r>
         <w:t>Formulaire « Se connecter »</w:t>
       </w:r>
-      <w:bookmarkEnd w:id="9"/>
+      <w:bookmarkEnd w:id="10"/>
     </w:p>
     <w:p/>
     <w:p>
@@ -3049,7 +3583,7 @@
       <w:r>
         <w:pict>
           <v:shape id="_x0000_i1027" type="#_x0000_t75" style="width:213.95pt;height:150.1pt" o:bordertopcolor="this" o:borderleftcolor="this" o:borderbottomcolor="this" o:borderrightcolor="this">
-            <v:imagedata r:id="rId12" o:title="Connexion"/>
+            <v:imagedata r:id="rId13" o:title="Connexion"/>
             <w10:bordertop type="single" width="4"/>
             <w10:borderleft type="single" width="4"/>
             <w10:borderbottom type="single" width="4"/>
@@ -3078,6 +3612,7 @@
         <w:t>: Formulaire de connexion</w:t>
       </w:r>
     </w:p>
+    <w:p/>
     <w:p>
       <w:pPr>
         <w:jc w:val="both"/>
@@ -3117,46 +3652,32 @@
         <w:rPr>
           <w:sz w:val="24"/>
         </w:rPr>
-        <w:t xml:space="preserve">. Lors de l’appui sur le bouton </w:t>
-      </w:r>
-      <w:r>
-        <w:rPr>
-          <w:sz w:val="24"/>
-        </w:rPr>
+        <w:t xml:space="preserve">. Lors de l’appui sur le bouton « Connexion », une vérification avec la base de données est effectuée et l’utilisateur est connecté en cas de succès. </w:t>
+      </w:r>
+    </w:p>
+    <w:p>
+      <w:pPr>
+        <w:rPr>
+          <w:sz w:val="24"/>
+        </w:rPr>
+      </w:pPr>
+      <w:r>
+        <w:rPr>
+          <w:sz w:val="24"/>
+        </w:rPr>
+        <w:br w:type="page"/>
+      </w:r>
+    </w:p>
+    <w:p>
+      <w:pPr>
+        <w:pStyle w:val="Titre1"/>
+      </w:pPr>
+      <w:bookmarkStart w:id="11" w:name="_Toc3214534"/>
+      <w:r>
         <w:lastRenderedPageBreak/>
-        <w:t xml:space="preserve">« Connexion », une vérification avec la base de données est effectuée et l’utilisateur est connecté en cas de succès. </w:t>
-      </w:r>
-    </w:p>
-    <w:p>
-      <w:pPr>
-        <w:rPr>
-          <w:sz w:val="24"/>
-        </w:rPr>
-      </w:pPr>
-      <w:r>
-        <w:rPr>
-          <w:sz w:val="24"/>
-        </w:rPr>
-        <w:br w:type="page"/>
-      </w:r>
-    </w:p>
-    <w:p>
-      <w:pPr>
-        <w:pStyle w:val="Titre1"/>
-      </w:pPr>
-      <w:bookmarkStart w:id="10" w:name="_Toc3207626"/>
-      <w:r>
-        <w:lastRenderedPageBreak/>
-        <w:pict>
-          <v:shape id="_x0000_i1034" type="#_x0000_t75" style="width:453.45pt;height:20.05pt">
-            <v:imagedata r:id="rId8" o:title="Navigation1"/>
-          </v:shape>
-        </w:pict>
-      </w:r>
-      <w:r>
         <w:t>ANALYSE ORGANIQUE</w:t>
       </w:r>
-      <w:bookmarkEnd w:id="10"/>
+      <w:bookmarkEnd w:id="11"/>
     </w:p>
     <w:p>
       <w:pPr>
@@ -3165,11 +3686,11 @@
       <w:r>
         <w:t xml:space="preserve"> </w:t>
       </w:r>
-      <w:bookmarkStart w:id="11" w:name="_Toc3207627"/>
+      <w:bookmarkStart w:id="12" w:name="_Toc3214535"/>
       <w:r>
         <w:t>ARCHITECTURE DU PROJET</w:t>
       </w:r>
-      <w:bookmarkEnd w:id="11"/>
+      <w:bookmarkEnd w:id="12"/>
     </w:p>
     <w:p>
       <w:pPr>
@@ -3280,13 +3801,23 @@
     </w:p>
     <w:p>
       <w:pPr>
+        <w:jc w:val="both"/>
+        <w:rPr>
+          <w:sz w:val="24"/>
+        </w:rPr>
+      </w:pPr>
+      <w:bookmarkStart w:id="13" w:name="_GoBack"/>
+      <w:bookmarkEnd w:id="13"/>
+    </w:p>
+    <w:p>
+      <w:pPr>
         <w:pStyle w:val="Titre2"/>
       </w:pPr>
-      <w:bookmarkStart w:id="12" w:name="_Toc3207628"/>
+      <w:bookmarkStart w:id="14" w:name="_Toc3214536"/>
       <w:r>
         <w:t>DESCRIPTION DES FONCTIONS</w:t>
       </w:r>
-      <w:bookmarkEnd w:id="12"/>
+      <w:bookmarkEnd w:id="14"/>
       <w:r>
         <w:t xml:space="preserve"> </w:t>
       </w:r>
@@ -3298,7 +3829,7 @@
       <w:r>
         <w:t xml:space="preserve"> </w:t>
       </w:r>
-      <w:bookmarkStart w:id="13" w:name="_Toc3207629"/>
+      <w:bookmarkStart w:id="15" w:name="_Toc3214537"/>
       <w:r>
         <w:t>Fonction « </w:t>
       </w:r>
@@ -3310,7 +3841,7 @@
       <w:r>
         <w:t> »</w:t>
       </w:r>
-      <w:bookmarkEnd w:id="13"/>
+      <w:bookmarkEnd w:id="15"/>
     </w:p>
     <w:p>
       <w:pPr>
@@ -3375,7 +3906,7 @@
       <w:r>
         <w:t xml:space="preserve"> </w:t>
       </w:r>
-      <w:bookmarkStart w:id="14" w:name="_Toc3207630"/>
+      <w:bookmarkStart w:id="16" w:name="_Toc3214538"/>
       <w:r>
         <w:t>Fonction « </w:t>
       </w:r>
@@ -3387,7 +3918,7 @@
       <w:r>
         <w:t> »</w:t>
       </w:r>
-      <w:bookmarkEnd w:id="14"/>
+      <w:bookmarkEnd w:id="16"/>
     </w:p>
     <w:p>
       <w:pPr>
@@ -3494,7 +4025,7 @@
       <w:r>
         <w:t xml:space="preserve"> </w:t>
       </w:r>
-      <w:bookmarkStart w:id="15" w:name="_Toc3207631"/>
+      <w:bookmarkStart w:id="17" w:name="_Toc3214539"/>
       <w:r>
         <w:t>Fonction « </w:t>
       </w:r>
@@ -3506,7 +4037,7 @@
       <w:r>
         <w:t> »</w:t>
       </w:r>
-      <w:bookmarkEnd w:id="15"/>
+      <w:bookmarkEnd w:id="17"/>
     </w:p>
     <w:p>
       <w:pPr>
@@ -3565,7 +4096,7 @@
       <w:r>
         <w:t xml:space="preserve"> </w:t>
       </w:r>
-      <w:bookmarkStart w:id="16" w:name="_Toc3207632"/>
+      <w:bookmarkStart w:id="18" w:name="_Toc3214540"/>
       <w:r>
         <w:t>Fonction « </w:t>
       </w:r>
@@ -3577,7 +4108,7 @@
       <w:r>
         <w:t> »</w:t>
       </w:r>
-      <w:bookmarkEnd w:id="16"/>
+      <w:bookmarkEnd w:id="18"/>
     </w:p>
     <w:p>
       <w:pPr>
@@ -3612,7 +4143,7 @@
       <w:r>
         <w:t xml:space="preserve"> </w:t>
       </w:r>
-      <w:bookmarkStart w:id="17" w:name="_Toc3207633"/>
+      <w:bookmarkStart w:id="19" w:name="_Toc3214541"/>
       <w:r>
         <w:t>Fonction « </w:t>
       </w:r>
@@ -3624,7 +4155,7 @@
       <w:r>
         <w:t> »</w:t>
       </w:r>
-      <w:bookmarkEnd w:id="17"/>
+      <w:bookmarkEnd w:id="19"/>
     </w:p>
     <w:p>
       <w:pPr>
@@ -3665,7 +4196,7 @@
       <w:r>
         <w:t xml:space="preserve"> </w:t>
       </w:r>
-      <w:bookmarkStart w:id="18" w:name="_Toc3207634"/>
+      <w:bookmarkStart w:id="20" w:name="_Toc3214542"/>
       <w:r>
         <w:t>Fonction « </w:t>
       </w:r>
@@ -3677,7 +4208,7 @@
       <w:r>
         <w:t> »</w:t>
       </w:r>
-      <w:bookmarkEnd w:id="18"/>
+      <w:bookmarkEnd w:id="20"/>
     </w:p>
     <w:p>
       <w:pPr>
@@ -3703,6 +4234,7 @@
       <w:pPr>
         <w:pStyle w:val="Titre3"/>
       </w:pPr>
+      <w:bookmarkStart w:id="21" w:name="_Toc3214543"/>
       <w:r>
         <w:t>Fonction « </w:t>
       </w:r>
@@ -3717,6 +4249,7 @@
       <w:r>
         <w:t> »</w:t>
       </w:r>
+      <w:bookmarkEnd w:id="21"/>
     </w:p>
     <w:p>
       <w:pPr>
@@ -3782,7 +4315,7 @@
         <w:lastRenderedPageBreak/>
         <w:t xml:space="preserve"> </w:t>
       </w:r>
-      <w:bookmarkStart w:id="19" w:name="_Toc3207635"/>
+      <w:bookmarkStart w:id="22" w:name="_Toc3214544"/>
       <w:r>
         <w:t>Fonction « </w:t>
       </w:r>
@@ -3794,7 +4327,7 @@
       <w:r>
         <w:t> »</w:t>
       </w:r>
-      <w:bookmarkEnd w:id="19"/>
+      <w:bookmarkEnd w:id="22"/>
       <w:r>
         <w:t xml:space="preserve"> </w:t>
       </w:r>
@@ -3829,6 +4362,7 @@
       <w:pPr>
         <w:pStyle w:val="Titre3"/>
       </w:pPr>
+      <w:bookmarkStart w:id="23" w:name="_Toc3214545"/>
       <w:r>
         <w:t>Fonction « </w:t>
       </w:r>
@@ -3841,7 +4375,11 @@
       </w:r>
       <w:proofErr w:type="spellEnd"/>
       <w:r>
-        <w:t xml:space="preserve"> » </w:t>
+        <w:t> »</w:t>
+      </w:r>
+      <w:bookmarkEnd w:id="23"/>
+      <w:r>
+        <w:t xml:space="preserve"> </w:t>
       </w:r>
     </w:p>
     <w:p>
@@ -3889,7 +4427,7 @@
       <w:r>
         <w:t xml:space="preserve"> </w:t>
       </w:r>
-      <w:bookmarkStart w:id="20" w:name="_Toc3207636"/>
+      <w:bookmarkStart w:id="24" w:name="_Toc3214546"/>
       <w:r>
         <w:t>Fonction « </w:t>
       </w:r>
@@ -3901,7 +4439,7 @@
       <w:r>
         <w:t> »</w:t>
       </w:r>
-      <w:bookmarkEnd w:id="20"/>
+      <w:bookmarkEnd w:id="24"/>
     </w:p>
     <w:p>
       <w:pPr>
@@ -3930,6 +4468,7 @@
       <w:pPr>
         <w:pStyle w:val="Titre3"/>
       </w:pPr>
+      <w:bookmarkStart w:id="25" w:name="_Toc3214547"/>
       <w:r>
         <w:t>Fonction « </w:t>
       </w:r>
@@ -3941,6 +4480,7 @@
       <w:r>
         <w:t> »</w:t>
       </w:r>
+      <w:bookmarkEnd w:id="25"/>
     </w:p>
     <w:p>
       <w:pPr>
@@ -3983,6 +4523,7 @@
       <w:pPr>
         <w:pStyle w:val="Titre3"/>
       </w:pPr>
+      <w:bookmarkStart w:id="26" w:name="_Toc3214548"/>
       <w:r>
         <w:t>Fonction « </w:t>
       </w:r>
@@ -3994,6 +4535,7 @@
       <w:r>
         <w:t> »</w:t>
       </w:r>
+      <w:bookmarkEnd w:id="26"/>
     </w:p>
     <w:p>
       <w:pPr>
@@ -5357,7 +5899,7 @@
 </file>
 
 <file path=customXml/itemProps1.xml><?xml version="1.0" encoding="utf-8"?>
-<ds:datastoreItem xmlns:ds="http://schemas.openxmlformats.org/officeDocument/2006/customXml" ds:itemID="{729CD773-4DCF-4D3B-A8A5-374E3C435023}">
+<ds:datastoreItem xmlns:ds="http://schemas.openxmlformats.org/officeDocument/2006/customXml" ds:itemID="{47DDB50F-1528-4720-BC3E-329A18D8C065}">
   <ds:schemaRefs>
     <ds:schemaRef ds:uri="http://schemas.openxmlformats.org/officeDocument/2006/bibliography"/>
   </ds:schemaRefs>

</xml_diff>

<commit_message>
Conclusion dans la documentation
</commit_message>
<xml_diff>
--- a/Doc/Documentation.docx
+++ b/Doc/Documentation.docx
@@ -972,7 +972,7 @@
           <w:r>
             <w:fldChar w:fldCharType="separate"/>
           </w:r>
-          <w:hyperlink w:anchor="_Toc3214523" w:history="1">
+          <w:hyperlink w:anchor="_Toc3808911" w:history="1">
             <w:r>
               <w:rPr>
                 <w:rStyle w:val="Lienhypertexte"/>
@@ -999,7 +999,7 @@
                 <w:noProof/>
                 <w:webHidden/>
               </w:rPr>
-              <w:instrText xml:space="preserve"> PAGEREF _Toc3214523 \h </w:instrText>
+              <w:instrText xml:space="preserve"> PAGEREF _Toc3808911 \h </w:instrText>
             </w:r>
             <w:r>
               <w:rPr>
@@ -1042,7 +1042,7 @@
               <w:lang w:eastAsia="fr-CH"/>
             </w:rPr>
           </w:pPr>
-          <w:hyperlink w:anchor="_Toc3214524" w:history="1">
+          <w:hyperlink w:anchor="_Toc3808912" w:history="1">
             <w:r>
               <w:rPr>
                 <w:rStyle w:val="Lienhypertexte"/>
@@ -1069,7 +1069,7 @@
                 <w:noProof/>
                 <w:webHidden/>
               </w:rPr>
-              <w:instrText xml:space="preserve"> PAGEREF _Toc3214524 \h </w:instrText>
+              <w:instrText xml:space="preserve"> PAGEREF _Toc3808912 \h </w:instrText>
             </w:r>
             <w:r>
               <w:rPr>
@@ -1112,7 +1112,7 @@
               <w:lang w:eastAsia="fr-CH"/>
             </w:rPr>
           </w:pPr>
-          <w:hyperlink w:anchor="_Toc3214525" w:history="1">
+          <w:hyperlink w:anchor="_Toc3808913" w:history="1">
             <w:r>
               <w:rPr>
                 <w:rStyle w:val="Lienhypertexte"/>
@@ -1139,7 +1139,7 @@
                 <w:noProof/>
                 <w:webHidden/>
               </w:rPr>
-              <w:instrText xml:space="preserve"> PAGEREF _Toc3214525 \h </w:instrText>
+              <w:instrText xml:space="preserve"> PAGEREF _Toc3808913 \h </w:instrText>
             </w:r>
             <w:r>
               <w:rPr>
@@ -1182,7 +1182,7 @@
               <w:lang w:eastAsia="fr-CH"/>
             </w:rPr>
           </w:pPr>
-          <w:hyperlink w:anchor="_Toc3214526" w:history="1">
+          <w:hyperlink w:anchor="_Toc3808914" w:history="1">
             <w:r>
               <w:rPr>
                 <w:rStyle w:val="Lienhypertexte"/>
@@ -1209,7 +1209,7 @@
                 <w:noProof/>
                 <w:webHidden/>
               </w:rPr>
-              <w:instrText xml:space="preserve"> PAGEREF _Toc3214526 \h </w:instrText>
+              <w:instrText xml:space="preserve"> PAGEREF _Toc3808914 \h </w:instrText>
             </w:r>
             <w:r>
               <w:rPr>
@@ -1252,7 +1252,7 @@
               <w:lang w:eastAsia="fr-CH"/>
             </w:rPr>
           </w:pPr>
-          <w:hyperlink w:anchor="_Toc3214527" w:history="1">
+          <w:hyperlink w:anchor="_Toc3808915" w:history="1">
             <w:r>
               <w:rPr>
                 <w:rStyle w:val="Lienhypertexte"/>
@@ -1279,7 +1279,7 @@
                 <w:noProof/>
                 <w:webHidden/>
               </w:rPr>
-              <w:instrText xml:space="preserve"> PAGEREF _Toc3214527 \h </w:instrText>
+              <w:instrText xml:space="preserve"> PAGEREF _Toc3808915 \h </w:instrText>
             </w:r>
             <w:r>
               <w:rPr>
@@ -1322,7 +1322,7 @@
               <w:lang w:eastAsia="fr-CH"/>
             </w:rPr>
           </w:pPr>
-          <w:hyperlink w:anchor="_Toc3214528" w:history="1">
+          <w:hyperlink w:anchor="_Toc3808916" w:history="1">
             <w:r>
               <w:rPr>
                 <w:rStyle w:val="Lienhypertexte"/>
@@ -1349,7 +1349,7 @@
                 <w:noProof/>
                 <w:webHidden/>
               </w:rPr>
-              <w:instrText xml:space="preserve"> PAGEREF _Toc3214528 \h </w:instrText>
+              <w:instrText xml:space="preserve"> PAGEREF _Toc3808916 \h </w:instrText>
             </w:r>
             <w:r>
               <w:rPr>
@@ -1392,7 +1392,7 @@
               <w:lang w:eastAsia="fr-CH"/>
             </w:rPr>
           </w:pPr>
-          <w:hyperlink w:anchor="_Toc3214529" w:history="1">
+          <w:hyperlink w:anchor="_Toc3808917" w:history="1">
             <w:r>
               <w:rPr>
                 <w:rStyle w:val="Lienhypertexte"/>
@@ -1419,7 +1419,7 @@
                 <w:noProof/>
                 <w:webHidden/>
               </w:rPr>
-              <w:instrText xml:space="preserve"> PAGEREF _Toc3214529 \h </w:instrText>
+              <w:instrText xml:space="preserve"> PAGEREF _Toc3808917 \h </w:instrText>
             </w:r>
             <w:r>
               <w:rPr>
@@ -1462,7 +1462,7 @@
               <w:lang w:eastAsia="fr-CH"/>
             </w:rPr>
           </w:pPr>
-          <w:hyperlink w:anchor="_Toc3214530" w:history="1">
+          <w:hyperlink w:anchor="_Toc3808918" w:history="1">
             <w:r>
               <w:rPr>
                 <w:rStyle w:val="Lienhypertexte"/>
@@ -1489,7 +1489,7 @@
                 <w:noProof/>
                 <w:webHidden/>
               </w:rPr>
-              <w:instrText xml:space="preserve"> PAGEREF _Toc3214530 \h </w:instrText>
+              <w:instrText xml:space="preserve"> PAGEREF _Toc3808918 \h </w:instrText>
             </w:r>
             <w:r>
               <w:rPr>
@@ -1532,7 +1532,7 @@
               <w:lang w:eastAsia="fr-CH"/>
             </w:rPr>
           </w:pPr>
-          <w:hyperlink w:anchor="_Toc3214531" w:history="1">
+          <w:hyperlink w:anchor="_Toc3808919" w:history="1">
             <w:r>
               <w:rPr>
                 <w:rStyle w:val="Lienhypertexte"/>
@@ -1559,7 +1559,7 @@
                 <w:noProof/>
                 <w:webHidden/>
               </w:rPr>
-              <w:instrText xml:space="preserve"> PAGEREF _Toc3214531 \h </w:instrText>
+              <w:instrText xml:space="preserve"> PAGEREF _Toc3808919 \h </w:instrText>
             </w:r>
             <w:r>
               <w:rPr>
@@ -1602,7 +1602,7 @@
               <w:lang w:eastAsia="fr-CH"/>
             </w:rPr>
           </w:pPr>
-          <w:hyperlink w:anchor="_Toc3214532" w:history="1">
+          <w:hyperlink w:anchor="_Toc3808920" w:history="1">
             <w:r>
               <w:rPr>
                 <w:rStyle w:val="Lienhypertexte"/>
@@ -1629,7 +1629,7 @@
                 <w:noProof/>
                 <w:webHidden/>
               </w:rPr>
-              <w:instrText xml:space="preserve"> PAGEREF _Toc3214532 \h </w:instrText>
+              <w:instrText xml:space="preserve"> PAGEREF _Toc3808920 \h </w:instrText>
             </w:r>
             <w:r>
               <w:rPr>
@@ -1672,7 +1672,7 @@
               <w:lang w:eastAsia="fr-CH"/>
             </w:rPr>
           </w:pPr>
-          <w:hyperlink w:anchor="_Toc3214533" w:history="1">
+          <w:hyperlink w:anchor="_Toc3808921" w:history="1">
             <w:r>
               <w:rPr>
                 <w:rStyle w:val="Lienhypertexte"/>
@@ -1699,7 +1699,7 @@
                 <w:noProof/>
                 <w:webHidden/>
               </w:rPr>
-              <w:instrText xml:space="preserve"> PAGEREF _Toc3214533 \h </w:instrText>
+              <w:instrText xml:space="preserve"> PAGEREF _Toc3808921 \h </w:instrText>
             </w:r>
             <w:r>
               <w:rPr>
@@ -1742,7 +1742,7 @@
               <w:lang w:eastAsia="fr-CH"/>
             </w:rPr>
           </w:pPr>
-          <w:hyperlink w:anchor="_Toc3214534" w:history="1">
+          <w:hyperlink w:anchor="_Toc3808922" w:history="1">
             <w:r>
               <w:rPr>
                 <w:rStyle w:val="Lienhypertexte"/>
@@ -1769,7 +1769,7 @@
                 <w:noProof/>
                 <w:webHidden/>
               </w:rPr>
-              <w:instrText xml:space="preserve"> PAGEREF _Toc3214534 \h </w:instrText>
+              <w:instrText xml:space="preserve"> PAGEREF _Toc3808922 \h </w:instrText>
             </w:r>
             <w:r>
               <w:rPr>
@@ -1812,7 +1812,7 @@
               <w:lang w:eastAsia="fr-CH"/>
             </w:rPr>
           </w:pPr>
-          <w:hyperlink w:anchor="_Toc3214535" w:history="1">
+          <w:hyperlink w:anchor="_Toc3808923" w:history="1">
             <w:r>
               <w:rPr>
                 <w:rStyle w:val="Lienhypertexte"/>
@@ -1839,7 +1839,7 @@
                 <w:noProof/>
                 <w:webHidden/>
               </w:rPr>
-              <w:instrText xml:space="preserve"> PAGEREF _Toc3214535 \h </w:instrText>
+              <w:instrText xml:space="preserve"> PAGEREF _Toc3808923 \h </w:instrText>
             </w:r>
             <w:r>
               <w:rPr>
@@ -1882,7 +1882,7 @@
               <w:lang w:eastAsia="fr-CH"/>
             </w:rPr>
           </w:pPr>
-          <w:hyperlink w:anchor="_Toc3214536" w:history="1">
+          <w:hyperlink w:anchor="_Toc3808924" w:history="1">
             <w:r>
               <w:rPr>
                 <w:rStyle w:val="Lienhypertexte"/>
@@ -1909,7 +1909,7 @@
                 <w:noProof/>
                 <w:webHidden/>
               </w:rPr>
-              <w:instrText xml:space="preserve"> PAGEREF _Toc3214536 \h </w:instrText>
+              <w:instrText xml:space="preserve"> PAGEREF _Toc3808924 \h </w:instrText>
             </w:r>
             <w:r>
               <w:rPr>
@@ -1952,7 +1952,7 @@
               <w:lang w:eastAsia="fr-CH"/>
             </w:rPr>
           </w:pPr>
-          <w:hyperlink w:anchor="_Toc3214537" w:history="1">
+          <w:hyperlink w:anchor="_Toc3808925" w:history="1">
             <w:r>
               <w:rPr>
                 <w:rStyle w:val="Lienhypertexte"/>
@@ -1979,7 +1979,7 @@
                 <w:noProof/>
                 <w:webHidden/>
               </w:rPr>
-              <w:instrText xml:space="preserve"> PAGEREF _Toc3214537 \h </w:instrText>
+              <w:instrText xml:space="preserve"> PAGEREF _Toc3808925 \h </w:instrText>
             </w:r>
             <w:r>
               <w:rPr>
@@ -2022,7 +2022,7 @@
               <w:lang w:eastAsia="fr-CH"/>
             </w:rPr>
           </w:pPr>
-          <w:hyperlink w:anchor="_Toc3214538" w:history="1">
+          <w:hyperlink w:anchor="_Toc3808926" w:history="1">
             <w:r>
               <w:rPr>
                 <w:rStyle w:val="Lienhypertexte"/>
@@ -2049,7 +2049,7 @@
                 <w:noProof/>
                 <w:webHidden/>
               </w:rPr>
-              <w:instrText xml:space="preserve"> PAGEREF _Toc3214538 \h </w:instrText>
+              <w:instrText xml:space="preserve"> PAGEREF _Toc3808926 \h </w:instrText>
             </w:r>
             <w:r>
               <w:rPr>
@@ -2092,7 +2092,7 @@
               <w:lang w:eastAsia="fr-CH"/>
             </w:rPr>
           </w:pPr>
-          <w:hyperlink w:anchor="_Toc3214539" w:history="1">
+          <w:hyperlink w:anchor="_Toc3808927" w:history="1">
             <w:r>
               <w:rPr>
                 <w:rStyle w:val="Lienhypertexte"/>
@@ -2119,7 +2119,7 @@
                 <w:noProof/>
                 <w:webHidden/>
               </w:rPr>
-              <w:instrText xml:space="preserve"> PAGEREF _Toc3214539 \h </w:instrText>
+              <w:instrText xml:space="preserve"> PAGEREF _Toc3808927 \h </w:instrText>
             </w:r>
             <w:r>
               <w:rPr>
@@ -2162,7 +2162,7 @@
               <w:lang w:eastAsia="fr-CH"/>
             </w:rPr>
           </w:pPr>
-          <w:hyperlink w:anchor="_Toc3214540" w:history="1">
+          <w:hyperlink w:anchor="_Toc3808928" w:history="1">
             <w:r>
               <w:rPr>
                 <w:rStyle w:val="Lienhypertexte"/>
@@ -2189,7 +2189,7 @@
                 <w:noProof/>
                 <w:webHidden/>
               </w:rPr>
-              <w:instrText xml:space="preserve"> PAGEREF _Toc3214540 \h </w:instrText>
+              <w:instrText xml:space="preserve"> PAGEREF _Toc3808928 \h </w:instrText>
             </w:r>
             <w:r>
               <w:rPr>
@@ -2232,7 +2232,7 @@
               <w:lang w:eastAsia="fr-CH"/>
             </w:rPr>
           </w:pPr>
-          <w:hyperlink w:anchor="_Toc3214541" w:history="1">
+          <w:hyperlink w:anchor="_Toc3808929" w:history="1">
             <w:r>
               <w:rPr>
                 <w:rStyle w:val="Lienhypertexte"/>
@@ -2259,7 +2259,7 @@
                 <w:noProof/>
                 <w:webHidden/>
               </w:rPr>
-              <w:instrText xml:space="preserve"> PAGEREF _Toc3214541 \h </w:instrText>
+              <w:instrText xml:space="preserve"> PAGEREF _Toc3808929 \h </w:instrText>
             </w:r>
             <w:r>
               <w:rPr>
@@ -2302,7 +2302,7 @@
               <w:lang w:eastAsia="fr-CH"/>
             </w:rPr>
           </w:pPr>
-          <w:hyperlink w:anchor="_Toc3214542" w:history="1">
+          <w:hyperlink w:anchor="_Toc3808930" w:history="1">
             <w:r>
               <w:rPr>
                 <w:rStyle w:val="Lienhypertexte"/>
@@ -2329,7 +2329,7 @@
                 <w:noProof/>
                 <w:webHidden/>
               </w:rPr>
-              <w:instrText xml:space="preserve"> PAGEREF _Toc3214542 \h </w:instrText>
+              <w:instrText xml:space="preserve"> PAGEREF _Toc3808930 \h </w:instrText>
             </w:r>
             <w:r>
               <w:rPr>
@@ -2372,7 +2372,7 @@
               <w:lang w:eastAsia="fr-CH"/>
             </w:rPr>
           </w:pPr>
-          <w:hyperlink w:anchor="_Toc3214543" w:history="1">
+          <w:hyperlink w:anchor="_Toc3808931" w:history="1">
             <w:r>
               <w:rPr>
                 <w:rStyle w:val="Lienhypertexte"/>
@@ -2399,7 +2399,7 @@
                 <w:noProof/>
                 <w:webHidden/>
               </w:rPr>
-              <w:instrText xml:space="preserve"> PAGEREF _Toc3214543 \h </w:instrText>
+              <w:instrText xml:space="preserve"> PAGEREF _Toc3808931 \h </w:instrText>
             </w:r>
             <w:r>
               <w:rPr>
@@ -2442,7 +2442,7 @@
               <w:lang w:eastAsia="fr-CH"/>
             </w:rPr>
           </w:pPr>
-          <w:hyperlink w:anchor="_Toc3214544" w:history="1">
+          <w:hyperlink w:anchor="_Toc3808932" w:history="1">
             <w:r>
               <w:rPr>
                 <w:rStyle w:val="Lienhypertexte"/>
@@ -2469,7 +2469,7 @@
                 <w:noProof/>
                 <w:webHidden/>
               </w:rPr>
-              <w:instrText xml:space="preserve"> PAGEREF _Toc3214544 \h </w:instrText>
+              <w:instrText xml:space="preserve"> PAGEREF _Toc3808932 \h </w:instrText>
             </w:r>
             <w:r>
               <w:rPr>
@@ -2489,7 +2489,7 @@
                 <w:noProof/>
                 <w:webHidden/>
               </w:rPr>
-              <w:t>7</w:t>
+              <w:t>8</w:t>
             </w:r>
             <w:r>
               <w:rPr>
@@ -2512,7 +2512,7 @@
               <w:lang w:eastAsia="fr-CH"/>
             </w:rPr>
           </w:pPr>
-          <w:hyperlink w:anchor="_Toc3214545" w:history="1">
+          <w:hyperlink w:anchor="_Toc3808933" w:history="1">
             <w:r>
               <w:rPr>
                 <w:rStyle w:val="Lienhypertexte"/>
@@ -2539,7 +2539,7 @@
                 <w:noProof/>
                 <w:webHidden/>
               </w:rPr>
-              <w:instrText xml:space="preserve"> PAGEREF _Toc3214545 \h </w:instrText>
+              <w:instrText xml:space="preserve"> PAGEREF _Toc3808933 \h </w:instrText>
             </w:r>
             <w:r>
               <w:rPr>
@@ -2582,7 +2582,7 @@
               <w:lang w:eastAsia="fr-CH"/>
             </w:rPr>
           </w:pPr>
-          <w:hyperlink w:anchor="_Toc3214546" w:history="1">
+          <w:hyperlink w:anchor="_Toc3808934" w:history="1">
             <w:r>
               <w:rPr>
                 <w:rStyle w:val="Lienhypertexte"/>
@@ -2609,7 +2609,7 @@
                 <w:noProof/>
                 <w:webHidden/>
               </w:rPr>
-              <w:instrText xml:space="preserve"> PAGEREF _Toc3214546 \h </w:instrText>
+              <w:instrText xml:space="preserve"> PAGEREF _Toc3808934 \h </w:instrText>
             </w:r>
             <w:r>
               <w:rPr>
@@ -2652,7 +2652,7 @@
               <w:lang w:eastAsia="fr-CH"/>
             </w:rPr>
           </w:pPr>
-          <w:hyperlink w:anchor="_Toc3214547" w:history="1">
+          <w:hyperlink w:anchor="_Toc3808935" w:history="1">
             <w:r>
               <w:rPr>
                 <w:rStyle w:val="Lienhypertexte"/>
@@ -2679,7 +2679,7 @@
                 <w:noProof/>
                 <w:webHidden/>
               </w:rPr>
-              <w:instrText xml:space="preserve"> PAGEREF _Toc3214547 \h </w:instrText>
+              <w:instrText xml:space="preserve"> PAGEREF _Toc3808935 \h </w:instrText>
             </w:r>
             <w:r>
               <w:rPr>
@@ -2722,7 +2722,7 @@
               <w:lang w:eastAsia="fr-CH"/>
             </w:rPr>
           </w:pPr>
-          <w:hyperlink w:anchor="_Toc3214548" w:history="1">
+          <w:hyperlink w:anchor="_Toc3808936" w:history="1">
             <w:r>
               <w:rPr>
                 <w:rStyle w:val="Lienhypertexte"/>
@@ -2749,7 +2749,7 @@
                 <w:noProof/>
                 <w:webHidden/>
               </w:rPr>
-              <w:instrText xml:space="preserve"> PAGEREF _Toc3214548 \h </w:instrText>
+              <w:instrText xml:space="preserve"> PAGEREF _Toc3808936 \h </w:instrText>
             </w:r>
             <w:r>
               <w:rPr>
@@ -2801,7 +2801,7 @@
       <w:pPr>
         <w:pStyle w:val="Titre1"/>
       </w:pPr>
-      <w:bookmarkStart w:id="0" w:name="_Toc3214523"/>
+      <w:bookmarkStart w:id="0" w:name="_Toc3808911"/>
       <w:r>
         <w:lastRenderedPageBreak/>
         <w:t>INTRODUCTION</w:t>
@@ -2994,7 +2994,7 @@
       <w:pPr>
         <w:pStyle w:val="Titre2"/>
       </w:pPr>
-      <w:bookmarkStart w:id="1" w:name="_Toc3214524"/>
+      <w:bookmarkStart w:id="1" w:name="_Toc3808912"/>
       <w:r>
         <w:t>La maquette</w:t>
       </w:r>
@@ -3026,7 +3026,7 @@
             <v:path o:extrusionok="f" gradientshapeok="t" o:connecttype="rect"/>
             <o:lock v:ext="edit" aspectratio="t"/>
           </v:shapetype>
-          <v:shape id="_x0000_i1040" type="#_x0000_t75" style="width:453.25pt;height:310pt">
+          <v:shape id="_x0000_i1025" type="#_x0000_t75" style="width:453.25pt;height:310pt">
             <v:imagedata r:id="rId7" o:title="Maquette"/>
           </v:shape>
         </w:pict>
@@ -3040,14 +3040,27 @@
       <w:r>
         <w:t xml:space="preserve">Figure </w:t>
       </w:r>
-      <w:fldSimple w:instr=" SEQ Figure \* ARABIC ">
-        <w:r>
-          <w:rPr>
-            <w:noProof/>
-          </w:rPr>
-          <w:t>1</w:t>
-        </w:r>
-      </w:fldSimple>
+      <w:r>
+        <w:fldChar w:fldCharType="begin"/>
+      </w:r>
+      <w:r>
+        <w:instrText xml:space="preserve"> SEQ Figure \* ARABIC </w:instrText>
+      </w:r>
+      <w:r>
+        <w:fldChar w:fldCharType="separate"/>
+      </w:r>
+      <w:r>
+        <w:rPr>
+          <w:noProof/>
+        </w:rPr>
+        <w:t>1</w:t>
+      </w:r>
+      <w:r>
+        <w:rPr>
+          <w:noProof/>
+        </w:rPr>
+        <w:fldChar w:fldCharType="end"/>
+      </w:r>
       <w:r>
         <w:t>: La maquette</w:t>
       </w:r>
@@ -3075,7 +3088,7 @@
       <w:pPr>
         <w:pStyle w:val="Titre1"/>
       </w:pPr>
-      <w:bookmarkStart w:id="2" w:name="_Toc3214525"/>
+      <w:bookmarkStart w:id="2" w:name="_Toc3808913"/>
       <w:r>
         <w:lastRenderedPageBreak/>
         <w:t>ANALYSE FONCTIONNELLE</w:t>
@@ -3116,7 +3129,7 @@
         <w:pStyle w:val="Titre2"/>
         <w:jc w:val="both"/>
       </w:pPr>
-      <w:bookmarkStart w:id="3" w:name="_Toc3214526"/>
+      <w:bookmarkStart w:id="3" w:name="_Toc3808914"/>
       <w:r>
         <w:t>FONCTIONNELITES DISPONIBLE</w:t>
       </w:r>
@@ -3130,7 +3143,7 @@
       <w:r>
         <w:t xml:space="preserve"> </w:t>
       </w:r>
-      <w:bookmarkStart w:id="4" w:name="_Toc3214527"/>
+      <w:bookmarkStart w:id="4" w:name="_Toc3808915"/>
       <w:r>
         <w:t>En tant qu’utilisateur</w:t>
       </w:r>
@@ -3198,7 +3211,7 @@
         <w:pStyle w:val="Titre2"/>
         <w:jc w:val="both"/>
       </w:pPr>
-      <w:bookmarkStart w:id="5" w:name="_Toc3214528"/>
+      <w:bookmarkStart w:id="5" w:name="_Toc3808916"/>
       <w:r>
         <w:t>DESCRIPTION DE L’INTERFACE ET DE SON FONCTIONNEMENT</w:t>
       </w:r>
@@ -3226,7 +3239,7 @@
       <w:r>
         <w:t xml:space="preserve"> </w:t>
       </w:r>
-      <w:bookmarkStart w:id="6" w:name="_Toc3214529"/>
+      <w:bookmarkStart w:id="6" w:name="_Toc3808917"/>
       <w:r>
         <w:t>Barre de navigation</w:t>
       </w:r>
@@ -3245,7 +3258,7 @@
           <w:sz w:val="24"/>
         </w:rPr>
         <w:pict>
-          <v:shape id="_x0000_i1035" type="#_x0000_t75" style="width:453.45pt;height:20.05pt">
+          <v:shape id="_x0000_i1026" type="#_x0000_t75" style="width:453.45pt;height:20.05pt">
             <v:imagedata r:id="rId8" o:title="Navigation1"/>
           </v:shape>
         </w:pict>
@@ -3283,7 +3296,7 @@
           <w:sz w:val="24"/>
         </w:rPr>
         <w:pict>
-          <v:shape id="_x0000_i1037" type="#_x0000_t75" style="width:453.55pt;height:17.7pt">
+          <v:shape id="_x0000_i1027" type="#_x0000_t75" style="width:453.55pt;height:17.7pt">
             <v:imagedata r:id="rId9" o:title="Navigation2"/>
           </v:shape>
         </w:pict>
@@ -3315,7 +3328,7 @@
       <w:pPr>
         <w:pStyle w:val="Titre3"/>
       </w:pPr>
-      <w:bookmarkStart w:id="7" w:name="_Toc3214530"/>
+      <w:bookmarkStart w:id="7" w:name="_Toc3808918"/>
       <w:r>
         <w:t>Le menu des catégories</w:t>
       </w:r>
@@ -3334,7 +3347,7 @@
           <w:sz w:val="24"/>
         </w:rPr>
         <w:pict>
-          <v:shape id="_x0000_i1049" type="#_x0000_t75" style="width:453.5pt;height:50.25pt">
+          <v:shape id="_x0000_i1028" type="#_x0000_t75" style="width:453.5pt;height:50.25pt">
             <v:imagedata r:id="rId10" o:title="MenuCatégorie"/>
           </v:shape>
         </w:pict>
@@ -3376,7 +3389,7 @@
         <w:lastRenderedPageBreak/>
         <w:t xml:space="preserve"> </w:t>
       </w:r>
-      <w:bookmarkStart w:id="8" w:name="_Toc3214531"/>
+      <w:bookmarkStart w:id="8" w:name="_Toc3808919"/>
       <w:r>
         <w:t>Page « </w:t>
       </w:r>
@@ -3398,7 +3411,7 @@
       </w:pPr>
       <w:r>
         <w:pict>
-          <v:shape id="_x0000_i1025" type="#_x0000_t75" style="width:458.6pt;height:378.1pt" o:bordertopcolor="this" o:borderleftcolor="this" o:borderbottomcolor="this" o:borderrightcolor="this">
+          <v:shape id="_x0000_i1029" type="#_x0000_t75" style="width:458.6pt;height:378.1pt" o:bordertopcolor="this" o:borderleftcolor="this" o:borderbottomcolor="this" o:borderrightcolor="this">
             <v:imagedata r:id="rId11" o:title="index"/>
             <w10:bordertop type="dot" width="4"/>
             <w10:borderleft type="dot" width="4"/>
@@ -3416,14 +3429,27 @@
       <w:r>
         <w:t xml:space="preserve">Figure </w:t>
       </w:r>
-      <w:fldSimple w:instr=" SEQ Figure \* ARABIC ">
-        <w:r>
-          <w:rPr>
-            <w:noProof/>
-          </w:rPr>
-          <w:t>2</w:t>
-        </w:r>
-      </w:fldSimple>
+      <w:r>
+        <w:fldChar w:fldCharType="begin"/>
+      </w:r>
+      <w:r>
+        <w:instrText xml:space="preserve"> SEQ Figure \* ARABIC </w:instrText>
+      </w:r>
+      <w:r>
+        <w:fldChar w:fldCharType="separate"/>
+      </w:r>
+      <w:r>
+        <w:rPr>
+          <w:noProof/>
+        </w:rPr>
+        <w:t>2</w:t>
+      </w:r>
+      <w:r>
+        <w:rPr>
+          <w:noProof/>
+        </w:rPr>
+        <w:fldChar w:fldCharType="end"/>
+      </w:r>
       <w:r>
         <w:t xml:space="preserve">: </w:t>
       </w:r>
@@ -3463,17 +3489,11 @@
     <w:p>
       <w:pPr>
         <w:pStyle w:val="Titre3"/>
-        <w:jc w:val="both"/>
       </w:pPr>
       <w:r>
         <w:lastRenderedPageBreak/>
-        <w:t xml:space="preserve"> </w:t>
-      </w:r>
-      <w:bookmarkStart w:id="9" w:name="_Toc3214532"/>
-      <w:r>
-        <w:t>Formulaire « Ajouter une annonce »</w:t>
-      </w:r>
-      <w:bookmarkEnd w:id="9"/>
+        <w:t>Consulter une annonce</w:t>
+      </w:r>
     </w:p>
     <w:p/>
     <w:p>
@@ -3483,12 +3503,8 @@
       </w:pPr>
       <w:r>
         <w:pict>
-          <v:shape id="_x0000_i1026" type="#_x0000_t75" style="width:236.4pt;height:309.1pt" o:bordertopcolor="this" o:borderleftcolor="this" o:borderbottomcolor="this" o:borderrightcolor="this">
-            <v:imagedata r:id="rId12" o:title="Ajouter" croptop="116f" cropbottom="232f" cropleft="151f" cropright="440f"/>
-            <w10:bordertop type="single" width="4"/>
-            <w10:borderleft type="single" width="4"/>
-            <w10:borderbottom type="single" width="4"/>
-            <w10:borderright type="single" width="4"/>
+          <v:shape id="_x0000_i1046" type="#_x0000_t75" style="width:452.4pt;height:253.15pt">
+            <v:imagedata r:id="rId12" o:title="CliquerSurAnnonces"/>
           </v:shape>
         </w:pict>
       </w:r>
@@ -3510,52 +3526,28 @@
         </w:r>
       </w:fldSimple>
       <w:r>
-        <w:t>: Formulaire pour ajouter une annonce</w:t>
-      </w:r>
-    </w:p>
-    <w:p/>
-    <w:p>
-      <w:pPr>
-        <w:jc w:val="both"/>
-        <w:rPr>
-          <w:sz w:val="24"/>
-        </w:rPr>
-      </w:pPr>
-      <w:r>
-        <w:rPr>
-          <w:sz w:val="24"/>
-        </w:rPr>
-        <w:t>Le formulaire est composé dans total de 5 champs : le titre, la description, le prix, l’</w:t>
-      </w:r>
-      <w:r>
-        <w:rPr>
-          <w:sz w:val="24"/>
-        </w:rPr>
-        <w:t>image et le type</w:t>
-      </w:r>
-      <w:r>
-        <w:rPr>
-          <w:sz w:val="24"/>
-        </w:rPr>
-        <w:t>. Ceux-ci sont tous indispensable.</w:t>
-      </w:r>
-      <w:r>
-        <w:rPr>
-          <w:sz w:val="24"/>
-        </w:rPr>
-        <w:t xml:space="preserve"> Le champs « titre » est de type texte, le champs « description » est de type texte, le champ prix est de type numéro, le champs « image » est de type file et le champs type est un ascenseur provenant de la base. Lors de l’appui sur le bouton « Ajouter », la page se recharge et récupère les différentes valeurs avec un filtre adéquat. </w:t>
-      </w:r>
-    </w:p>
-    <w:p>
-      <w:pPr>
-        <w:rPr>
-          <w:sz w:val="24"/>
-        </w:rPr>
-      </w:pPr>
-      <w:r>
-        <w:rPr>
-          <w:sz w:val="24"/>
-        </w:rPr>
+        <w:t xml:space="preserve">: </w:t>
+      </w:r>
+      <w:proofErr w:type="spellStart"/>
+      <w:r>
+        <w:t>Consuler</w:t>
+      </w:r>
+      <w:proofErr w:type="spellEnd"/>
+      <w:r>
+        <w:t xml:space="preserve"> une annonce</w:t>
+      </w:r>
+    </w:p>
+    <w:p>
+      <w:r>
+        <w:t xml:space="preserve">Le bouton pour consulter une annonce ouvre une pop-up avec les informations que celle-ci contient. </w:t>
+      </w:r>
+      <w:r>
+        <w:br/>
+        <w:t>Le titre, le prix et la description sont affichés.</w:t>
+      </w:r>
+    </w:p>
+    <w:p>
+      <w:r>
         <w:br w:type="page"/>
       </w:r>
     </w:p>
@@ -3564,15 +3556,12 @@
         <w:pStyle w:val="Titre3"/>
         <w:jc w:val="both"/>
       </w:pPr>
+      <w:bookmarkStart w:id="9" w:name="_Toc3808920"/>
       <w:r>
         <w:lastRenderedPageBreak/>
-        <w:t xml:space="preserve"> </w:t>
-      </w:r>
-      <w:bookmarkStart w:id="10" w:name="_Toc3214533"/>
-      <w:r>
-        <w:t>Formulaire « Se connecter »</w:t>
-      </w:r>
-      <w:bookmarkEnd w:id="10"/>
+        <w:t>Formulaire « Ajouter une annonce »</w:t>
+      </w:r>
+      <w:bookmarkEnd w:id="9"/>
     </w:p>
     <w:p/>
     <w:p>
@@ -3582,8 +3571,8 @@
       </w:pPr>
       <w:r>
         <w:pict>
-          <v:shape id="_x0000_i1027" type="#_x0000_t75" style="width:213.95pt;height:150.1pt" o:bordertopcolor="this" o:borderleftcolor="this" o:borderbottomcolor="this" o:borderrightcolor="this">
-            <v:imagedata r:id="rId13" o:title="Connexion"/>
+          <v:shape id="_x0000_i1030" type="#_x0000_t75" style="width:236.4pt;height:309.1pt" o:bordertopcolor="this" o:borderleftcolor="this" o:borderbottomcolor="this" o:borderrightcolor="this">
+            <v:imagedata r:id="rId13" o:title="Ajouter" croptop="116f" cropbottom="232f" cropleft="151f" cropright="440f"/>
             <w10:bordertop type="single" width="4"/>
             <w10:borderleft type="single" width="4"/>
             <w10:borderbottom type="single" width="4"/>
@@ -3600,14 +3589,139 @@
       <w:r>
         <w:t xml:space="preserve">Figure </w:t>
       </w:r>
-      <w:fldSimple w:instr=" SEQ Figure \* ARABIC ">
-        <w:r>
-          <w:rPr>
-            <w:noProof/>
-          </w:rPr>
-          <w:t>4</w:t>
-        </w:r>
-      </w:fldSimple>
+      <w:r>
+        <w:fldChar w:fldCharType="begin"/>
+      </w:r>
+      <w:r>
+        <w:instrText xml:space="preserve"> SEQ Figure \* ARABIC </w:instrText>
+      </w:r>
+      <w:r>
+        <w:fldChar w:fldCharType="separate"/>
+      </w:r>
+      <w:r>
+        <w:rPr>
+          <w:noProof/>
+        </w:rPr>
+        <w:t>4</w:t>
+      </w:r>
+      <w:r>
+        <w:rPr>
+          <w:noProof/>
+        </w:rPr>
+        <w:fldChar w:fldCharType="end"/>
+      </w:r>
+      <w:r>
+        <w:t>: Formulaire pour ajouter une annonce</w:t>
+      </w:r>
+    </w:p>
+    <w:p/>
+    <w:p>
+      <w:pPr>
+        <w:jc w:val="both"/>
+        <w:rPr>
+          <w:sz w:val="24"/>
+        </w:rPr>
+      </w:pPr>
+      <w:r>
+        <w:rPr>
+          <w:sz w:val="24"/>
+        </w:rPr>
+        <w:t>Le formulaire est composé dans total de 5 champs : le titre, la description, le prix, l’</w:t>
+      </w:r>
+      <w:r>
+        <w:rPr>
+          <w:sz w:val="24"/>
+        </w:rPr>
+        <w:t>image et le type</w:t>
+      </w:r>
+      <w:r>
+        <w:rPr>
+          <w:sz w:val="24"/>
+        </w:rPr>
+        <w:t>. Ceux-ci sont tous indispensable.</w:t>
+      </w:r>
+      <w:r>
+        <w:rPr>
+          <w:sz w:val="24"/>
+        </w:rPr>
+        <w:t xml:space="preserve"> Le champs « titre » est de type texte, le champs « description » est de type texte, le champ prix est de type numéro, le champs « image » est de type file et le champs type est un ascenseur provenant de la base. Lors de l’appui sur le bouton « Ajouter », la page se recharge et récupère les différentes valeurs avec un filtre adéquat. </w:t>
+      </w:r>
+    </w:p>
+    <w:p>
+      <w:pPr>
+        <w:rPr>
+          <w:sz w:val="24"/>
+        </w:rPr>
+      </w:pPr>
+      <w:r>
+        <w:rPr>
+          <w:sz w:val="24"/>
+        </w:rPr>
+        <w:br w:type="page"/>
+      </w:r>
+    </w:p>
+    <w:p>
+      <w:pPr>
+        <w:pStyle w:val="Titre3"/>
+        <w:jc w:val="both"/>
+      </w:pPr>
+      <w:r>
+        <w:lastRenderedPageBreak/>
+        <w:t xml:space="preserve"> </w:t>
+      </w:r>
+      <w:bookmarkStart w:id="10" w:name="_Toc3808921"/>
+      <w:r>
+        <w:t>Formulaire « Se connecter »</w:t>
+      </w:r>
+      <w:bookmarkEnd w:id="10"/>
+    </w:p>
+    <w:p/>
+    <w:p>
+      <w:pPr>
+        <w:keepNext/>
+        <w:jc w:val="center"/>
+      </w:pPr>
+      <w:r>
+        <w:pict>
+          <v:shape id="_x0000_i1031" type="#_x0000_t75" style="width:213.95pt;height:150.1pt" o:bordertopcolor="this" o:borderleftcolor="this" o:borderbottomcolor="this" o:borderrightcolor="this">
+            <v:imagedata r:id="rId14" o:title="Connexion"/>
+            <w10:bordertop type="single" width="4"/>
+            <w10:borderleft type="single" width="4"/>
+            <w10:borderbottom type="single" width="4"/>
+            <w10:borderright type="single" width="4"/>
+          </v:shape>
+        </w:pict>
+      </w:r>
+    </w:p>
+    <w:p>
+      <w:pPr>
+        <w:pStyle w:val="Lgende"/>
+        <w:jc w:val="center"/>
+      </w:pPr>
+      <w:r>
+        <w:t xml:space="preserve">Figure </w:t>
+      </w:r>
+      <w:r>
+        <w:fldChar w:fldCharType="begin"/>
+      </w:r>
+      <w:r>
+        <w:instrText xml:space="preserve"> SEQ Figure \* ARABIC </w:instrText>
+      </w:r>
+      <w:r>
+        <w:fldChar w:fldCharType="separate"/>
+      </w:r>
+      <w:r>
+        <w:rPr>
+          <w:noProof/>
+        </w:rPr>
+        <w:t>5</w:t>
+      </w:r>
+      <w:r>
+        <w:rPr>
+          <w:noProof/>
+        </w:rPr>
+        <w:fldChar w:fldCharType="end"/>
+      </w:r>
       <w:r>
         <w:t>: Formulaire de connexion</w:t>
       </w:r>
@@ -3672,7 +3786,7 @@
       <w:pPr>
         <w:pStyle w:val="Titre1"/>
       </w:pPr>
-      <w:bookmarkStart w:id="11" w:name="_Toc3214534"/>
+      <w:bookmarkStart w:id="11" w:name="_Toc3808922"/>
       <w:r>
         <w:lastRenderedPageBreak/>
         <w:t>ANALYSE ORGANIQUE</w:t>
@@ -3686,7 +3800,7 @@
       <w:r>
         <w:t xml:space="preserve"> </w:t>
       </w:r>
-      <w:bookmarkStart w:id="12" w:name="_Toc3214535"/>
+      <w:bookmarkStart w:id="12" w:name="_Toc3808923"/>
       <w:r>
         <w:t>ARCHITECTURE DU PROJET</w:t>
       </w:r>
@@ -3806,21 +3920,215 @@
           <w:sz w:val="24"/>
         </w:rPr>
       </w:pPr>
-      <w:bookmarkStart w:id="13" w:name="_GoBack"/>
+    </w:p>
+    <w:p>
+      <w:pPr>
+        <w:pStyle w:val="Titre2"/>
+      </w:pPr>
+      <w:bookmarkStart w:id="13" w:name="_Toc3808924"/>
+      <w:r>
+        <w:t>DESCRIPTION DES FONCTIONS</w:t>
+      </w:r>
       <w:bookmarkEnd w:id="13"/>
-    </w:p>
-    <w:p>
-      <w:pPr>
-        <w:pStyle w:val="Titre2"/>
-      </w:pPr>
-      <w:bookmarkStart w:id="14" w:name="_Toc3214536"/>
-      <w:r>
-        <w:t>DESCRIPTION DES FONCTIONS</w:t>
+      <w:r>
+        <w:t xml:space="preserve"> </w:t>
+      </w:r>
+    </w:p>
+    <w:p>
+      <w:pPr>
+        <w:pStyle w:val="Titre3"/>
+      </w:pPr>
+      <w:r>
+        <w:t xml:space="preserve"> </w:t>
+      </w:r>
+      <w:bookmarkStart w:id="14" w:name="_Toc3808925"/>
+      <w:r>
+        <w:t>Fonction « </w:t>
+      </w:r>
+      <w:proofErr w:type="spellStart"/>
+      <w:r>
+        <w:t>formLogin</w:t>
+      </w:r>
+      <w:proofErr w:type="spellEnd"/>
+      <w:r>
+        <w:t> »</w:t>
       </w:r>
       <w:bookmarkEnd w:id="14"/>
+    </w:p>
+    <w:p>
+      <w:pPr>
+        <w:jc w:val="both"/>
+        <w:rPr>
+          <w:sz w:val="24"/>
+        </w:rPr>
+      </w:pPr>
+      <w:r>
+        <w:rPr>
+          <w:sz w:val="24"/>
+        </w:rPr>
+        <w:t>Cette fonction est déclarée dans le fichier « </w:t>
+      </w:r>
+      <w:proofErr w:type="spellStart"/>
+      <w:r>
+        <w:rPr>
+          <w:sz w:val="24"/>
+        </w:rPr>
+        <w:t>phptohtml.php</w:t>
+      </w:r>
+      <w:proofErr w:type="spellEnd"/>
+      <w:r>
+        <w:rPr>
+          <w:sz w:val="24"/>
+        </w:rPr>
+        <w:t xml:space="preserve"> » et sert à afficher le formulaire de login. Elle ne </w:t>
+      </w:r>
+      <w:proofErr w:type="gramStart"/>
+      <w:r>
+        <w:rPr>
+          <w:sz w:val="24"/>
+        </w:rPr>
+        <w:t>reçois</w:t>
+      </w:r>
+      <w:proofErr w:type="gramEnd"/>
+      <w:r>
+        <w:rPr>
+          <w:sz w:val="24"/>
+        </w:rPr>
+        <w:t xml:space="preserve"> aucun paramètres. Cette fonction </w:t>
+      </w:r>
+      <w:proofErr w:type="spellStart"/>
+      <w:r>
+        <w:rPr>
+          <w:sz w:val="24"/>
+        </w:rPr>
+        <w:t>echo</w:t>
+      </w:r>
+      <w:proofErr w:type="spellEnd"/>
+      <w:r>
+        <w:rPr>
+          <w:sz w:val="24"/>
+        </w:rPr>
+        <w:t xml:space="preserve"> du code html.</w:t>
+      </w:r>
+    </w:p>
+    <w:p>
+      <w:pPr>
+        <w:pStyle w:val="Titre3"/>
+      </w:pPr>
       <w:r>
         <w:t xml:space="preserve"> </w:t>
       </w:r>
+      <w:bookmarkStart w:id="15" w:name="_Toc3808926"/>
+      <w:r>
+        <w:t>Fonction « </w:t>
+      </w:r>
+      <w:proofErr w:type="spellStart"/>
+      <w:r>
+        <w:t>connectDB</w:t>
+      </w:r>
+      <w:proofErr w:type="spellEnd"/>
+      <w:r>
+        <w:t> »</w:t>
+      </w:r>
+      <w:bookmarkEnd w:id="15"/>
+    </w:p>
+    <w:p>
+      <w:pPr>
+        <w:jc w:val="both"/>
+        <w:rPr>
+          <w:sz w:val="24"/>
+        </w:rPr>
+      </w:pPr>
+      <w:r>
+        <w:rPr>
+          <w:sz w:val="24"/>
+        </w:rPr>
+        <w:t>Cette fonction</w:t>
+      </w:r>
+      <w:r>
+        <w:rPr>
+          <w:sz w:val="24"/>
+        </w:rPr>
+        <w:t>, comme toutes les suivantes,</w:t>
+      </w:r>
+      <w:r>
+        <w:rPr>
+          <w:sz w:val="24"/>
+        </w:rPr>
+        <w:t xml:space="preserve"> est déclarée dans le fichier « </w:t>
+      </w:r>
+      <w:proofErr w:type="spellStart"/>
+      <w:r>
+        <w:rPr>
+          <w:sz w:val="24"/>
+        </w:rPr>
+        <w:t>bdd.php</w:t>
+      </w:r>
+      <w:proofErr w:type="spellEnd"/>
+      <w:r>
+        <w:rPr>
+          <w:sz w:val="24"/>
+        </w:rPr>
+        <w:t xml:space="preserve"> » et sert à établir la connexion à la base de données. Elle ne </w:t>
+      </w:r>
+      <w:r>
+        <w:rPr>
+          <w:sz w:val="24"/>
+        </w:rPr>
+        <w:t>reçoit</w:t>
+      </w:r>
+      <w:r>
+        <w:rPr>
+          <w:sz w:val="24"/>
+        </w:rPr>
+        <w:t xml:space="preserve"> pas de paramètre, mais utilise </w:t>
+      </w:r>
+      <w:r>
+        <w:rPr>
+          <w:sz w:val="24"/>
+        </w:rPr>
+        <w:t>cinq</w:t>
+      </w:r>
+      <w:r>
+        <w:rPr>
+          <w:sz w:val="24"/>
+        </w:rPr>
+        <w:t xml:space="preserve"> constantes déclarée dans le même fichier. </w:t>
+      </w:r>
+      <w:r>
+        <w:rPr>
+          <w:sz w:val="24"/>
+        </w:rPr>
+        <w:t>Ces constantes sont « SERVER » pour l’</w:t>
+      </w:r>
+      <w:proofErr w:type="spellStart"/>
+      <w:r>
+        <w:rPr>
+          <w:sz w:val="24"/>
+        </w:rPr>
+        <w:t>hote</w:t>
+      </w:r>
+      <w:proofErr w:type="spellEnd"/>
+      <w:r>
+        <w:rPr>
+          <w:sz w:val="24"/>
+        </w:rPr>
+        <w:t xml:space="preserve"> du serveur, « DB_NAME » pour le nom de la base de données, « PSEUDO » pour l’utilisateur qui se connecte, « PWD » pour le mot de passe utilisé lors de la connexion et « PORT » pour le port utilisé. Cette fonction retourne une </w:t>
+      </w:r>
+      <w:proofErr w:type="spellStart"/>
+      <w:r>
+        <w:rPr>
+          <w:sz w:val="24"/>
+        </w:rPr>
+        <w:t>intance</w:t>
+      </w:r>
+      <w:proofErr w:type="spellEnd"/>
+      <w:r>
+        <w:rPr>
+          <w:sz w:val="24"/>
+        </w:rPr>
+        <w:t xml:space="preserve"> de l’objet PDO.</w:t>
+      </w:r>
     </w:p>
     <w:p>
       <w:pPr>
@@ -3829,19 +4137,19 @@
       <w:r>
         <w:t xml:space="preserve"> </w:t>
       </w:r>
-      <w:bookmarkStart w:id="15" w:name="_Toc3214537"/>
+      <w:bookmarkStart w:id="16" w:name="_Toc3808927"/>
       <w:r>
         <w:t>Fonction « </w:t>
       </w:r>
       <w:proofErr w:type="spellStart"/>
       <w:r>
-        <w:t>formLogin</w:t>
+        <w:t>getAllAnonces</w:t>
       </w:r>
       <w:proofErr w:type="spellEnd"/>
       <w:r>
         <w:t> »</w:t>
       </w:r>
-      <w:bookmarkEnd w:id="15"/>
+      <w:bookmarkEnd w:id="16"/>
     </w:p>
     <w:p>
       <w:pPr>
@@ -3854,49 +4162,143 @@
         <w:rPr>
           <w:sz w:val="24"/>
         </w:rPr>
-        <w:t>Cette fonction est déclarée dans le fichier « </w:t>
+        <w:t>Cette fonction sert à récupé</w:t>
+      </w:r>
+      <w:r>
+        <w:rPr>
+          <w:sz w:val="24"/>
+        </w:rPr>
+        <w:t>re</w:t>
+      </w:r>
+      <w:r>
+        <w:rPr>
+          <w:sz w:val="24"/>
+        </w:rPr>
+        <w:t>r</w:t>
+      </w:r>
+      <w:r>
+        <w:rPr>
+          <w:sz w:val="24"/>
+        </w:rPr>
+        <w:t xml:space="preserve"> toutes les annonces sans tri</w:t>
+      </w:r>
+      <w:r>
+        <w:rPr>
+          <w:sz w:val="24"/>
+        </w:rPr>
+        <w:t xml:space="preserve">. Elle ne reçoit pas de paramètre et revoie </w:t>
+      </w:r>
+      <w:r>
+        <w:rPr>
+          <w:sz w:val="24"/>
+        </w:rPr>
+        <w:t>un tableau contenant des objets Annonces</w:t>
+      </w:r>
+      <w:r>
+        <w:rPr>
+          <w:sz w:val="24"/>
+        </w:rPr>
+        <w:t>.</w:t>
+      </w:r>
+    </w:p>
+    <w:p>
+      <w:pPr>
+        <w:pStyle w:val="Titre3"/>
+      </w:pPr>
+      <w:r>
+        <w:t xml:space="preserve"> </w:t>
+      </w:r>
+      <w:bookmarkStart w:id="17" w:name="_Toc3808928"/>
+      <w:r>
+        <w:t>Fonction « </w:t>
       </w:r>
       <w:proofErr w:type="spellStart"/>
       <w:r>
-        <w:rPr>
-          <w:sz w:val="24"/>
-        </w:rPr>
-        <w:t>phptohtml.php</w:t>
+        <w:t>getAllTypes</w:t>
       </w:r>
       <w:proofErr w:type="spellEnd"/>
       <w:r>
-        <w:rPr>
-          <w:sz w:val="24"/>
-        </w:rPr>
-        <w:t xml:space="preserve"> » et sert à afficher le formulaire de login. Elle ne </w:t>
-      </w:r>
-      <w:proofErr w:type="gramStart"/>
-      <w:r>
-        <w:rPr>
-          <w:sz w:val="24"/>
-        </w:rPr>
-        <w:t>reçois</w:t>
-      </w:r>
-      <w:proofErr w:type="gramEnd"/>
-      <w:r>
-        <w:rPr>
-          <w:sz w:val="24"/>
-        </w:rPr>
-        <w:t xml:space="preserve"> aucun paramètres. Cette fonction </w:t>
+        <w:t> »</w:t>
+      </w:r>
+      <w:bookmarkEnd w:id="17"/>
+    </w:p>
+    <w:p>
+      <w:pPr>
+        <w:jc w:val="both"/>
+        <w:rPr>
+          <w:sz w:val="24"/>
+        </w:rPr>
+      </w:pPr>
+      <w:r>
+        <w:rPr>
+          <w:sz w:val="24"/>
+        </w:rPr>
+        <w:t xml:space="preserve">Cette fonction récupère tous les type. Elle ne reçoit pas de paramètre et </w:t>
+      </w:r>
+      <w:r>
+        <w:rPr>
+          <w:sz w:val="24"/>
+        </w:rPr>
+        <w:t>renvoie un tableau contenant des objets Type</w:t>
+      </w:r>
+      <w:r>
+        <w:rPr>
+          <w:sz w:val="24"/>
+        </w:rPr>
+        <w:t xml:space="preserve">. </w:t>
+      </w:r>
+    </w:p>
+    <w:p>
+      <w:pPr>
+        <w:pStyle w:val="Titre3"/>
+      </w:pPr>
+      <w:r>
+        <w:t xml:space="preserve"> </w:t>
+      </w:r>
+      <w:bookmarkStart w:id="18" w:name="_Toc3808929"/>
+      <w:r>
+        <w:t>Fonction « </w:t>
       </w:r>
       <w:proofErr w:type="spellStart"/>
       <w:r>
-        <w:rPr>
-          <w:sz w:val="24"/>
-        </w:rPr>
-        <w:t>echo</w:t>
+        <w:t>getAllUsers</w:t>
       </w:r>
       <w:proofErr w:type="spellEnd"/>
       <w:r>
-        <w:rPr>
-          <w:sz w:val="24"/>
-        </w:rPr>
-        <w:t xml:space="preserve"> du code html.</w:t>
+        <w:t> »</w:t>
+      </w:r>
+      <w:bookmarkEnd w:id="18"/>
+    </w:p>
+    <w:p>
+      <w:pPr>
+        <w:jc w:val="both"/>
+        <w:rPr>
+          <w:sz w:val="24"/>
+        </w:rPr>
+      </w:pPr>
+      <w:r>
+        <w:rPr>
+          <w:sz w:val="24"/>
+        </w:rPr>
+        <w:t>Cette fonction récupère l'id, le pseudo et l'email de tous les utilisateurs</w:t>
+      </w:r>
+      <w:r>
+        <w:rPr>
+          <w:sz w:val="24"/>
+        </w:rPr>
+        <w:t xml:space="preserve">. Elle ne reçoit pas de paramètre et </w:t>
+      </w:r>
+      <w:r>
+        <w:rPr>
+          <w:sz w:val="24"/>
+        </w:rPr>
+        <w:t>renvoie un tableau contenant des objets User</w:t>
+      </w:r>
+      <w:r>
+        <w:rPr>
+          <w:sz w:val="24"/>
+        </w:rPr>
+        <w:t xml:space="preserve">. </w:t>
       </w:r>
     </w:p>
     <w:p>
@@ -3906,19 +4308,19 @@
       <w:r>
         <w:t xml:space="preserve"> </w:t>
       </w:r>
-      <w:bookmarkStart w:id="16" w:name="_Toc3214538"/>
+      <w:bookmarkStart w:id="19" w:name="_Toc3808930"/>
       <w:r>
         <w:t>Fonction « </w:t>
       </w:r>
       <w:proofErr w:type="spellStart"/>
       <w:r>
-        <w:t>connectDB</w:t>
+        <w:t>getTypes</w:t>
       </w:r>
       <w:proofErr w:type="spellEnd"/>
       <w:r>
         <w:t> »</w:t>
       </w:r>
-      <w:bookmarkEnd w:id="16"/>
+      <w:bookmarkEnd w:id="19"/>
     </w:p>
     <w:p>
       <w:pPr>
@@ -3931,113 +4333,32 @@
         <w:rPr>
           <w:sz w:val="24"/>
         </w:rPr>
-        <w:t>Cette fonction</w:t>
-      </w:r>
-      <w:r>
-        <w:rPr>
-          <w:sz w:val="24"/>
-        </w:rPr>
-        <w:t>, comme toutes les suivantes,</w:t>
-      </w:r>
-      <w:r>
-        <w:rPr>
-          <w:sz w:val="24"/>
-        </w:rPr>
-        <w:t xml:space="preserve"> est déclarée dans le fichier « </w:t>
+        <w:t xml:space="preserve">Cette fonction récupère l’id et le nom des types. Elle ne reçoit pas de paramètre et renvoie un tableau contenant des </w:t>
+      </w:r>
+      <w:r>
+        <w:rPr>
+          <w:sz w:val="24"/>
+        </w:rPr>
+        <w:t xml:space="preserve">objet Types. </w:t>
+      </w:r>
+    </w:p>
+    <w:p>
+      <w:pPr>
+        <w:pStyle w:val="Titre3"/>
+      </w:pPr>
+      <w:bookmarkStart w:id="20" w:name="_Toc3808931"/>
+      <w:r>
+        <w:t>Fonction « </w:t>
       </w:r>
       <w:proofErr w:type="spellStart"/>
       <w:r>
-        <w:rPr>
-          <w:sz w:val="24"/>
-        </w:rPr>
-        <w:t>bdd.php</w:t>
+        <w:t>getTypesById</w:t>
       </w:r>
       <w:proofErr w:type="spellEnd"/>
       <w:r>
-        <w:rPr>
-          <w:sz w:val="24"/>
-        </w:rPr>
-        <w:t xml:space="preserve"> » et sert à établir la connexion à la base de données. Elle ne </w:t>
-      </w:r>
-      <w:r>
-        <w:rPr>
-          <w:sz w:val="24"/>
-        </w:rPr>
-        <w:t>reçoit</w:t>
-      </w:r>
-      <w:r>
-        <w:rPr>
-          <w:sz w:val="24"/>
-        </w:rPr>
-        <w:t xml:space="preserve"> pas de paramètre, mais utilise </w:t>
-      </w:r>
-      <w:r>
-        <w:rPr>
-          <w:sz w:val="24"/>
-        </w:rPr>
-        <w:t>cinq</w:t>
-      </w:r>
-      <w:r>
-        <w:rPr>
-          <w:sz w:val="24"/>
-        </w:rPr>
-        <w:t xml:space="preserve"> constantes déclarée dans le même fichier. </w:t>
-      </w:r>
-      <w:r>
-        <w:rPr>
-          <w:sz w:val="24"/>
-        </w:rPr>
-        <w:t>Ces constantes sont « SERVER » pour l’</w:t>
-      </w:r>
-      <w:proofErr w:type="spellStart"/>
-      <w:r>
-        <w:rPr>
-          <w:sz w:val="24"/>
-        </w:rPr>
-        <w:t>hote</w:t>
-      </w:r>
-      <w:proofErr w:type="spellEnd"/>
-      <w:r>
-        <w:rPr>
-          <w:sz w:val="24"/>
-        </w:rPr>
-        <w:t xml:space="preserve"> du serveur, « DB_NAME » pour le nom de la base de données, « PSEUDO » pour l’utilisateur qui se connecte, « PWD » pour le mot de passe utilisé lors de la connexion et « PORT » pour le port utilisé. Cette fonction retourne une </w:t>
-      </w:r>
-      <w:proofErr w:type="spellStart"/>
-      <w:r>
-        <w:rPr>
-          <w:sz w:val="24"/>
-        </w:rPr>
-        <w:t>intance</w:t>
-      </w:r>
-      <w:proofErr w:type="spellEnd"/>
-      <w:r>
-        <w:rPr>
-          <w:sz w:val="24"/>
-        </w:rPr>
-        <w:t xml:space="preserve"> de l’objet PDO.</w:t>
-      </w:r>
-    </w:p>
-    <w:p>
-      <w:pPr>
-        <w:pStyle w:val="Titre3"/>
-      </w:pPr>
-      <w:r>
-        <w:t xml:space="preserve"> </w:t>
-      </w:r>
-      <w:bookmarkStart w:id="17" w:name="_Toc3214539"/>
-      <w:r>
-        <w:t>Fonction « </w:t>
-      </w:r>
-      <w:proofErr w:type="spellStart"/>
-      <w:r>
-        <w:t>getAllAnonces</w:t>
-      </w:r>
-      <w:proofErr w:type="spellEnd"/>
-      <w:r>
         <w:t> »</w:t>
       </w:r>
-      <w:bookmarkEnd w:id="17"/>
+      <w:bookmarkEnd w:id="20"/>
     </w:p>
     <w:p>
       <w:pPr>
@@ -4050,261 +4371,7 @@
         <w:rPr>
           <w:sz w:val="24"/>
         </w:rPr>
-        <w:t>Cette fonction sert à récupé</w:t>
-      </w:r>
-      <w:r>
-        <w:rPr>
-          <w:sz w:val="24"/>
-        </w:rPr>
-        <w:t>re</w:t>
-      </w:r>
-      <w:r>
-        <w:rPr>
-          <w:sz w:val="24"/>
-        </w:rPr>
-        <w:t>r</w:t>
-      </w:r>
-      <w:r>
-        <w:rPr>
-          <w:sz w:val="24"/>
-        </w:rPr>
-        <w:t xml:space="preserve"> toutes les annonces sans tri</w:t>
-      </w:r>
-      <w:r>
-        <w:rPr>
-          <w:sz w:val="24"/>
-        </w:rPr>
-        <w:t xml:space="preserve">. Elle ne reçoit pas de paramètre et revoie </w:t>
-      </w:r>
-      <w:r>
-        <w:rPr>
-          <w:sz w:val="24"/>
-        </w:rPr>
-        <w:t>un tableau contenant des objets Annonces</w:t>
-      </w:r>
-      <w:r>
-        <w:rPr>
-          <w:sz w:val="24"/>
-        </w:rPr>
-        <w:t>.</w:t>
-      </w:r>
-    </w:p>
-    <w:p>
-      <w:pPr>
-        <w:pStyle w:val="Titre3"/>
-      </w:pPr>
-      <w:r>
-        <w:t xml:space="preserve"> </w:t>
-      </w:r>
-      <w:bookmarkStart w:id="18" w:name="_Toc3214540"/>
-      <w:r>
-        <w:t>Fonction « </w:t>
-      </w:r>
-      <w:proofErr w:type="spellStart"/>
-      <w:r>
-        <w:t>getAllTypes</w:t>
-      </w:r>
-      <w:proofErr w:type="spellEnd"/>
-      <w:r>
-        <w:t> »</w:t>
-      </w:r>
-      <w:bookmarkEnd w:id="18"/>
-    </w:p>
-    <w:p>
-      <w:pPr>
-        <w:jc w:val="both"/>
-        <w:rPr>
-          <w:sz w:val="24"/>
-        </w:rPr>
-      </w:pPr>
-      <w:r>
-        <w:rPr>
-          <w:sz w:val="24"/>
-        </w:rPr>
-        <w:t xml:space="preserve">Cette fonction récupère tous les type. Elle ne reçoit pas de paramètre et </w:t>
-      </w:r>
-      <w:r>
-        <w:rPr>
-          <w:sz w:val="24"/>
-        </w:rPr>
-        <w:t>renvoie un tableau contenant des objets Type</w:t>
-      </w:r>
-      <w:r>
-        <w:rPr>
-          <w:sz w:val="24"/>
-        </w:rPr>
-        <w:t xml:space="preserve">. </w:t>
-      </w:r>
-    </w:p>
-    <w:p>
-      <w:pPr>
-        <w:pStyle w:val="Titre3"/>
-      </w:pPr>
-      <w:r>
-        <w:t xml:space="preserve"> </w:t>
-      </w:r>
-      <w:bookmarkStart w:id="19" w:name="_Toc3214541"/>
-      <w:r>
-        <w:t>Fonction « </w:t>
-      </w:r>
-      <w:proofErr w:type="spellStart"/>
-      <w:r>
-        <w:t>getAllUsers</w:t>
-      </w:r>
-      <w:proofErr w:type="spellEnd"/>
-      <w:r>
-        <w:t> »</w:t>
-      </w:r>
-      <w:bookmarkEnd w:id="19"/>
-    </w:p>
-    <w:p>
-      <w:pPr>
-        <w:jc w:val="both"/>
-        <w:rPr>
-          <w:sz w:val="24"/>
-        </w:rPr>
-      </w:pPr>
-      <w:r>
-        <w:rPr>
-          <w:sz w:val="24"/>
-        </w:rPr>
-        <w:t>Cette fonction récupère l'id, le pseudo et l'email de tous les utilisateurs</w:t>
-      </w:r>
-      <w:r>
-        <w:rPr>
-          <w:sz w:val="24"/>
-        </w:rPr>
-        <w:t xml:space="preserve">. Elle ne reçoit pas de paramètre et </w:t>
-      </w:r>
-      <w:r>
-        <w:rPr>
-          <w:sz w:val="24"/>
-        </w:rPr>
-        <w:t>renvoie un tableau contenant des objets User</w:t>
-      </w:r>
-      <w:r>
-        <w:rPr>
-          <w:sz w:val="24"/>
-        </w:rPr>
-        <w:t xml:space="preserve">. </w:t>
-      </w:r>
-    </w:p>
-    <w:p>
-      <w:pPr>
-        <w:pStyle w:val="Titre3"/>
-      </w:pPr>
-      <w:r>
-        <w:t xml:space="preserve"> </w:t>
-      </w:r>
-      <w:bookmarkStart w:id="20" w:name="_Toc3214542"/>
-      <w:r>
-        <w:t>Fonction « </w:t>
-      </w:r>
-      <w:proofErr w:type="spellStart"/>
-      <w:r>
-        <w:t>getTypes</w:t>
-      </w:r>
-      <w:proofErr w:type="spellEnd"/>
-      <w:r>
-        <w:t> »</w:t>
-      </w:r>
-      <w:bookmarkEnd w:id="20"/>
-    </w:p>
-    <w:p>
-      <w:pPr>
-        <w:jc w:val="both"/>
-        <w:rPr>
-          <w:sz w:val="24"/>
-        </w:rPr>
-      </w:pPr>
-      <w:r>
-        <w:rPr>
-          <w:sz w:val="24"/>
-        </w:rPr>
-        <w:t xml:space="preserve">Cette fonction récupère l’id et le nom des types. Elle ne reçoit pas de paramètre et renvoie un tableau contenant des </w:t>
-      </w:r>
-      <w:r>
-        <w:rPr>
-          <w:sz w:val="24"/>
-        </w:rPr>
-        <w:t xml:space="preserve">objet Types. </w:t>
-      </w:r>
-    </w:p>
-    <w:p>
-      <w:pPr>
-        <w:pStyle w:val="Titre3"/>
-      </w:pPr>
-      <w:bookmarkStart w:id="21" w:name="_Toc3214543"/>
-      <w:r>
-        <w:t>Fonction « </w:t>
-      </w:r>
-      <w:proofErr w:type="spellStart"/>
-      <w:r>
-        <w:t>getTypes</w:t>
-      </w:r>
-      <w:r>
-        <w:t>ById</w:t>
-      </w:r>
-      <w:proofErr w:type="spellEnd"/>
-      <w:r>
-        <w:t> »</w:t>
-      </w:r>
-      <w:bookmarkEnd w:id="21"/>
-    </w:p>
-    <w:p>
-      <w:pPr>
-        <w:jc w:val="both"/>
-        <w:rPr>
-          <w:sz w:val="24"/>
-        </w:rPr>
-      </w:pPr>
-      <w:r>
-        <w:rPr>
-          <w:sz w:val="24"/>
-        </w:rPr>
-        <w:t>Cette fonction récupère</w:t>
-      </w:r>
-      <w:r>
-        <w:rPr>
-          <w:sz w:val="24"/>
-        </w:rPr>
-        <w:t xml:space="preserve"> le nom des types</w:t>
-      </w:r>
-      <w:r>
-        <w:rPr>
-          <w:sz w:val="24"/>
-        </w:rPr>
-        <w:t xml:space="preserve"> et leurs descriptions</w:t>
-      </w:r>
-      <w:r>
-        <w:rPr>
-          <w:sz w:val="24"/>
-        </w:rPr>
-        <w:t xml:space="preserve">. Elle reçoit </w:t>
-      </w:r>
-      <w:r>
-        <w:rPr>
-          <w:sz w:val="24"/>
-        </w:rPr>
-        <w:t>l’id en</w:t>
-      </w:r>
-      <w:r>
-        <w:rPr>
-          <w:sz w:val="24"/>
-        </w:rPr>
-        <w:t xml:space="preserve"> paramètre et renvoie </w:t>
-      </w:r>
-      <w:r>
-        <w:rPr>
-          <w:sz w:val="24"/>
-        </w:rPr>
-        <w:t>les informations de la base.</w:t>
-      </w:r>
-      <w:r>
-        <w:rPr>
-          <w:sz w:val="24"/>
-        </w:rPr>
-        <w:t xml:space="preserve"> </w:t>
+        <w:t xml:space="preserve">Cette fonction récupère le nom des types et leurs descriptions. Elle reçoit l’id en paramètre et renvoie les informations de la base. </w:t>
       </w:r>
     </w:p>
     <w:p>
@@ -4315,7 +4382,7 @@
         <w:lastRenderedPageBreak/>
         <w:t xml:space="preserve"> </w:t>
       </w:r>
-      <w:bookmarkStart w:id="22" w:name="_Toc3214544"/>
+      <w:bookmarkStart w:id="21" w:name="_Toc3808932"/>
       <w:r>
         <w:t>Fonction « </w:t>
       </w:r>
@@ -4327,6 +4394,53 @@
       <w:r>
         <w:t> »</w:t>
       </w:r>
+      <w:bookmarkEnd w:id="21"/>
+      <w:r>
+        <w:t xml:space="preserve"> </w:t>
+      </w:r>
+    </w:p>
+    <w:p>
+      <w:pPr>
+        <w:jc w:val="both"/>
+        <w:rPr>
+          <w:sz w:val="24"/>
+        </w:rPr>
+      </w:pPr>
+      <w:r>
+        <w:rPr>
+          <w:sz w:val="24"/>
+        </w:rPr>
+        <w:t>Cette fonction récupère le nom, la description,</w:t>
+      </w:r>
+      <w:r>
+        <w:rPr>
+          <w:sz w:val="24"/>
+        </w:rPr>
+        <w:t xml:space="preserve"> le nom de l’image, le type d’image,</w:t>
+      </w:r>
+      <w:r>
+        <w:rPr>
+          <w:sz w:val="24"/>
+        </w:rPr>
+        <w:t xml:space="preserve"> le prix, l’id utilisateur et l’id type. Elle ne reçoit pas de paramètre et revoie un tableau des objets Annonces. </w:t>
+      </w:r>
+    </w:p>
+    <w:p>
+      <w:pPr>
+        <w:pStyle w:val="Titre3"/>
+      </w:pPr>
+      <w:bookmarkStart w:id="22" w:name="_Toc3808933"/>
+      <w:r>
+        <w:t>Fonction « </w:t>
+      </w:r>
+      <w:proofErr w:type="spellStart"/>
+      <w:r>
+        <w:t>getAnnoncesByType</w:t>
+      </w:r>
+      <w:proofErr w:type="spellEnd"/>
+      <w:r>
+        <w:t> »</w:t>
+      </w:r>
       <w:bookmarkEnd w:id="22"/>
       <w:r>
         <w:t xml:space="preserve"> </w:t>
@@ -4343,97 +4457,88 @@
         <w:rPr>
           <w:sz w:val="24"/>
         </w:rPr>
-        <w:t>Cette fonction récupère le nom, la description,</w:t>
-      </w:r>
-      <w:r>
-        <w:rPr>
-          <w:sz w:val="24"/>
-        </w:rPr>
-        <w:t xml:space="preserve"> le nom de l’image, le type d’image,</w:t>
-      </w:r>
-      <w:r>
-        <w:rPr>
-          <w:sz w:val="24"/>
-        </w:rPr>
-        <w:t xml:space="preserve"> le prix, l’id utilisateur et l’id type. Elle ne reçoit pas de paramètre et revoie un tableau des objets Annonces. </w:t>
+        <w:t>Cette fonction récupère le nom, la description, le nom de l’image, le type d’image,</w:t>
+      </w:r>
+      <w:r>
+        <w:rPr>
+          <w:sz w:val="24"/>
+        </w:rPr>
+        <w:t xml:space="preserve"> le prix, l’id utilisateur</w:t>
+      </w:r>
+      <w:r>
+        <w:rPr>
+          <w:sz w:val="24"/>
+        </w:rPr>
+        <w:t xml:space="preserve">. Elle reçoit paramètre </w:t>
+      </w:r>
+      <w:r>
+        <w:rPr>
+          <w:sz w:val="24"/>
+        </w:rPr>
+        <w:t xml:space="preserve">l’id du type </w:t>
+      </w:r>
+      <w:r>
+        <w:rPr>
+          <w:sz w:val="24"/>
+        </w:rPr>
+        <w:t xml:space="preserve">et revoie un tableau des objets Annonces. </w:t>
       </w:r>
     </w:p>
     <w:p>
       <w:pPr>
         <w:pStyle w:val="Titre3"/>
       </w:pPr>
-      <w:bookmarkStart w:id="23" w:name="_Toc3214545"/>
+      <w:r>
+        <w:t xml:space="preserve"> </w:t>
+      </w:r>
+      <w:bookmarkStart w:id="23" w:name="_Toc3808934"/>
       <w:r>
         <w:t>Fonction « </w:t>
       </w:r>
       <w:proofErr w:type="spellStart"/>
       <w:r>
-        <w:t>getAnnonces</w:t>
-      </w:r>
-      <w:r>
-        <w:t>ByType</w:t>
+        <w:t>insertPost</w:t>
       </w:r>
       <w:proofErr w:type="spellEnd"/>
       <w:r>
         <w:t> »</w:t>
       </w:r>
       <w:bookmarkEnd w:id="23"/>
-      <w:r>
-        <w:t xml:space="preserve"> </w:t>
-      </w:r>
     </w:p>
     <w:p>
       <w:pPr>
         <w:jc w:val="both"/>
         <w:rPr>
           <w:sz w:val="24"/>
-        </w:rPr>
-      </w:pPr>
-      <w:r>
-        <w:rPr>
-          <w:sz w:val="24"/>
-        </w:rPr>
-        <w:t>Cette fonction récupère le nom, la description, le nom de l’image, le type d’image,</w:t>
-      </w:r>
-      <w:r>
-        <w:rPr>
-          <w:sz w:val="24"/>
-        </w:rPr>
-        <w:t xml:space="preserve"> le prix, l’id utilisateur</w:t>
-      </w:r>
-      <w:r>
-        <w:rPr>
-          <w:sz w:val="24"/>
-        </w:rPr>
-        <w:t xml:space="preserve">. Elle reçoit paramètre </w:t>
-      </w:r>
-      <w:r>
-        <w:rPr>
-          <w:sz w:val="24"/>
-        </w:rPr>
-        <w:t xml:space="preserve">l’id du type </w:t>
-      </w:r>
-      <w:r>
-        <w:rPr>
-          <w:sz w:val="24"/>
-        </w:rPr>
-        <w:t xml:space="preserve">et revoie un tableau des objets Annonces. </w:t>
+          <w:szCs w:val="24"/>
+        </w:rPr>
+      </w:pPr>
+      <w:r>
+        <w:rPr>
+          <w:sz w:val="24"/>
+          <w:szCs w:val="24"/>
+        </w:rPr>
+        <w:t xml:space="preserve">Cette fonction ajoute une annonce. </w:t>
+      </w:r>
+      <w:r>
+        <w:rPr>
+          <w:sz w:val="24"/>
+          <w:szCs w:val="24"/>
+        </w:rPr>
+        <w:t>Elle reçoit en paramètre le nom, la description, le prix, l’id de l’utilisateur et l’id du type et insert dans la base de données ce qu’ils contiennent.</w:t>
       </w:r>
     </w:p>
     <w:p>
       <w:pPr>
         <w:pStyle w:val="Titre3"/>
       </w:pPr>
-      <w:r>
-        <w:t xml:space="preserve"> </w:t>
-      </w:r>
-      <w:bookmarkStart w:id="24" w:name="_Toc3214546"/>
+      <w:bookmarkStart w:id="24" w:name="_Toc3808935"/>
       <w:r>
         <w:t>Fonction « </w:t>
       </w:r>
       <w:proofErr w:type="spellStart"/>
       <w:r>
-        <w:t>insertPost</w:t>
+        <w:t>userExist</w:t>
       </w:r>
       <w:proofErr w:type="spellEnd"/>
       <w:r>
@@ -4454,27 +4559,41 @@
           <w:sz w:val="24"/>
           <w:szCs w:val="24"/>
         </w:rPr>
-        <w:t xml:space="preserve">Cette fonction ajoute une annonce. </w:t>
+        <w:t xml:space="preserve">Cette fonction </w:t>
       </w:r>
       <w:r>
         <w:rPr>
           <w:sz w:val="24"/>
           <w:szCs w:val="24"/>
         </w:rPr>
-        <w:t>Elle reçoit en paramètre le nom, la description, le prix, l’id de l’utilisateur et l’id du type et insert dans la base de données ce qu’ils contiennent.</w:t>
+        <w:t>vérifie si l’utilisateur existe dans la base</w:t>
+      </w:r>
+      <w:r>
+        <w:rPr>
+          <w:sz w:val="24"/>
+          <w:szCs w:val="24"/>
+        </w:rPr>
+        <w:t xml:space="preserve">. </w:t>
+      </w:r>
+      <w:r>
+        <w:rPr>
+          <w:sz w:val="24"/>
+          <w:szCs w:val="24"/>
+        </w:rPr>
+        <w:t>Elle reçoit en paramètre l’email et le mot de passe en sha1 puis vérifie dans la base de données.</w:t>
       </w:r>
     </w:p>
     <w:p>
       <w:pPr>
         <w:pStyle w:val="Titre3"/>
       </w:pPr>
-      <w:bookmarkStart w:id="25" w:name="_Toc3214547"/>
+      <w:bookmarkStart w:id="25" w:name="_Toc3808936"/>
       <w:r>
         <w:t>Fonction « </w:t>
       </w:r>
       <w:proofErr w:type="spellStart"/>
       <w:r>
-        <w:t>userExist</w:t>
+        <w:t>getUserId</w:t>
       </w:r>
       <w:proofErr w:type="spellEnd"/>
       <w:r>
@@ -4502,7 +4621,7 @@
           <w:sz w:val="24"/>
           <w:szCs w:val="24"/>
         </w:rPr>
-        <w:t>vérifie si l’utilisateur existe dans la base</w:t>
+        <w:t>récupère l’id de l’utilisateur</w:t>
       </w:r>
       <w:r>
         <w:rPr>
@@ -4516,75 +4635,107 @@
           <w:sz w:val="24"/>
           <w:szCs w:val="24"/>
         </w:rPr>
-        <w:t>Elle reçoit en paramètre l’email et le mot de passe en sha1 puis vérifie dans la base de données.</w:t>
-      </w:r>
-    </w:p>
-    <w:p>
-      <w:pPr>
-        <w:pStyle w:val="Titre3"/>
-      </w:pPr>
-      <w:bookmarkStart w:id="26" w:name="_Toc3214548"/>
-      <w:r>
-        <w:t>Fonction « </w:t>
-      </w:r>
-      <w:proofErr w:type="spellStart"/>
-      <w:r>
-        <w:t>getUserId</w:t>
-      </w:r>
-      <w:proofErr w:type="spellEnd"/>
-      <w:r>
-        <w:t> »</w:t>
-      </w:r>
+        <w:t>Elle reçoit en paramètre l’email et revoie l’id correspondant.</w:t>
+      </w:r>
+    </w:p>
+    <w:p>
+      <w:pPr>
+        <w:jc w:val="both"/>
+        <w:rPr>
+          <w:sz w:val="24"/>
+          <w:szCs w:val="24"/>
+        </w:rPr>
+      </w:pPr>
+    </w:p>
+    <w:p>
+      <w:pPr>
+        <w:rPr>
+          <w:sz w:val="24"/>
+          <w:szCs w:val="24"/>
+        </w:rPr>
+      </w:pPr>
+      <w:r>
+        <w:rPr>
+          <w:sz w:val="24"/>
+          <w:szCs w:val="24"/>
+        </w:rPr>
+        <w:br w:type="page"/>
+      </w:r>
+    </w:p>
+    <w:p>
+      <w:pPr>
+        <w:pStyle w:val="Titre1"/>
+      </w:pPr>
+      <w:r>
+        <w:lastRenderedPageBreak/>
+        <w:t>CONCLUSION</w:t>
+      </w:r>
+    </w:p>
+    <w:p>
+      <w:r>
+        <w:t xml:space="preserve">Le fait de réaliser ce projet nous a permis de nous rendre compte que réaliser l’intégralité d’un projet informatique n’est pas chose aisée et plus complexe que ce que nous pensions. En effet, en plus de la production du code, il y a la documentation technique qu’il faut produire, et tout ceci prend un temps considérable. </w:t>
+      </w:r>
+    </w:p>
+    <w:p>
+      <w:r>
+        <w:t xml:space="preserve">Néanmoins, nous avons beaucoup apprécié faire ce projet, et cela nous a été très instructif. </w:t>
+      </w:r>
+      <w:r>
+        <w:t>Nous avons pu créer un projet entier, avec la production du code et la documentation nécessaire.</w:t>
+      </w:r>
+    </w:p>
+    <w:p>
+      <w:pPr>
+        <w:pStyle w:val="Titre2"/>
+      </w:pPr>
+      <w:r>
+        <w:t xml:space="preserve">COMPARAISON ENTRE LE TRAVAIL ACCOMPLI ET </w:t>
+      </w:r>
+      <w:r>
+        <w:t>LES OBJECTIFS</w:t>
+      </w:r>
+    </w:p>
+    <w:p>
+      <w:r>
+        <w:t xml:space="preserve">Si l’on compare le travail effectué avec </w:t>
+      </w:r>
+      <w:r>
+        <w:t>les objectifs prévus</w:t>
+      </w:r>
+      <w:r>
+        <w:t>, on peut constater que nous avons respecté ce dernier dans l’ensemble et que toutes les fonctionnalités énumérées sont disponibles et fonctionnelles.</w:t>
+      </w:r>
+    </w:p>
+    <w:p>
+      <w:pPr>
+        <w:pStyle w:val="Titre2"/>
+      </w:pPr>
+      <w:r>
+        <w:t>POINTS POSITIFS</w:t>
+      </w:r>
+    </w:p>
+    <w:p>
+      <w:r>
+        <w:t>Nous sommes très contents du travail que nous avons réussi à fournir. N</w:t>
+      </w:r>
+      <w:bookmarkStart w:id="26" w:name="_GoBack"/>
       <w:bookmarkEnd w:id="26"/>
-    </w:p>
-    <w:p>
-      <w:pPr>
-        <w:jc w:val="both"/>
-        <w:rPr>
-          <w:sz w:val="24"/>
-          <w:szCs w:val="24"/>
-        </w:rPr>
-      </w:pPr>
-      <w:r>
-        <w:rPr>
-          <w:sz w:val="24"/>
-          <w:szCs w:val="24"/>
-        </w:rPr>
-        <w:t xml:space="preserve">Cette fonction </w:t>
-      </w:r>
-      <w:r>
-        <w:rPr>
-          <w:sz w:val="24"/>
-          <w:szCs w:val="24"/>
-        </w:rPr>
-        <w:t>récupère l’id de l’utilisateur</w:t>
-      </w:r>
-      <w:r>
-        <w:rPr>
-          <w:sz w:val="24"/>
-          <w:szCs w:val="24"/>
-        </w:rPr>
-        <w:t xml:space="preserve">. </w:t>
-      </w:r>
-      <w:r>
-        <w:rPr>
-          <w:sz w:val="24"/>
-          <w:szCs w:val="24"/>
-        </w:rPr>
-        <w:t xml:space="preserve">Elle reçoit en paramètre l’email et </w:t>
-      </w:r>
-      <w:r>
-        <w:rPr>
-          <w:sz w:val="24"/>
-          <w:szCs w:val="24"/>
-        </w:rPr>
-        <w:t>revoie l’id correspondant.</w:t>
-      </w:r>
-    </w:p>
-    <w:p>
-      <w:pPr>
-        <w:pStyle w:val="Titre3"/>
-      </w:pPr>
+      <w:r>
+        <w:t>ous trouvons que le code que nous avons produit est propre et respecte les règles de codage qui nous ont été enseignées au CFPT. L’interface est aussi facile à utiliser.</w:t>
+      </w:r>
+    </w:p>
+    <w:p>
+      <w:pPr>
+        <w:pStyle w:val="Titre2"/>
+      </w:pPr>
+      <w:r>
+        <w:t xml:space="preserve">POINT NEGATIFS </w:t>
+      </w:r>
+    </w:p>
+    <w:p>
+      <w:r>
+        <w:t xml:space="preserve">Un camarade a malheureusement abandonné la formation au cours du projet et nous avons alors dû nous répartir le travail de façon optimal pour ne pas retarder tout le projet. </w:t>
+      </w:r>
     </w:p>
     <w:sectPr>
       <w:pgSz w:w="11906" w:h="16838"/>
@@ -5899,7 +6050,7 @@
 </file>
 
 <file path=customXml/itemProps1.xml><?xml version="1.0" encoding="utf-8"?>
-<ds:datastoreItem xmlns:ds="http://schemas.openxmlformats.org/officeDocument/2006/customXml" ds:itemID="{47DDB50F-1528-4720-BC3E-329A18D8C065}">
+<ds:datastoreItem xmlns:ds="http://schemas.openxmlformats.org/officeDocument/2006/customXml" ds:itemID="{5720583E-175B-4628-A19B-999C6B7889E8}">
   <ds:schemaRefs>
     <ds:schemaRef ds:uri="http://schemas.openxmlformats.org/officeDocument/2006/bibliography"/>
   </ds:schemaRefs>

</xml_diff>